<commit_message>
Update PRPF-D-21-00324  CL R1.docx
</commit_message>
<xml_diff>
--- a/2 Manuscript/R1/PRPF-D-21-00324  CL R1.docx
+++ b/2 Manuscript/R1/PRPF-D-21-00324  CL R1.docx
@@ -12,7 +12,6 @@
           <w:szCs w:val="24"/>
         </w:rPr>
       </w:pPr>
-      <w:proofErr w:type="gramStart"/>
       <w:r>
         <w:rPr>
           <w:rFonts w:cstheme="minorHAnsi"/>
@@ -43,16 +42,7 @@
           <w:sz w:val="24"/>
           <w:szCs w:val="24"/>
         </w:rPr>
-        <w:t>,</w:t>
-      </w:r>
-      <w:proofErr w:type="gramEnd"/>
-      <w:r>
-        <w:rPr>
-          <w:rFonts w:cstheme="minorHAnsi"/>
-          <w:sz w:val="24"/>
-          <w:szCs w:val="24"/>
-        </w:rPr>
-        <w:t xml:space="preserve"> 202</w:t>
+        <w:t>, 202</w:t>
       </w:r>
       <w:r>
         <w:rPr>
@@ -603,7 +593,6 @@
           <w:lang w:val="fr-FR"/>
         </w:rPr>
       </w:pPr>
-      <w:proofErr w:type="gramStart"/>
       <w:r>
         <w:rPr>
           <w:rFonts w:cstheme="minorHAnsi"/>
@@ -611,17 +600,7 @@
           <w:szCs w:val="24"/>
           <w:lang w:val="fr-FR"/>
         </w:rPr>
-        <w:t>Email:</w:t>
-      </w:r>
-      <w:proofErr w:type="gramEnd"/>
-      <w:r>
-        <w:rPr>
-          <w:rFonts w:cstheme="minorHAnsi"/>
-          <w:sz w:val="24"/>
-          <w:szCs w:val="24"/>
-          <w:lang w:val="fr-FR"/>
-        </w:rPr>
-        <w:t xml:space="preserve"> </w:t>
+        <w:t xml:space="preserve">Email: </w:t>
       </w:r>
       <w:r>
         <w:rPr>
@@ -644,7 +623,6 @@
           <w:lang w:val="fr-FR"/>
         </w:rPr>
       </w:pPr>
-      <w:proofErr w:type="gramStart"/>
       <w:r>
         <w:rPr>
           <w:rFonts w:cstheme="minorHAnsi"/>
@@ -652,17 +630,7 @@
           <w:szCs w:val="24"/>
           <w:lang w:val="fr-FR"/>
         </w:rPr>
-        <w:t>Phone:</w:t>
-      </w:r>
-      <w:proofErr w:type="gramEnd"/>
-      <w:r>
-        <w:rPr>
-          <w:rFonts w:cstheme="minorHAnsi"/>
-          <w:sz w:val="24"/>
-          <w:szCs w:val="24"/>
-          <w:lang w:val="fr-FR"/>
-        </w:rPr>
-        <w:t xml:space="preserve"> (601) 266-5411</w:t>
+        <w:t>Phone: (601) 266-5411</w:t>
       </w:r>
     </w:p>
     <w:p>
@@ -676,7 +644,6 @@
           <w:lang w:val="fr-FR"/>
         </w:rPr>
       </w:pPr>
-      <w:proofErr w:type="gramStart"/>
       <w:r>
         <w:rPr>
           <w:rFonts w:cstheme="minorHAnsi"/>
@@ -684,17 +651,7 @@
           <w:szCs w:val="24"/>
           <w:lang w:val="fr-FR"/>
         </w:rPr>
-        <w:t>Fax:</w:t>
-      </w:r>
-      <w:proofErr w:type="gramEnd"/>
-      <w:r>
-        <w:rPr>
-          <w:rFonts w:cstheme="minorHAnsi"/>
-          <w:sz w:val="24"/>
-          <w:szCs w:val="24"/>
-          <w:lang w:val="fr-FR"/>
-        </w:rPr>
-        <w:t xml:space="preserve"> (601) 266-5580</w:t>
+        <w:t>Fax: (601) 266-5580</w:t>
       </w:r>
     </w:p>
     <w:p>
@@ -898,25 +855,7 @@
           <w:szCs w:val="24"/>
         </w:rPr>
         <w:br/>
-        <w:t xml:space="preserve">Thank you very much for submitting your work to Psychological Research. I have obtained two reviews from leading experts in your field of research. Both reviewers note strengths in your work, noting that it is a nice extension from prior work and the reported experiment is well designed. However, there are also sustainable issues with theoretical clarity and the methodology implemented. You can see the theoretical concerns raised by the reviewers, which could be addressed </w:t>
-      </w:r>
-      <w:proofErr w:type="gramStart"/>
-      <w:r>
-        <w:rPr>
-          <w:rFonts w:cstheme="minorHAnsi"/>
-          <w:sz w:val="24"/>
-          <w:szCs w:val="24"/>
-        </w:rPr>
-        <w:t>with</w:t>
-      </w:r>
-      <w:proofErr w:type="gramEnd"/>
-      <w:r>
-        <w:rPr>
-          <w:rFonts w:cstheme="minorHAnsi"/>
-          <w:sz w:val="24"/>
-          <w:szCs w:val="24"/>
-        </w:rPr>
-        <w:t xml:space="preserve"> re-framing your paper. However, as noted by the reviewers, and I agree, many of the methodological issues require follow-up experimentation to ensure the manipulation of the instructions was induced and to address concerns that findings and conclusions might not replicate in future research.  Thus, I can’t accept your paper in its current form but would re-evaluate a revised version </w:t>
+        <w:t xml:space="preserve">Thank you very much for submitting your work to Psychological Research. I have obtained two reviews from leading experts in your field of research. Both reviewers note strengths in your work, noting that it is a nice extension from prior work and the reported experiment is well designed. However, there are also sustainable issues with theoretical clarity and the methodology implemented. You can see the theoretical concerns raised by the reviewers, which could be addressed with re-framing your paper. However, as noted by the reviewers, and I agree, many of the methodological issues require follow-up experimentation to ensure the manipulation of the instructions was induced and to address concerns that findings and conclusions might not replicate in future research.  Thus, I can’t accept your paper in its current form but would re-evaluate a revised version </w:t>
       </w:r>
       <w:r>
         <w:rPr>
@@ -1077,23 +1016,55 @@
           <w:sz w:val="24"/>
           <w:szCs w:val="24"/>
         </w:rPr>
-        <w:t>we combined the item-specific/relational encoding instructions from our original experiment (now Experiment 1) with a “think-aloud” procedure</w:t>
-      </w:r>
-      <w:r>
-        <w:rPr>
-          <w:rFonts w:cstheme="minorHAnsi"/>
-          <w:sz w:val="24"/>
-          <w:szCs w:val="24"/>
-        </w:rPr>
-        <w:t>,</w:t>
-      </w:r>
-      <w:r>
-        <w:rPr>
-          <w:rFonts w:cstheme="minorHAnsi"/>
-          <w:sz w:val="24"/>
-          <w:szCs w:val="24"/>
-        </w:rPr>
-        <w:t xml:space="preserve"> as suggested by Reviewer 1. </w:t>
+        <w:t xml:space="preserve">we combined the item-specific/relational encoding instructions from our original experiment (now Experiment 1) with </w:t>
+      </w:r>
+      <w:r>
+        <w:rPr>
+          <w:rFonts w:cstheme="minorHAnsi"/>
+          <w:sz w:val="24"/>
+          <w:szCs w:val="24"/>
+        </w:rPr>
+        <w:t>the</w:t>
+      </w:r>
+      <w:r>
+        <w:rPr>
+          <w:rFonts w:cstheme="minorHAnsi"/>
+          <w:sz w:val="24"/>
+          <w:szCs w:val="24"/>
+        </w:rPr>
+        <w:t xml:space="preserve"> “think-aloud” procedure</w:t>
+      </w:r>
+      <w:r>
+        <w:rPr>
+          <w:rFonts w:cstheme="minorHAnsi"/>
+          <w:sz w:val="24"/>
+          <w:szCs w:val="24"/>
+        </w:rPr>
+        <w:t xml:space="preserve"> </w:t>
+      </w:r>
+      <w:r>
+        <w:rPr>
+          <w:rFonts w:cstheme="minorHAnsi"/>
+          <w:sz w:val="24"/>
+          <w:szCs w:val="24"/>
+        </w:rPr>
+        <w:t>suggested by Reviewer 1</w:t>
+      </w:r>
+      <w:r>
+        <w:rPr>
+          <w:rFonts w:cstheme="minorHAnsi"/>
+          <w:sz w:val="24"/>
+          <w:szCs w:val="24"/>
+        </w:rPr>
+        <w:t xml:space="preserve"> (see Reviewer 1, comment 2)</w:t>
+      </w:r>
+      <w:r>
+        <w:rPr>
+          <w:rFonts w:cstheme="minorHAnsi"/>
+          <w:sz w:val="24"/>
+          <w:szCs w:val="24"/>
+        </w:rPr>
+        <w:t xml:space="preserve">. </w:t>
       </w:r>
       <w:r>
         <w:rPr>
@@ -1263,43 +1234,7 @@
           <w:sz w:val="24"/>
           <w:szCs w:val="24"/>
         </w:rPr>
-        <w:t xml:space="preserve">For the theoretical motivation of the study, I am not sure why the authors decided to use item-specific and relational encoding strategies to "change" JOLs. JOLs are usually considered inferential and based on intrinsic, extrinsic, and mnemonic cues (for a review, please see </w:t>
-      </w:r>
-      <w:proofErr w:type="spellStart"/>
-      <w:r>
-        <w:rPr>
-          <w:rFonts w:cstheme="minorHAnsi"/>
-          <w:sz w:val="24"/>
-          <w:szCs w:val="24"/>
-        </w:rPr>
-        <w:t>Koriat</w:t>
-      </w:r>
-      <w:proofErr w:type="spellEnd"/>
-      <w:r>
-        <w:rPr>
-          <w:rFonts w:cstheme="minorHAnsi"/>
-          <w:sz w:val="24"/>
-          <w:szCs w:val="24"/>
-        </w:rPr>
-        <w:t xml:space="preserve">, 1997; Rhodes, 2016). These cues are helpful in making memory predictions to the extent that the cues are indicative of actual memory performance. If participants happen to focus on cues that will not help actual memory performance, they may not be able to discriminate between what will be remembered and forgotten, which will decrease resolution. The intrinsic cues are those cues that are inherent to words or word pairs, such as word frequency, concreteness, or the associative strength of the word pairs </w:t>
-      </w:r>
-      <w:proofErr w:type="gramStart"/>
-      <w:r>
-        <w:rPr>
-          <w:rFonts w:cstheme="minorHAnsi"/>
-          <w:sz w:val="24"/>
-          <w:szCs w:val="24"/>
-        </w:rPr>
-        <w:t>( or</w:t>
-      </w:r>
-      <w:proofErr w:type="gramEnd"/>
-      <w:r>
-        <w:rPr>
-          <w:rFonts w:cstheme="minorHAnsi"/>
-          <w:sz w:val="24"/>
-          <w:szCs w:val="24"/>
-        </w:rPr>
-        <w:t xml:space="preserve"> whether they are backward forward or symmetrical). The study conditions for the list (e.g., how participants are processing the list) constitute the extrinsic cues that may affect JOLs. In the</w:t>
+        <w:t>For the theoretical motivation of the study, I am not sure why the authors decided to use item-specific and relational encoding strategies to "change" JOLs. JOLs are usually considered inferential and based on intrinsic, extrinsic, and mnemonic cues (for a review, please see Koriat, 1997; Rhodes, 2016). These cues are helpful in making memory predictions to the extent that the cues are indicative of actual memory performance. If participants happen to focus on cues that will not help actual memory performance, they may not be able to discriminate between what will be remembered and forgotten, which will decrease resolution. The intrinsic cues are those cues that are inherent to words or word pairs, such as word frequency, concreteness, or the associative strength of the word pairs ( or whether they are backward forward or symmetrical). The study conditions for the list (e.g., how participants are processing the list) constitute the extrinsic cues that may affect JOLs. In the</w:t>
       </w:r>
       <w:r>
         <w:rPr>
@@ -2309,25 +2244,23 @@
           <w:sz w:val="24"/>
           <w:szCs w:val="24"/>
         </w:rPr>
-        <w:t xml:space="preserve">deep encoding due to strategy failure. We </w:t>
-      </w:r>
-      <w:proofErr w:type="gramStart"/>
-      <w:r>
-        <w:rPr>
-          <w:rFonts w:cstheme="minorHAnsi"/>
-          <w:sz w:val="24"/>
-          <w:szCs w:val="24"/>
-        </w:rPr>
-        <w:t>now discuss</w:t>
-      </w:r>
-      <w:proofErr w:type="gramEnd"/>
-      <w:r>
-        <w:rPr>
-          <w:rFonts w:cstheme="minorHAnsi"/>
-          <w:sz w:val="24"/>
-          <w:szCs w:val="24"/>
-        </w:rPr>
-        <w:t xml:space="preserve"> this point in our General Discussion (pg. </w:t>
+        <w:t xml:space="preserve">deep encoding due to strategy failure. We now discuss this point in </w:t>
+      </w:r>
+      <w:r>
+        <w:rPr>
+          <w:rFonts w:cstheme="minorHAnsi"/>
+          <w:sz w:val="24"/>
+          <w:szCs w:val="24"/>
+        </w:rPr>
+        <w:t>the</w:t>
+      </w:r>
+      <w:r>
+        <w:rPr>
+          <w:rFonts w:cstheme="minorHAnsi"/>
+          <w:sz w:val="24"/>
+          <w:szCs w:val="24"/>
+        </w:rPr>
+        <w:t xml:space="preserve"> General Discussion (pg. </w:t>
       </w:r>
       <w:r>
         <w:rPr>
@@ -2451,25 +2384,7 @@
           <w:sz w:val="24"/>
           <w:szCs w:val="24"/>
         </w:rPr>
-        <w:t xml:space="preserve">Usually, research on alleviating metamemory illusions focuses on whether people can be guided to make more accurate metamemory judgments. Prominent examples include Yan, Bjork, and Bjork's (2016) study on the interleaving illusion and, more relevant to the present submission, </w:t>
-      </w:r>
-      <w:proofErr w:type="spellStart"/>
-      <w:r>
-        <w:rPr>
-          <w:rFonts w:cstheme="minorHAnsi"/>
-          <w:sz w:val="24"/>
-          <w:szCs w:val="24"/>
-        </w:rPr>
-        <w:t>Koriat</w:t>
-      </w:r>
-      <w:proofErr w:type="spellEnd"/>
-      <w:r>
-        <w:rPr>
-          <w:rFonts w:cstheme="minorHAnsi"/>
-          <w:sz w:val="24"/>
-          <w:szCs w:val="24"/>
-        </w:rPr>
-        <w:t xml:space="preserve"> and Bjork's (2006a, 2006b) studies on mending the illusion of competence. The current study sets out to examine whether the illusion of competence can be reduced by item-specific encoding and/or relational encoding. While the results indeed demonstrate that deep encoding strategies alleviate the illusion of competence, this improvement in calibration is almost entirely due to changes in memory performance. So, I am wondering: What do we learn from this research? Does it tell us that changing people's memory is the most promising way to improve JOL accuracy? </w:t>
+        <w:t xml:space="preserve">Usually, research on alleviating metamemory illusions focuses on whether people can be guided to make more accurate metamemory judgments. Prominent examples include Yan, Bjork, and Bjork's (2016) study on the interleaving illusion and, more relevant to the present submission, Koriat and Bjork's (2006a, 2006b) studies on mending the illusion of competence. The current study sets out to examine whether the illusion of competence can be reduced by item-specific encoding and/or relational encoding. While the results indeed demonstrate that deep encoding strategies alleviate the illusion of competence, this improvement in calibration is almost entirely due to changes in memory performance. So, I am wondering: What do we learn from this research? Does it tell us that changing people's memory is the most promising way to improve JOL accuracy? </w:t>
       </w:r>
       <w:r>
         <w:rPr>
@@ -2491,7 +2406,6 @@
           <w:szCs w:val="24"/>
         </w:rPr>
       </w:pPr>
-      <w:commentRangeStart w:id="2"/>
       <w:r>
         <w:rPr>
           <w:rFonts w:cstheme="minorHAnsi"/>
@@ -2502,15 +2416,91 @@
           <w:sz w:val="24"/>
           <w:szCs w:val="24"/>
         </w:rPr>
-        <w:t>Response</w:t>
-      </w:r>
-      <w:commentRangeEnd w:id="2"/>
-      <w:r>
-        <w:rPr>
-          <w:rStyle w:val="CommentReference"/>
-        </w:rPr>
-        <w:commentReference w:id="2"/>
-      </w:r>
+        <w:t>Response:</w:t>
+      </w:r>
+      <w:r>
+        <w:rPr>
+          <w:rFonts w:cstheme="minorHAnsi"/>
+          <w:b/>
+          <w:bCs/>
+          <w:sz w:val="24"/>
+          <w:szCs w:val="24"/>
+        </w:rPr>
+        <w:t xml:space="preserve"> </w:t>
+      </w:r>
+      <w:r>
+        <w:rPr>
+          <w:rFonts w:cstheme="minorHAnsi"/>
+          <w:sz w:val="24"/>
+          <w:szCs w:val="24"/>
+          <w:highlight w:val="yellow"/>
+        </w:rPr>
+        <w:t>[words here]</w:t>
+      </w:r>
+    </w:p>
+    <w:p>
+      <w:pPr>
+        <w:spacing w:after="0"/>
+        <w:rPr>
+          <w:rFonts w:cstheme="minorHAnsi"/>
+          <w:sz w:val="24"/>
+          <w:szCs w:val="24"/>
+        </w:rPr>
+      </w:pPr>
+      <w:r>
+        <w:rPr>
+          <w:rFonts w:cstheme="minorHAnsi"/>
+          <w:sz w:val="24"/>
+          <w:szCs w:val="24"/>
+        </w:rPr>
+        <w:br/>
+      </w:r>
+      <w:r>
+        <w:rPr>
+          <w:rFonts w:cstheme="minorHAnsi"/>
+          <w:b/>
+          <w:bCs/>
+          <w:sz w:val="24"/>
+          <w:szCs w:val="24"/>
+        </w:rPr>
+        <w:t>Comment 2:</w:t>
+      </w:r>
+      <w:r>
+        <w:rPr>
+          <w:rFonts w:cstheme="minorHAnsi"/>
+          <w:sz w:val="24"/>
+          <w:szCs w:val="24"/>
+        </w:rPr>
+        <w:t xml:space="preserve"> </w:t>
+      </w:r>
+      <w:r>
+        <w:rPr>
+          <w:rFonts w:cstheme="minorHAnsi"/>
+          <w:sz w:val="24"/>
+          <w:szCs w:val="24"/>
+        </w:rPr>
+        <w:t>As a related point, I am concerned that the current findings and conclusions might not replicate in future research. The calibration of JOLs is often found to differ across experiments, even if they are very similar. For instance, in Koriat and Bjork's (2005) study, JOLs for forward-associated pairs were underconfident in Experiment 1 but well-calibrated in Experiments 2 and 3. It therefore would be essential to report some replication of the current findings in an additional experiment. I'd recommend that a potential new experiment aims to achieve considerably lower or higher memory performance so that the authors can test whether the changes in calibration they observed in the current experiment are specific to the obtained level of memory performance.</w:t>
+      </w:r>
+    </w:p>
+    <w:p>
+      <w:pPr>
+        <w:spacing w:after="0"/>
+        <w:rPr>
+          <w:rFonts w:cstheme="minorHAnsi"/>
+          <w:sz w:val="24"/>
+          <w:szCs w:val="24"/>
+        </w:rPr>
+      </w:pPr>
+    </w:p>
+    <w:p>
+      <w:pPr>
+        <w:spacing w:after="0"/>
+        <w:rPr>
+          <w:rFonts w:cstheme="minorHAnsi"/>
+          <w:sz w:val="24"/>
+          <w:szCs w:val="24"/>
+        </w:rPr>
+      </w:pPr>
       <w:r>
         <w:rPr>
           <w:rFonts w:cstheme="minorHAnsi"/>
@@ -2521,7 +2511,7 @@
           <w:sz w:val="24"/>
           <w:szCs w:val="24"/>
         </w:rPr>
-        <w:t>:</w:t>
+        <w:t>Response:</w:t>
       </w:r>
       <w:r>
         <w:rPr>
@@ -2538,20 +2528,152 @@
           <w:rFonts w:cstheme="minorHAnsi"/>
           <w:sz w:val="24"/>
           <w:szCs w:val="24"/>
+        </w:rPr>
+        <w:t xml:space="preserve">This </w:t>
+      </w:r>
+      <w:r>
+        <w:rPr>
+          <w:rFonts w:cstheme="minorHAnsi"/>
+          <w:sz w:val="24"/>
+          <w:szCs w:val="24"/>
+        </w:rPr>
+        <w:t xml:space="preserve">is </w:t>
+      </w:r>
+      <w:r>
+        <w:rPr>
+          <w:rFonts w:cstheme="minorHAnsi"/>
+          <w:sz w:val="24"/>
+          <w:szCs w:val="24"/>
+        </w:rPr>
+        <w:t xml:space="preserve">a fair point. However, we note that </w:t>
+      </w:r>
+      <w:r>
+        <w:rPr>
+          <w:rFonts w:cstheme="minorHAnsi"/>
+          <w:sz w:val="24"/>
+          <w:szCs w:val="24"/>
+        </w:rPr>
+        <w:t xml:space="preserve">the read group findings in our initial submission largely replicate patterns previously reported by Maxwell and Huff (2021). </w:t>
+      </w:r>
+      <w:r>
+        <w:rPr>
+          <w:rFonts w:cstheme="minorHAnsi"/>
+          <w:sz w:val="24"/>
+          <w:szCs w:val="24"/>
+        </w:rPr>
+        <w:t xml:space="preserve">Similarly, </w:t>
+      </w:r>
+      <w:r>
+        <w:rPr>
+          <w:rFonts w:cstheme="minorHAnsi"/>
+          <w:sz w:val="24"/>
+          <w:szCs w:val="24"/>
+        </w:rPr>
+        <w:t xml:space="preserve">though </w:t>
+      </w:r>
+      <w:r>
+        <w:rPr>
+          <w:rFonts w:cstheme="minorHAnsi"/>
+          <w:sz w:val="24"/>
+          <w:szCs w:val="24"/>
+        </w:rPr>
+        <w:t>their</w:t>
+      </w:r>
+      <w:r>
+        <w:rPr>
+          <w:rFonts w:cstheme="minorHAnsi"/>
+          <w:sz w:val="24"/>
+          <w:szCs w:val="24"/>
+        </w:rPr>
+        <w:t xml:space="preserve"> focus was on JOL reactivity, Maxwell and Huff (2022) </w:t>
+      </w:r>
+      <w:r>
+        <w:rPr>
+          <w:rFonts w:cstheme="minorHAnsi"/>
+          <w:sz w:val="24"/>
+          <w:szCs w:val="24"/>
+        </w:rPr>
+        <w:t xml:space="preserve">reported a series of analyses in their appendix </w:t>
+      </w:r>
+      <w:r>
+        <w:rPr>
+          <w:rFonts w:cstheme="minorHAnsi"/>
+          <w:sz w:val="24"/>
+          <w:szCs w:val="24"/>
+        </w:rPr>
+        <w:t>further replicating patterns reported in our read group.</w:t>
+      </w:r>
+    </w:p>
+    <w:p>
+      <w:pPr>
+        <w:spacing w:after="0"/>
+        <w:rPr>
+          <w:rFonts w:cstheme="minorHAnsi"/>
+          <w:sz w:val="24"/>
+          <w:szCs w:val="24"/>
+        </w:rPr>
+      </w:pPr>
+    </w:p>
+    <w:p>
+      <w:pPr>
+        <w:spacing w:after="0"/>
+        <w:rPr>
+          <w:rFonts w:cstheme="minorHAnsi"/>
+          <w:sz w:val="24"/>
+          <w:szCs w:val="24"/>
+        </w:rPr>
+      </w:pPr>
+      <w:r>
+        <w:rPr>
+          <w:rFonts w:cstheme="minorHAnsi"/>
+          <w:sz w:val="24"/>
+          <w:szCs w:val="24"/>
+        </w:rPr>
+        <w:t xml:space="preserve">Given the concerns with replication, </w:t>
+      </w:r>
+      <w:r>
+        <w:rPr>
+          <w:rFonts w:cstheme="minorHAnsi"/>
+          <w:sz w:val="24"/>
+          <w:szCs w:val="24"/>
+        </w:rPr>
+        <w:t xml:space="preserve">our revised manuscript includes a follow-up experiment in which participants employed a think-aloud procedure while completing their respective encoding tasks. As reported in the Experiment 2 results section (pg. </w:t>
+      </w:r>
+      <w:r>
+        <w:rPr>
+          <w:rFonts w:cstheme="minorHAnsi"/>
+          <w:sz w:val="24"/>
+          <w:szCs w:val="24"/>
           <w:highlight w:val="yellow"/>
         </w:rPr>
-        <w:t>[words here]</w:t>
-      </w:r>
-    </w:p>
-    <w:p>
-      <w:pPr>
-        <w:spacing w:after="0"/>
-        <w:rPr>
-          <w:rFonts w:cstheme="minorHAnsi"/>
-          <w:sz w:val="24"/>
-          <w:szCs w:val="24"/>
-        </w:rPr>
-      </w:pPr>
+        <w:t>xx</w:t>
+      </w:r>
+      <w:r>
+        <w:rPr>
+          <w:rFonts w:cstheme="minorHAnsi"/>
+          <w:sz w:val="24"/>
+          <w:szCs w:val="24"/>
+        </w:rPr>
+        <w:t xml:space="preserve">), this additional experiment largely replicated patterns reported in our initial submission (see our response to </w:t>
+      </w:r>
+      <w:r>
+        <w:rPr>
+          <w:rFonts w:cstheme="minorHAnsi"/>
+          <w:sz w:val="24"/>
+          <w:szCs w:val="24"/>
+        </w:rPr>
+        <w:lastRenderedPageBreak/>
+        <w:t xml:space="preserve">Reviewer 1, comment 2). Thus, </w:t>
+      </w:r>
+      <w:r>
+        <w:rPr>
+          <w:rFonts w:cstheme="minorHAnsi"/>
+          <w:sz w:val="24"/>
+          <w:szCs w:val="24"/>
+          <w:highlight w:val="yellow"/>
+        </w:rPr>
+        <w:t>[EXPAND]</w:t>
+      </w:r>
       <w:r>
         <w:rPr>
           <w:rFonts w:cstheme="minorHAnsi"/>
@@ -2560,33 +2682,31 @@
         </w:rPr>
         <w:br/>
       </w:r>
-      <w:commentRangeStart w:id="3"/>
-      <w:r>
-        <w:rPr>
-          <w:rFonts w:cstheme="minorHAnsi"/>
-          <w:b/>
-          <w:bCs/>
-          <w:sz w:val="24"/>
-          <w:szCs w:val="24"/>
-        </w:rPr>
-        <w:t>Comment 2</w:t>
-      </w:r>
-      <w:commentRangeEnd w:id="3"/>
+      <w:r>
+        <w:rPr>
+          <w:rFonts w:cstheme="minorHAnsi"/>
+          <w:sz w:val="24"/>
+          <w:szCs w:val="24"/>
+        </w:rPr>
+        <w:br/>
+      </w:r>
+      <w:commentRangeStart w:id="2"/>
+      <w:r>
+        <w:rPr>
+          <w:rFonts w:cstheme="minorHAnsi"/>
+          <w:b/>
+          <w:bCs/>
+          <w:sz w:val="24"/>
+          <w:szCs w:val="24"/>
+        </w:rPr>
+        <w:t>Comment 3:</w:t>
+      </w:r>
+      <w:commentRangeEnd w:id="2"/>
       <w:r>
         <w:rPr>
           <w:rStyle w:val="CommentReference"/>
         </w:rPr>
-        <w:commentReference w:id="3"/>
-      </w:r>
-      <w:r>
-        <w:rPr>
-          <w:rFonts w:cstheme="minorHAnsi"/>
-          <w:b/>
-          <w:bCs/>
-          <w:sz w:val="24"/>
-          <w:szCs w:val="24"/>
-        </w:rPr>
-        <w:t>:</w:t>
+        <w:commentReference w:id="2"/>
       </w:r>
       <w:r>
         <w:rPr>
@@ -2602,42 +2722,42 @@
           <w:sz w:val="24"/>
           <w:szCs w:val="24"/>
         </w:rPr>
-        <w:t xml:space="preserve">As a related point, I am concerned that the current findings and conclusions might not replicate in future research. The calibration of JOLs is often found to differ across experiments, even if they are very similar. For instance, in </w:t>
-      </w:r>
-      <w:proofErr w:type="spellStart"/>
-      <w:r>
-        <w:rPr>
-          <w:rFonts w:cstheme="minorHAnsi"/>
-          <w:sz w:val="24"/>
-          <w:szCs w:val="24"/>
-        </w:rPr>
-        <w:t>Koriat</w:t>
-      </w:r>
-      <w:proofErr w:type="spellEnd"/>
-      <w:r>
-        <w:rPr>
-          <w:rFonts w:cstheme="minorHAnsi"/>
-          <w:sz w:val="24"/>
-          <w:szCs w:val="24"/>
-        </w:rPr>
-        <w:t xml:space="preserve"> and Bjork's (2005) study, JOLs for forward-associated pairs were underconfident in Experiment 1 but well-calibrated in Experiments 2 and 3. It therefore would be essential to report some replication of the current findings in an additional experiment. I'd recommend that a potential new experiment aims to achieve considerably lower or higher memory performance so that the authors can test whether the changes in calibration they observed in the current experiment are specific to the obtained level of memory performance.</w:t>
-      </w:r>
-    </w:p>
-    <w:p>
-      <w:pPr>
-        <w:spacing w:after="0"/>
-        <w:rPr>
-          <w:rFonts w:cstheme="minorHAnsi"/>
-          <w:sz w:val="24"/>
-          <w:szCs w:val="24"/>
-        </w:rPr>
-      </w:pPr>
-    </w:p>
-    <w:p>
-      <w:pPr>
-        <w:spacing w:after="0"/>
-        <w:rPr>
-          <w:rFonts w:cstheme="minorHAnsi"/>
+        <w:t>The authors emphasize purported effects of word pair type and encoding condition on calibration plots. To me, all calibration plots seem to reveal very similar hard-easy-effects (= JOLs overestimate memory performance for hard items and underestimate memory performance for easy items) and differences between word types and conditions appear to be limited to the overall level of recall. Consistent with my interpretation, the reported a 3 (encoding group) x 4 (pair type) x 11 (JOL bin: 0, 1, …, 9, 10) ANOVA does not reveal significant interactions between encoding group and JOL bin. While my interpretation might be wrong, the critical point is that the reported analysis evaluating potential differences between calibration plots fails to provide conclusive evidence for the authors' interpretation (and against mine). I'd recommend that the authors replace the ANOVA including JOL bin with a multilevel regression analysis. In a regression model, they could easily test whether</w:t>
+      </w:r>
+      <w:r>
+        <w:rPr>
+          <w:rFonts w:cstheme="minorHAnsi"/>
+          <w:sz w:val="24"/>
+          <w:szCs w:val="24"/>
+        </w:rPr>
+        <w:t xml:space="preserve"> </w:t>
+      </w:r>
+      <w:r>
+        <w:rPr>
+          <w:rFonts w:cstheme="minorHAnsi"/>
+          <w:sz w:val="24"/>
+          <w:szCs w:val="24"/>
+        </w:rPr>
+        <w:t>recall performance increases with JOLs (rather than only whether it differs in some way across JOL bins), whether the strength of a potential increase differs across word types and conditions, and it would also be possible to test for nonlinear relations between JOLs and recall (e.g., curvilinear relations). In addition, a regression analysis would be more powerful than the reported ANOVA and would circumvent any issues with violations to the assumption of sphericity (which appear likely but are not addressed in the paper). In summary, the authors' conclusions concerning calibration plots require more justification.</w:t>
+      </w:r>
+    </w:p>
+    <w:p>
+      <w:pPr>
+        <w:spacing w:after="0"/>
+        <w:rPr>
+          <w:rFonts w:cstheme="minorHAnsi"/>
+          <w:sz w:val="24"/>
+          <w:szCs w:val="24"/>
+        </w:rPr>
+      </w:pPr>
+    </w:p>
+    <w:p>
+      <w:pPr>
+        <w:spacing w:after="0"/>
+        <w:rPr>
+          <w:rFonts w:cstheme="minorHAnsi"/>
+          <w:b/>
+          <w:bCs/>
           <w:sz w:val="24"/>
           <w:szCs w:val="24"/>
         </w:rPr>
@@ -2669,87 +2789,20 @@
           <w:rFonts w:cstheme="minorHAnsi"/>
           <w:sz w:val="24"/>
           <w:szCs w:val="24"/>
-        </w:rPr>
-        <w:t xml:space="preserve">This </w:t>
-      </w:r>
-      <w:r>
-        <w:rPr>
-          <w:rFonts w:cstheme="minorHAnsi"/>
-          <w:sz w:val="24"/>
-          <w:szCs w:val="24"/>
-        </w:rPr>
-        <w:t xml:space="preserve">is </w:t>
-      </w:r>
-      <w:r>
-        <w:rPr>
-          <w:rFonts w:cstheme="minorHAnsi"/>
-          <w:sz w:val="24"/>
-          <w:szCs w:val="24"/>
-        </w:rPr>
-        <w:t xml:space="preserve">a fair point. However, we note that </w:t>
-      </w:r>
-      <w:r>
-        <w:rPr>
-          <w:rFonts w:cstheme="minorHAnsi"/>
-          <w:sz w:val="24"/>
-          <w:szCs w:val="24"/>
-        </w:rPr>
-        <w:t xml:space="preserve">the read group findings in our initial submission largely replicate patterns previously reported by Maxwell and Huff (2021). </w:t>
-      </w:r>
-      <w:r>
-        <w:rPr>
-          <w:rFonts w:cstheme="minorHAnsi"/>
-          <w:sz w:val="24"/>
-          <w:szCs w:val="24"/>
-        </w:rPr>
-        <w:t xml:space="preserve">Similarly, while the focus was on JOL reactivity effects rather than improving accuracy, </w:t>
-      </w:r>
-      <w:proofErr w:type="gramStart"/>
-      <w:r>
-        <w:rPr>
-          <w:rFonts w:cstheme="minorHAnsi"/>
-          <w:sz w:val="24"/>
-          <w:szCs w:val="24"/>
-        </w:rPr>
-        <w:t>Maxwell</w:t>
-      </w:r>
-      <w:proofErr w:type="gramEnd"/>
-      <w:r>
-        <w:rPr>
-          <w:rFonts w:cstheme="minorHAnsi"/>
-          <w:sz w:val="24"/>
-          <w:szCs w:val="24"/>
-        </w:rPr>
-        <w:t xml:space="preserve"> and Huff (2022) [EXPAND]</w:t>
-      </w:r>
-    </w:p>
-    <w:p>
-      <w:pPr>
-        <w:spacing w:after="0"/>
-        <w:rPr>
-          <w:rFonts w:cstheme="minorHAnsi"/>
-          <w:sz w:val="24"/>
-          <w:szCs w:val="24"/>
-        </w:rPr>
-      </w:pPr>
-    </w:p>
-    <w:p>
-      <w:pPr>
-        <w:spacing w:after="0"/>
-        <w:rPr>
-          <w:rFonts w:cstheme="minorHAnsi"/>
-          <w:sz w:val="24"/>
-          <w:szCs w:val="24"/>
-        </w:rPr>
-      </w:pPr>
-      <w:r>
-        <w:rPr>
-          <w:rFonts w:cstheme="minorHAnsi"/>
-          <w:sz w:val="24"/>
-          <w:szCs w:val="24"/>
-        </w:rPr>
-        <w:t>[NEW EXPERIMENT HERE] [FOUND THE SAME THINGS!]</w:t>
-      </w:r>
+          <w:highlight w:val="yellow"/>
+        </w:rPr>
+        <w:t>[words here]</w:t>
+      </w:r>
+    </w:p>
+    <w:p>
+      <w:pPr>
+        <w:spacing w:after="0"/>
+        <w:rPr>
+          <w:rFonts w:cstheme="minorHAnsi"/>
+          <w:sz w:val="24"/>
+          <w:szCs w:val="24"/>
+        </w:rPr>
+      </w:pPr>
       <w:r>
         <w:rPr>
           <w:rFonts w:cstheme="minorHAnsi"/>
@@ -2758,6 +2811,66 @@
         </w:rPr>
         <w:br/>
       </w:r>
+      <w:commentRangeStart w:id="3"/>
+      <w:r>
+        <w:rPr>
+          <w:rFonts w:cstheme="minorHAnsi"/>
+          <w:b/>
+          <w:bCs/>
+          <w:sz w:val="24"/>
+          <w:szCs w:val="24"/>
+        </w:rPr>
+        <w:t>Comment 4</w:t>
+      </w:r>
+      <w:commentRangeEnd w:id="3"/>
+      <w:r>
+        <w:rPr>
+          <w:rStyle w:val="CommentReference"/>
+        </w:rPr>
+        <w:commentReference w:id="3"/>
+      </w:r>
+      <w:r>
+        <w:rPr>
+          <w:rFonts w:cstheme="minorHAnsi"/>
+          <w:b/>
+          <w:bCs/>
+          <w:sz w:val="24"/>
+          <w:szCs w:val="24"/>
+        </w:rPr>
+        <w:t>:</w:t>
+      </w:r>
+      <w:r>
+        <w:rPr>
+          <w:rFonts w:cstheme="minorHAnsi"/>
+          <w:sz w:val="24"/>
+          <w:szCs w:val="24"/>
+        </w:rPr>
+        <w:t xml:space="preserve"> </w:t>
+      </w:r>
+      <w:r>
+        <w:rPr>
+          <w:rFonts w:cstheme="minorHAnsi"/>
+          <w:sz w:val="24"/>
+          <w:szCs w:val="24"/>
+        </w:rPr>
+        <w:t>I see some issues with the definition of and differentiation between calibration and resolution. First, these two aspects of JOL accuracy should be introduced much earlier than on Page 9 ff. so that readers understand right from the start that the illusion of competence impairs the calibration of JOLs rather than their resolution. Second, please note that testing and practice do not only affect JOL resolution but also affect JOL calibration. The current phrasing on P. 10 suggests that effects of these factors are limited to resolution. Third, the statement that "JOL calibration can be easily assessed by plotting mean JOL ratings against mean recall proportions, so long as JOLs and recall are measured using the same scale." (P. 9) seems to imply that calibration plots are the primary method used to examine calibration. I don't think that this is correct. In my view, most studies evaluating calibration have focused on bias (= the signed difference between mean JOLs and mean</w:t>
+      </w:r>
+      <w:r>
+        <w:rPr>
+          <w:rFonts w:cstheme="minorHAnsi"/>
+          <w:sz w:val="24"/>
+          <w:szCs w:val="24"/>
+        </w:rPr>
+        <w:t xml:space="preserve"> </w:t>
+      </w:r>
+      <w:r>
+        <w:rPr>
+          <w:rFonts w:cstheme="minorHAnsi"/>
+          <w:sz w:val="24"/>
+          <w:szCs w:val="24"/>
+        </w:rPr>
+        <w:t>memory performance). What is more, effects seen in calibration plots are often hard to examine with inferential statistics, a problem that also plagues this work (see above). Finally, the current writing sounds a bit as if the current authors were the first to use calibration plots in combination with JOLs (P. 9-10: "These calibration plots allow researchers to assess whether JOLs are over or underconfident [see Maxwell &amp; Huff, 2021]"). It should be mentioned that calibration plots have been previously used in the JOL literature, for instance by Koriat, Sheffer, and Ma'ayan (2002).</w:t>
+      </w:r>
       <w:r>
         <w:rPr>
           <w:rFonts w:cstheme="minorHAnsi"/>
@@ -2766,75 +2879,6 @@
         </w:rPr>
         <w:br/>
       </w:r>
-      <w:commentRangeStart w:id="4"/>
-      <w:r>
-        <w:rPr>
-          <w:rFonts w:cstheme="minorHAnsi"/>
-          <w:b/>
-          <w:bCs/>
-          <w:sz w:val="24"/>
-          <w:szCs w:val="24"/>
-        </w:rPr>
-        <w:t>Comment 3:</w:t>
-      </w:r>
-      <w:commentRangeEnd w:id="4"/>
-      <w:r>
-        <w:rPr>
-          <w:rStyle w:val="CommentReference"/>
-        </w:rPr>
-        <w:commentReference w:id="4"/>
-      </w:r>
-      <w:r>
-        <w:rPr>
-          <w:rFonts w:cstheme="minorHAnsi"/>
-          <w:sz w:val="24"/>
-          <w:szCs w:val="24"/>
-        </w:rPr>
-        <w:t xml:space="preserve"> </w:t>
-      </w:r>
-      <w:r>
-        <w:rPr>
-          <w:rFonts w:cstheme="minorHAnsi"/>
-          <w:sz w:val="24"/>
-          <w:szCs w:val="24"/>
-        </w:rPr>
-        <w:t>The authors emphasize purported effects of word pair type and encoding condition on calibration plots. To me, all calibration plots seem to reveal very similar hard-easy-</w:t>
-      </w:r>
-      <w:r>
-        <w:rPr>
-          <w:rFonts w:cstheme="minorHAnsi"/>
-          <w:sz w:val="24"/>
-          <w:szCs w:val="24"/>
-        </w:rPr>
-        <w:lastRenderedPageBreak/>
-        <w:t>effects (= JOLs overestimate memory performance for hard items and underestimate memory performance for easy items) and differences between word types and conditions appear to be limited to the overall level of recall. Consistent with my interpretation, the reported a 3 (encoding group) x 4 (pair type) x 11 (JOL bin: 0, 1, …, 9, 10) ANOVA does not reveal significant interactions between encoding group and JOL bin. While my interpretation might be wrong, the critical point is that the reported analysis evaluating potential differences between calibration plots fails to provide conclusive evidence for the authors' interpretation (and against mine). I'd recommend that the authors replace the ANOVA including JOL bin with a multilevel regression analysis. In a regression model, they could easily test whether</w:t>
-      </w:r>
-      <w:r>
-        <w:rPr>
-          <w:rFonts w:cstheme="minorHAnsi"/>
-          <w:sz w:val="24"/>
-          <w:szCs w:val="24"/>
-        </w:rPr>
-        <w:t xml:space="preserve"> </w:t>
-      </w:r>
-      <w:r>
-        <w:rPr>
-          <w:rFonts w:cstheme="minorHAnsi"/>
-          <w:sz w:val="24"/>
-          <w:szCs w:val="24"/>
-        </w:rPr>
-        <w:t>recall performance increases with JOLs (rather than only whether it differs in some way across JOL bins), whether the strength of a potential increase differs across word types and conditions, and it would also be possible to test for nonlinear relations between JOLs and recall (e.g., curvilinear relations). In addition, a regression analysis would be more powerful than the reported ANOVA and would circumvent any issues with violations to the assumption of sphericity (which appear likely but are not addressed in the paper). In summary, the authors' conclusions concerning calibration plots require more justification.</w:t>
-      </w:r>
-    </w:p>
-    <w:p>
-      <w:pPr>
-        <w:spacing w:after="0"/>
-        <w:rPr>
-          <w:rFonts w:cstheme="minorHAnsi"/>
-          <w:sz w:val="24"/>
-          <w:szCs w:val="24"/>
-        </w:rPr>
-      </w:pPr>
     </w:p>
     <w:p>
       <w:pPr>
@@ -2857,6 +2901,7 @@
           <w:sz w:val="24"/>
           <w:szCs w:val="24"/>
         </w:rPr>
+        <w:lastRenderedPageBreak/>
         <w:t>Response:</w:t>
       </w:r>
       <w:r>
@@ -2874,9 +2919,82 @@
           <w:rFonts w:cstheme="minorHAnsi"/>
           <w:sz w:val="24"/>
           <w:szCs w:val="24"/>
+        </w:rPr>
+        <w:t>We have updated our definitions of calibration</w:t>
+      </w:r>
+      <w:r>
+        <w:rPr>
+          <w:rFonts w:cstheme="minorHAnsi"/>
+          <w:sz w:val="24"/>
+          <w:szCs w:val="24"/>
+        </w:rPr>
+        <w:t xml:space="preserve"> (pg. </w:t>
+      </w:r>
+      <w:r>
+        <w:rPr>
+          <w:rFonts w:cstheme="minorHAnsi"/>
+          <w:sz w:val="24"/>
+          <w:szCs w:val="24"/>
           <w:highlight w:val="yellow"/>
         </w:rPr>
-        <w:t>[words here]</w:t>
+        <w:t>xx</w:t>
+      </w:r>
+      <w:r>
+        <w:rPr>
+          <w:rFonts w:cstheme="minorHAnsi"/>
+          <w:sz w:val="24"/>
+          <w:szCs w:val="24"/>
+        </w:rPr>
+        <w:t>)</w:t>
+      </w:r>
+      <w:r>
+        <w:rPr>
+          <w:rFonts w:cstheme="minorHAnsi"/>
+          <w:sz w:val="24"/>
+          <w:szCs w:val="24"/>
+        </w:rPr>
+        <w:t xml:space="preserve"> and resolution </w:t>
+      </w:r>
+      <w:r>
+        <w:rPr>
+          <w:rFonts w:cstheme="minorHAnsi"/>
+          <w:sz w:val="24"/>
+          <w:szCs w:val="24"/>
+        </w:rPr>
+        <w:t xml:space="preserve">(pg. </w:t>
+      </w:r>
+      <w:r>
+        <w:rPr>
+          <w:rFonts w:cstheme="minorHAnsi"/>
+          <w:sz w:val="24"/>
+          <w:szCs w:val="24"/>
+          <w:highlight w:val="yellow"/>
+        </w:rPr>
+        <w:t>xx</w:t>
+      </w:r>
+      <w:r>
+        <w:rPr>
+          <w:rFonts w:cstheme="minorHAnsi"/>
+          <w:sz w:val="24"/>
+          <w:szCs w:val="24"/>
+        </w:rPr>
+        <w:t xml:space="preserve">) </w:t>
+      </w:r>
+      <w:r>
+        <w:rPr>
+          <w:rFonts w:cstheme="minorHAnsi"/>
+          <w:sz w:val="24"/>
+          <w:szCs w:val="24"/>
+        </w:rPr>
+        <w:t>accordingly</w:t>
+      </w:r>
+      <w:r>
+        <w:rPr>
+          <w:rFonts w:cstheme="minorHAnsi"/>
+          <w:sz w:val="24"/>
+          <w:szCs w:val="24"/>
+        </w:rPr>
+        <w:t>.</w:t>
       </w:r>
     </w:p>
     <w:p>
@@ -2896,102 +3014,52 @@
         </w:rPr>
         <w:br/>
       </w:r>
-      <w:commentRangeStart w:id="5"/>
-      <w:r>
-        <w:rPr>
-          <w:rFonts w:cstheme="minorHAnsi"/>
-          <w:b/>
-          <w:bCs/>
-          <w:sz w:val="24"/>
-          <w:szCs w:val="24"/>
-        </w:rPr>
-        <w:t>Comment 4</w:t>
-      </w:r>
-      <w:commentRangeEnd w:id="5"/>
+      <w:commentRangeStart w:id="4"/>
+      <w:r>
+        <w:rPr>
+          <w:rFonts w:cstheme="minorHAnsi"/>
+          <w:b/>
+          <w:bCs/>
+          <w:sz w:val="24"/>
+          <w:szCs w:val="24"/>
+        </w:rPr>
+        <w:t>Comment 5:</w:t>
+      </w:r>
+      <w:r>
+        <w:rPr>
+          <w:rFonts w:cstheme="minorHAnsi"/>
+          <w:sz w:val="24"/>
+          <w:szCs w:val="24"/>
+        </w:rPr>
+        <w:t xml:space="preserve"> </w:t>
+      </w:r>
+      <w:commentRangeEnd w:id="4"/>
       <w:r>
         <w:rPr>
           <w:rStyle w:val="CommentReference"/>
         </w:rPr>
-        <w:commentReference w:id="5"/>
-      </w:r>
-      <w:r>
-        <w:rPr>
-          <w:rFonts w:cstheme="minorHAnsi"/>
-          <w:b/>
-          <w:bCs/>
-          <w:sz w:val="24"/>
-          <w:szCs w:val="24"/>
-        </w:rPr>
-        <w:t>:</w:t>
-      </w:r>
-      <w:r>
-        <w:rPr>
-          <w:rFonts w:cstheme="minorHAnsi"/>
-          <w:sz w:val="24"/>
-          <w:szCs w:val="24"/>
-        </w:rPr>
-        <w:t xml:space="preserve"> </w:t>
-      </w:r>
-      <w:r>
-        <w:rPr>
-          <w:rFonts w:cstheme="minorHAnsi"/>
-          <w:sz w:val="24"/>
-          <w:szCs w:val="24"/>
-        </w:rPr>
-        <w:t>I see some issues with the definition of and differentiation between calibration and resolution. First, these two aspects of JOL accuracy should be introduced much earlier than on Page 9 ff. so that readers understand right from the start that the illusion of competence impairs the calibration of JOLs rather than their resolution. Second, please note that testing and practice do not only affect JOL resolution but also affect JOL calibration. The current phrasing on P. 10 suggests that effects of these factors are limited to resolution. Third, the statement that "JOL calibration can be easily assessed by plotting mean JOL ratings against mean recall proportions, so long as JOLs and recall are measured using the same scale." (P. 9) seems to imply that calibration plots are the primary method used to examine calibration. I don't think that this is correct. In my view, most studies evaluating calibration have focused on bias (= the signed difference between mean JOLs and mean</w:t>
-      </w:r>
-      <w:r>
-        <w:rPr>
-          <w:rFonts w:cstheme="minorHAnsi"/>
-          <w:sz w:val="24"/>
-          <w:szCs w:val="24"/>
-        </w:rPr>
-        <w:t xml:space="preserve"> </w:t>
-      </w:r>
-      <w:r>
-        <w:rPr>
-          <w:rFonts w:cstheme="minorHAnsi"/>
-          <w:sz w:val="24"/>
-          <w:szCs w:val="24"/>
-        </w:rPr>
-        <w:t xml:space="preserve">memory performance). What is more, effects seen in calibration plots are often hard to examine with inferential statistics, a problem that also plagues this work (see above). Finally, the current writing sounds a bit as if the current authors were the first to use calibration plots in combination with JOLs (P. 9-10: "These calibration plots allow researchers to assess whether JOLs are over or underconfident [see Maxwell &amp; Huff, 2021]"). It should be mentioned that calibration plots have been previously used in the JOL literature, for instance by </w:t>
-      </w:r>
-      <w:proofErr w:type="spellStart"/>
-      <w:r>
-        <w:rPr>
-          <w:rFonts w:cstheme="minorHAnsi"/>
-          <w:sz w:val="24"/>
-          <w:szCs w:val="24"/>
-        </w:rPr>
-        <w:t>Koriat</w:t>
-      </w:r>
-      <w:proofErr w:type="spellEnd"/>
-      <w:r>
-        <w:rPr>
-          <w:rFonts w:cstheme="minorHAnsi"/>
-          <w:sz w:val="24"/>
-          <w:szCs w:val="24"/>
-        </w:rPr>
-        <w:t xml:space="preserve">, Sheffer, and </w:t>
-      </w:r>
-      <w:proofErr w:type="spellStart"/>
-      <w:r>
-        <w:rPr>
-          <w:rFonts w:cstheme="minorHAnsi"/>
-          <w:sz w:val="24"/>
-          <w:szCs w:val="24"/>
-        </w:rPr>
-        <w:t>Ma'ayan</w:t>
-      </w:r>
-      <w:proofErr w:type="spellEnd"/>
-      <w:r>
-        <w:rPr>
-          <w:rFonts w:cstheme="minorHAnsi"/>
-          <w:sz w:val="24"/>
-          <w:szCs w:val="24"/>
-        </w:rPr>
-        <w:t xml:space="preserve"> (2002).</w:t>
-      </w:r>
+        <w:commentReference w:id="4"/>
+      </w:r>
+      <w:r>
+        <w:rPr>
+          <w:rFonts w:cstheme="minorHAnsi"/>
+          <w:sz w:val="24"/>
+          <w:szCs w:val="24"/>
+        </w:rPr>
+        <w:t>The definition of a posteriori relatedness as "any perceived relatedness between pairs that becomes more apparent to participants when words are presented together" (P. 5) and, more specifically, categorizing "strong associates in which the pair order has been flipped (i.e., backward pairs such as card-credit, baby-stork, etc.)" (P. 5) as a posteriori pairs differs from the definition of a posteriori relatedness introduced by Koriat and Bjork (2005). Koriat and Bjork reserve the term a posteriori pairs for pairs with very low forward and backward associations. I'd recommend sticking to the established definition by Koriat and Bjork. Also, the current authors seem to make use of Koriat and Bjork's definition rather than their own one when stating "The illusion of competence pattern found with a posteriori and backward pairs has similarly been reported by Castel et al. (2007)" (P. 5).</w:t>
+      </w:r>
+    </w:p>
+    <w:p>
+      <w:pPr>
+        <w:spacing w:after="0"/>
+        <w:rPr>
+          <w:rFonts w:cstheme="minorHAnsi"/>
+          <w:b/>
+          <w:bCs/>
+          <w:sz w:val="24"/>
+          <w:szCs w:val="24"/>
+        </w:rPr>
+      </w:pPr>
       <w:r>
         <w:rPr>
           <w:rFonts w:cstheme="minorHAnsi"/>
@@ -3000,18 +3068,6 @@
         </w:rPr>
         <w:br/>
       </w:r>
-    </w:p>
-    <w:p>
-      <w:pPr>
-        <w:spacing w:after="0"/>
-        <w:rPr>
-          <w:rFonts w:cstheme="minorHAnsi"/>
-          <w:b/>
-          <w:bCs/>
-          <w:sz w:val="24"/>
-          <w:szCs w:val="24"/>
-        </w:rPr>
-      </w:pPr>
       <w:r>
         <w:rPr>
           <w:rFonts w:cstheme="minorHAnsi"/>
@@ -3040,15 +3096,7 @@
           <w:sz w:val="24"/>
           <w:szCs w:val="24"/>
         </w:rPr>
-        <w:t>We have updated our definitions of calibration</w:t>
-      </w:r>
-      <w:r>
-        <w:rPr>
-          <w:rFonts w:cstheme="minorHAnsi"/>
-          <w:sz w:val="24"/>
-          <w:szCs w:val="24"/>
-        </w:rPr>
-        <w:t xml:space="preserve"> (pg. </w:t>
+        <w:t xml:space="preserve">Thank you for bringing this inconsistency to our attention. We have revised our definition of posterior relatedness on pg. </w:t>
       </w:r>
       <w:r>
         <w:rPr>
@@ -3065,56 +3113,7 @@
           <w:sz w:val="24"/>
           <w:szCs w:val="24"/>
         </w:rPr>
-        <w:t>)</w:t>
-      </w:r>
-      <w:r>
-        <w:rPr>
-          <w:rFonts w:cstheme="minorHAnsi"/>
-          <w:sz w:val="24"/>
-          <w:szCs w:val="24"/>
-        </w:rPr>
-        <w:t xml:space="preserve"> and resolution </w:t>
-      </w:r>
-      <w:r>
-        <w:rPr>
-          <w:rFonts w:cstheme="minorHAnsi"/>
-          <w:sz w:val="24"/>
-          <w:szCs w:val="24"/>
-        </w:rPr>
-        <w:t xml:space="preserve">(pg. </w:t>
-      </w:r>
-      <w:r>
-        <w:rPr>
-          <w:rFonts w:cstheme="minorHAnsi"/>
-          <w:sz w:val="24"/>
-          <w:szCs w:val="24"/>
-          <w:highlight w:val="yellow"/>
-        </w:rPr>
-        <w:t>xx</w:t>
-      </w:r>
-      <w:r>
-        <w:rPr>
-          <w:rFonts w:cstheme="minorHAnsi"/>
-          <w:sz w:val="24"/>
-          <w:szCs w:val="24"/>
-        </w:rPr>
-        <w:t xml:space="preserve">) </w:t>
-      </w:r>
-      <w:r>
-        <w:rPr>
-          <w:rFonts w:cstheme="minorHAnsi"/>
-          <w:sz w:val="24"/>
-          <w:szCs w:val="24"/>
-        </w:rPr>
-        <w:t>accordingly</w:t>
-      </w:r>
-      <w:r>
-        <w:rPr>
-          <w:rFonts w:cstheme="minorHAnsi"/>
-          <w:sz w:val="24"/>
-          <w:szCs w:val="24"/>
-        </w:rPr>
-        <w:t>.</w:t>
+        <w:t xml:space="preserve"> to be in-line with the definition put forth by Koriat and Bjork (2005).</w:t>
       </w:r>
     </w:p>
     <w:p>
@@ -3134,16 +3133,15 @@
         </w:rPr>
         <w:br/>
       </w:r>
-      <w:commentRangeStart w:id="6"/>
-      <w:r>
-        <w:rPr>
-          <w:rFonts w:cstheme="minorHAnsi"/>
-          <w:b/>
-          <w:bCs/>
-          <w:sz w:val="24"/>
-          <w:szCs w:val="24"/>
-        </w:rPr>
-        <w:t>Comment 5:</w:t>
+      <w:r>
+        <w:rPr>
+          <w:rFonts w:cstheme="minorHAnsi"/>
+          <w:b/>
+          <w:bCs/>
+          <w:sz w:val="24"/>
+          <w:szCs w:val="24"/>
+        </w:rPr>
+        <w:t>Comment 6:</w:t>
       </w:r>
       <w:r>
         <w:rPr>
@@ -3153,150 +3151,14 @@
         </w:rPr>
         <w:t xml:space="preserve"> </w:t>
       </w:r>
-      <w:commentRangeEnd w:id="6"/>
-      <w:r>
-        <w:rPr>
-          <w:rStyle w:val="CommentReference"/>
-        </w:rPr>
-        <w:commentReference w:id="6"/>
-      </w:r>
-      <w:r>
-        <w:rPr>
-          <w:rFonts w:cstheme="minorHAnsi"/>
-          <w:sz w:val="24"/>
-          <w:szCs w:val="24"/>
-        </w:rPr>
-        <w:t xml:space="preserve">The definition of a posteriori relatedness as "any perceived relatedness between </w:t>
-      </w:r>
-      <w:r>
-        <w:rPr>
-          <w:rFonts w:cstheme="minorHAnsi"/>
-          <w:sz w:val="24"/>
-          <w:szCs w:val="24"/>
-        </w:rPr>
-        <w:lastRenderedPageBreak/>
-        <w:t xml:space="preserve">pairs that </w:t>
-      </w:r>
-      <w:proofErr w:type="gramStart"/>
-      <w:r>
-        <w:rPr>
-          <w:rFonts w:cstheme="minorHAnsi"/>
-          <w:sz w:val="24"/>
-          <w:szCs w:val="24"/>
-        </w:rPr>
-        <w:t>becomes</w:t>
-      </w:r>
-      <w:proofErr w:type="gramEnd"/>
-      <w:r>
-        <w:rPr>
-          <w:rFonts w:cstheme="minorHAnsi"/>
-          <w:sz w:val="24"/>
-          <w:szCs w:val="24"/>
-        </w:rPr>
-        <w:t xml:space="preserve"> more apparent to participants when words are presented together" (P. 5) and, more specifically, categorizing "strong associates in which the pair order has been flipped (i.e., backward pairs such as card-credit, baby-stork, etc.)" (P. 5) as a </w:t>
-      </w:r>
-      <w:proofErr w:type="gramStart"/>
-      <w:r>
-        <w:rPr>
-          <w:rFonts w:cstheme="minorHAnsi"/>
-          <w:sz w:val="24"/>
-          <w:szCs w:val="24"/>
-        </w:rPr>
-        <w:t>posteriori pairs</w:t>
-      </w:r>
-      <w:proofErr w:type="gramEnd"/>
-      <w:r>
-        <w:rPr>
-          <w:rFonts w:cstheme="minorHAnsi"/>
-          <w:sz w:val="24"/>
-          <w:szCs w:val="24"/>
-        </w:rPr>
-        <w:t xml:space="preserve"> differs from the definition of a posteriori relatedness introduced by </w:t>
-      </w:r>
-      <w:proofErr w:type="spellStart"/>
-      <w:r>
-        <w:rPr>
-          <w:rFonts w:cstheme="minorHAnsi"/>
-          <w:sz w:val="24"/>
-          <w:szCs w:val="24"/>
-        </w:rPr>
-        <w:t>Koriat</w:t>
-      </w:r>
-      <w:proofErr w:type="spellEnd"/>
-      <w:r>
-        <w:rPr>
-          <w:rFonts w:cstheme="minorHAnsi"/>
-          <w:sz w:val="24"/>
-          <w:szCs w:val="24"/>
-        </w:rPr>
-        <w:t xml:space="preserve"> and Bjork (2005). </w:t>
-      </w:r>
-      <w:proofErr w:type="spellStart"/>
-      <w:r>
-        <w:rPr>
-          <w:rFonts w:cstheme="minorHAnsi"/>
-          <w:sz w:val="24"/>
-          <w:szCs w:val="24"/>
-        </w:rPr>
-        <w:t>Koriat</w:t>
-      </w:r>
-      <w:proofErr w:type="spellEnd"/>
-      <w:r>
-        <w:rPr>
-          <w:rFonts w:cstheme="minorHAnsi"/>
-          <w:sz w:val="24"/>
-          <w:szCs w:val="24"/>
-        </w:rPr>
-        <w:t xml:space="preserve"> and Bjork reserve the term a posteriori pairs for pairs with very low forward and backward associations. I'd recommend sticking to the established definition by </w:t>
-      </w:r>
-      <w:proofErr w:type="spellStart"/>
-      <w:r>
-        <w:rPr>
-          <w:rFonts w:cstheme="minorHAnsi"/>
-          <w:sz w:val="24"/>
-          <w:szCs w:val="24"/>
-        </w:rPr>
-        <w:t>Koriat</w:t>
-      </w:r>
-      <w:proofErr w:type="spellEnd"/>
-      <w:r>
-        <w:rPr>
-          <w:rFonts w:cstheme="minorHAnsi"/>
-          <w:sz w:val="24"/>
-          <w:szCs w:val="24"/>
-        </w:rPr>
-        <w:t xml:space="preserve"> and Bjork. Also, the current authors seem to make use of </w:t>
-      </w:r>
-      <w:proofErr w:type="spellStart"/>
-      <w:r>
-        <w:rPr>
-          <w:rFonts w:cstheme="minorHAnsi"/>
-          <w:sz w:val="24"/>
-          <w:szCs w:val="24"/>
-        </w:rPr>
-        <w:t>Koriat</w:t>
-      </w:r>
-      <w:proofErr w:type="spellEnd"/>
-      <w:r>
-        <w:rPr>
-          <w:rFonts w:cstheme="minorHAnsi"/>
-          <w:sz w:val="24"/>
-          <w:szCs w:val="24"/>
-        </w:rPr>
-        <w:t xml:space="preserve"> and Bjork's definition rather than their own one when stating "The illusion of competence pattern found with a posteriori and backward pairs has similarly been reported by Castel et al. (2007)" (P. 5).</w:t>
-      </w:r>
-    </w:p>
-    <w:p>
-      <w:pPr>
-        <w:spacing w:after="0"/>
-        <w:rPr>
-          <w:rFonts w:cstheme="minorHAnsi"/>
-          <w:b/>
-          <w:bCs/>
-          <w:sz w:val="24"/>
-          <w:szCs w:val="24"/>
-        </w:rPr>
-      </w:pPr>
+      <w:r>
+        <w:rPr>
+          <w:rFonts w:cstheme="minorHAnsi"/>
+          <w:sz w:val="24"/>
+          <w:szCs w:val="24"/>
+        </w:rPr>
+        <w:t xml:space="preserve">Separate 3 (encoding group) x 4 (pair type) ANOVAs for (1) JOLs and (2) recall should be reported prior to the 2 (measure: recall vs. JOL) x 3 (encoding group) x 4 (pair type) ANOVA. This would provide a better test whether differences in calibration across groups and pair types were due to changes in JOLs, in recall, or both. </w:t>
+      </w:r>
       <w:r>
         <w:rPr>
           <w:rFonts w:cstheme="minorHAnsi"/>
@@ -3305,6 +3167,16 @@
         </w:rPr>
         <w:br/>
       </w:r>
+    </w:p>
+    <w:p>
+      <w:pPr>
+        <w:spacing w:after="0"/>
+        <w:rPr>
+          <w:rFonts w:cstheme="minorHAnsi"/>
+          <w:sz w:val="24"/>
+          <w:szCs w:val="24"/>
+        </w:rPr>
+      </w:pPr>
       <w:r>
         <w:rPr>
           <w:rFonts w:cstheme="minorHAnsi"/>
@@ -3320,8 +3192,6 @@
       <w:r>
         <w:rPr>
           <w:rFonts w:cstheme="minorHAnsi"/>
-          <w:b/>
-          <w:bCs/>
           <w:sz w:val="24"/>
           <w:szCs w:val="24"/>
         </w:rPr>
@@ -3332,43 +3202,9 @@
           <w:rFonts w:cstheme="minorHAnsi"/>
           <w:sz w:val="24"/>
           <w:szCs w:val="24"/>
-        </w:rPr>
-        <w:t xml:space="preserve">Thank you for bringing this inconsistency to our attention. We have revised our definition of posterior relatedness on pg. </w:t>
-      </w:r>
-      <w:r>
-        <w:rPr>
-          <w:rFonts w:cstheme="minorHAnsi"/>
-          <w:sz w:val="24"/>
-          <w:szCs w:val="24"/>
           <w:highlight w:val="yellow"/>
         </w:rPr>
-        <w:t>xx</w:t>
-      </w:r>
-      <w:r>
-        <w:rPr>
-          <w:rFonts w:cstheme="minorHAnsi"/>
-          <w:sz w:val="24"/>
-          <w:szCs w:val="24"/>
-        </w:rPr>
-        <w:t xml:space="preserve"> to be in-line with the definition put forth by </w:t>
-      </w:r>
-      <w:proofErr w:type="spellStart"/>
-      <w:r>
-        <w:rPr>
-          <w:rFonts w:cstheme="minorHAnsi"/>
-          <w:sz w:val="24"/>
-          <w:szCs w:val="24"/>
-        </w:rPr>
-        <w:t>Koriat</w:t>
-      </w:r>
-      <w:proofErr w:type="spellEnd"/>
-      <w:r>
-        <w:rPr>
-          <w:rFonts w:cstheme="minorHAnsi"/>
-          <w:sz w:val="24"/>
-          <w:szCs w:val="24"/>
-        </w:rPr>
-        <w:t xml:space="preserve"> and Bjork (2005).</w:t>
+        <w:t>[WORDS HERE]</w:t>
       </w:r>
     </w:p>
     <w:p>
@@ -3388,48 +3224,66 @@
         </w:rPr>
         <w:br/>
       </w:r>
-      <w:commentRangeStart w:id="7"/>
-      <w:r>
-        <w:rPr>
-          <w:rFonts w:cstheme="minorHAnsi"/>
-          <w:b/>
-          <w:bCs/>
-          <w:sz w:val="24"/>
-          <w:szCs w:val="24"/>
-        </w:rPr>
-        <w:t>Comment 6:</w:t>
-      </w:r>
-      <w:commentRangeEnd w:id="7"/>
+      <w:r>
+        <w:rPr>
+          <w:rFonts w:cstheme="minorHAnsi"/>
+          <w:b/>
+          <w:bCs/>
+          <w:sz w:val="24"/>
+          <w:szCs w:val="24"/>
+        </w:rPr>
+        <w:t>Comment 7:</w:t>
+      </w:r>
+      <w:r>
+        <w:rPr>
+          <w:rFonts w:cstheme="minorHAnsi"/>
+          <w:sz w:val="24"/>
+          <w:szCs w:val="24"/>
+        </w:rPr>
+        <w:t xml:space="preserve"> </w:t>
+      </w:r>
+      <w:r>
+        <w:rPr>
+          <w:rFonts w:cstheme="minorHAnsi"/>
+          <w:sz w:val="24"/>
+          <w:szCs w:val="24"/>
+        </w:rPr>
+        <w:t xml:space="preserve">It is important to note that the reported 2 (measure: recall vs. JOL) x 3 (encoding group) x 4 (pair type) ANOVA evaluates calibration, because significant effects of or involving measure point to differences in the level of recall and JOL. It should therefore be reported under the heading </w:t>
+      </w:r>
+      <w:commentRangeStart w:id="5"/>
+      <w:r>
+        <w:rPr>
+          <w:rFonts w:cstheme="minorHAnsi"/>
+          <w:sz w:val="24"/>
+          <w:szCs w:val="24"/>
+        </w:rPr>
+        <w:t xml:space="preserve">"Calibration" </w:t>
+      </w:r>
+      <w:commentRangeEnd w:id="5"/>
       <w:r>
         <w:rPr>
           <w:rStyle w:val="CommentReference"/>
         </w:rPr>
-        <w:commentReference w:id="7"/>
-      </w:r>
-      <w:r>
-        <w:rPr>
-          <w:rFonts w:cstheme="minorHAnsi"/>
-          <w:sz w:val="24"/>
-          <w:szCs w:val="24"/>
-        </w:rPr>
-        <w:t xml:space="preserve"> </w:t>
-      </w:r>
-      <w:r>
-        <w:rPr>
-          <w:rFonts w:cstheme="minorHAnsi"/>
-          <w:sz w:val="24"/>
-          <w:szCs w:val="24"/>
-        </w:rPr>
-        <w:t xml:space="preserve">Separate 3 (encoding group) x 4 (pair type) ANOVAs for (1) JOLs and (2) recall should be reported prior to the 2 (measure: recall vs. JOL) x 3 (encoding group) x 4 (pair type) ANOVA. This would provide a better test whether differences in calibration across groups and pair types were due to changes in JOLs, in recall, or both. </w:t>
-      </w:r>
-      <w:r>
-        <w:rPr>
-          <w:rFonts w:cstheme="minorHAnsi"/>
-          <w:sz w:val="24"/>
-          <w:szCs w:val="24"/>
-        </w:rPr>
-        <w:br/>
-      </w:r>
+        <w:commentReference w:id="5"/>
+      </w:r>
+      <w:r>
+        <w:rPr>
+          <w:rFonts w:cstheme="minorHAnsi"/>
+          <w:sz w:val="24"/>
+          <w:szCs w:val="24"/>
+        </w:rPr>
+        <w:t xml:space="preserve">rather than prior to this heading. </w:t>
+      </w:r>
+    </w:p>
+    <w:p>
+      <w:pPr>
+        <w:spacing w:after="0"/>
+        <w:rPr>
+          <w:rFonts w:cstheme="minorHAnsi"/>
+          <w:sz w:val="24"/>
+          <w:szCs w:val="24"/>
+        </w:rPr>
+      </w:pPr>
     </w:p>
     <w:p>
       <w:pPr>
@@ -3455,6 +3309,8 @@
       <w:r>
         <w:rPr>
           <w:rFonts w:cstheme="minorHAnsi"/>
+          <w:b/>
+          <w:bCs/>
           <w:sz w:val="24"/>
           <w:szCs w:val="24"/>
         </w:rPr>
@@ -3465,20 +3321,90 @@
           <w:rFonts w:cstheme="minorHAnsi"/>
           <w:sz w:val="24"/>
           <w:szCs w:val="24"/>
+        </w:rPr>
+        <w:t>Our “Calibration” headi</w:t>
+      </w:r>
+      <w:r>
+        <w:rPr>
+          <w:rFonts w:cstheme="minorHAnsi"/>
+          <w:sz w:val="24"/>
+          <w:szCs w:val="24"/>
+        </w:rPr>
+        <w:t xml:space="preserve">ng in the initial submission was included to </w:t>
+      </w:r>
+      <w:r>
+        <w:rPr>
+          <w:rFonts w:cstheme="minorHAnsi"/>
+          <w:sz w:val="24"/>
+          <w:szCs w:val="24"/>
+        </w:rPr>
+        <w:t xml:space="preserve">specifically </w:t>
+      </w:r>
+      <w:r>
+        <w:rPr>
+          <w:rFonts w:cstheme="minorHAnsi"/>
+          <w:sz w:val="24"/>
+          <w:szCs w:val="24"/>
+        </w:rPr>
+        <w:t>report</w:t>
+      </w:r>
+      <w:r>
+        <w:rPr>
+          <w:rFonts w:cstheme="minorHAnsi"/>
+          <w:sz w:val="24"/>
+          <w:szCs w:val="24"/>
+        </w:rPr>
+        <w:t xml:space="preserve"> </w:t>
+      </w:r>
+      <w:r>
+        <w:rPr>
+          <w:rFonts w:cstheme="minorHAnsi"/>
+          <w:sz w:val="24"/>
+          <w:szCs w:val="24"/>
+        </w:rPr>
+        <w:t>the</w:t>
+      </w:r>
+      <w:r>
+        <w:rPr>
+          <w:rFonts w:cstheme="minorHAnsi"/>
+          <w:sz w:val="24"/>
+          <w:szCs w:val="24"/>
+        </w:rPr>
+        <w:t xml:space="preserve"> calibration plots</w:t>
+      </w:r>
+      <w:r>
+        <w:rPr>
+          <w:rFonts w:cstheme="minorHAnsi"/>
+          <w:sz w:val="24"/>
+          <w:szCs w:val="24"/>
+        </w:rPr>
+        <w:t xml:space="preserve">. </w:t>
+      </w:r>
+      <w:r>
+        <w:rPr>
+          <w:rFonts w:cstheme="minorHAnsi"/>
+          <w:sz w:val="24"/>
+          <w:szCs w:val="24"/>
+        </w:rPr>
+        <w:t xml:space="preserve">For clarity, we have updated this heading on pg. </w:t>
+      </w:r>
+      <w:r>
+        <w:rPr>
+          <w:rFonts w:cstheme="minorHAnsi"/>
+          <w:sz w:val="24"/>
+          <w:szCs w:val="24"/>
           <w:highlight w:val="yellow"/>
         </w:rPr>
-        <w:t>[WORDS HERE]</w:t>
-      </w:r>
-    </w:p>
-    <w:p>
-      <w:pPr>
-        <w:spacing w:after="0"/>
-        <w:rPr>
-          <w:rFonts w:cstheme="minorHAnsi"/>
-          <w:sz w:val="24"/>
-          <w:szCs w:val="24"/>
-        </w:rPr>
-      </w:pPr>
+        <w:t>xx</w:t>
+      </w:r>
+      <w:r>
+        <w:rPr>
+          <w:rFonts w:cstheme="minorHAnsi"/>
+          <w:sz w:val="24"/>
+          <w:szCs w:val="24"/>
+        </w:rPr>
+        <w:t xml:space="preserve"> to read “Calibration Plots”</w:t>
+      </w:r>
       <w:r>
         <w:rPr>
           <w:rFonts w:cstheme="minorHAnsi"/>
@@ -3490,12 +3416,20 @@
       <w:r>
         <w:rPr>
           <w:rFonts w:cstheme="minorHAnsi"/>
-          <w:b/>
-          <w:bCs/>
-          <w:sz w:val="24"/>
-          <w:szCs w:val="24"/>
-        </w:rPr>
-        <w:t>Comment 7:</w:t>
+          <w:sz w:val="24"/>
+          <w:szCs w:val="24"/>
+        </w:rPr>
+        <w:br/>
+      </w:r>
+      <w:r>
+        <w:rPr>
+          <w:rFonts w:cstheme="minorHAnsi"/>
+          <w:b/>
+          <w:bCs/>
+          <w:sz w:val="24"/>
+          <w:szCs w:val="24"/>
+        </w:rPr>
+        <w:t>Comment 8:</w:t>
       </w:r>
       <w:r>
         <w:rPr>
@@ -3511,52 +3445,28 @@
           <w:sz w:val="24"/>
           <w:szCs w:val="24"/>
         </w:rPr>
-        <w:t xml:space="preserve">It is important to note that the reported 2 (measure: recall vs. JOL) x 3 (encoding group) x 4 (pair type) ANOVA evaluates calibration, because significant effects of or involving measure point to differences in the level of recall and JOL. It should therefore be reported under the heading </w:t>
-      </w:r>
-      <w:commentRangeStart w:id="8"/>
-      <w:r>
-        <w:rPr>
-          <w:rFonts w:cstheme="minorHAnsi"/>
-          <w:sz w:val="24"/>
-          <w:szCs w:val="24"/>
-        </w:rPr>
-        <w:t xml:space="preserve">"Calibration" </w:t>
-      </w:r>
-      <w:commentRangeEnd w:id="8"/>
-      <w:r>
-        <w:rPr>
-          <w:rStyle w:val="CommentReference"/>
-        </w:rPr>
-        <w:commentReference w:id="8"/>
-      </w:r>
-      <w:r>
-        <w:rPr>
-          <w:rFonts w:cstheme="minorHAnsi"/>
-          <w:sz w:val="24"/>
-          <w:szCs w:val="24"/>
-        </w:rPr>
-        <w:t xml:space="preserve">rather than prior to this heading. </w:t>
-      </w:r>
-    </w:p>
-    <w:p>
-      <w:pPr>
-        <w:spacing w:after="0"/>
-        <w:rPr>
-          <w:rFonts w:cstheme="minorHAnsi"/>
-          <w:sz w:val="24"/>
-          <w:szCs w:val="24"/>
-        </w:rPr>
-      </w:pPr>
-    </w:p>
-    <w:p>
-      <w:pPr>
-        <w:spacing w:after="0"/>
-        <w:rPr>
-          <w:rFonts w:cstheme="minorHAnsi"/>
-          <w:sz w:val="24"/>
-          <w:szCs w:val="24"/>
-        </w:rPr>
-      </w:pPr>
+        <w:t>The reported conclusion that there an illusion of competence is not always justified. For instance, the two-way interaction between measure and pair type (P. 17, Lines 17-19) in the 2 (measure: recall vs. JOL) x 3 (encoding group) x 4 (pair type) ANOVA is interpreted as evidence for an illusion of competence. However, this conclusion requires qualification given that there also was a significant three-way-interaction.</w:t>
+      </w:r>
+    </w:p>
+    <w:p>
+      <w:pPr>
+        <w:spacing w:after="0"/>
+        <w:rPr>
+          <w:rFonts w:cstheme="minorHAnsi"/>
+          <w:b/>
+          <w:bCs/>
+          <w:sz w:val="24"/>
+          <w:szCs w:val="24"/>
+        </w:rPr>
+      </w:pPr>
+      <w:r>
+        <w:rPr>
+          <w:rFonts w:cstheme="minorHAnsi"/>
+          <w:sz w:val="24"/>
+          <w:szCs w:val="24"/>
+        </w:rPr>
+        <w:br/>
+      </w:r>
       <w:r>
         <w:rPr>
           <w:rFonts w:cstheme="minorHAnsi"/>
@@ -3585,31 +3495,61 @@
           <w:sz w:val="24"/>
           <w:szCs w:val="24"/>
         </w:rPr>
-        <w:t>Our “Calibration” headi</w:t>
-      </w:r>
-      <w:r>
-        <w:rPr>
-          <w:rFonts w:cstheme="minorHAnsi"/>
-          <w:sz w:val="24"/>
-          <w:szCs w:val="24"/>
-        </w:rPr>
-        <w:t xml:space="preserve">ng in the initial submission was included to </w:t>
-      </w:r>
-      <w:r>
-        <w:rPr>
-          <w:rFonts w:cstheme="minorHAnsi"/>
-          <w:sz w:val="24"/>
-          <w:szCs w:val="24"/>
-        </w:rPr>
-        <w:t xml:space="preserve">specifically </w:t>
-      </w:r>
-      <w:r>
-        <w:rPr>
-          <w:rFonts w:cstheme="minorHAnsi"/>
-          <w:sz w:val="24"/>
-          <w:szCs w:val="24"/>
-        </w:rPr>
-        <w:t>report</w:t>
+        <w:t xml:space="preserve">We have updated </w:t>
+      </w:r>
+      <w:r>
+        <w:rPr>
+          <w:rFonts w:cstheme="minorHAnsi"/>
+          <w:sz w:val="24"/>
+          <w:szCs w:val="24"/>
+        </w:rPr>
+        <w:t xml:space="preserve">our description of the two-way interaction on pg. </w:t>
+      </w:r>
+      <w:r>
+        <w:rPr>
+          <w:rFonts w:cstheme="minorHAnsi"/>
+          <w:sz w:val="24"/>
+          <w:szCs w:val="24"/>
+          <w:highlight w:val="yellow"/>
+        </w:rPr>
+        <w:t>xx</w:t>
+      </w:r>
+      <w:r>
+        <w:rPr>
+          <w:rFonts w:cstheme="minorHAnsi"/>
+          <w:sz w:val="24"/>
+          <w:szCs w:val="24"/>
+        </w:rPr>
+        <w:t xml:space="preserve"> accordingly. </w:t>
+      </w:r>
+    </w:p>
+    <w:p>
+      <w:pPr>
+        <w:spacing w:after="0"/>
+        <w:rPr>
+          <w:rFonts w:cstheme="minorHAnsi"/>
+          <w:sz w:val="24"/>
+          <w:szCs w:val="24"/>
+        </w:rPr>
+      </w:pPr>
+      <w:r>
+        <w:rPr>
+          <w:rFonts w:cstheme="minorHAnsi"/>
+          <w:sz w:val="24"/>
+          <w:szCs w:val="24"/>
+        </w:rPr>
+        <w:lastRenderedPageBreak/>
+        <w:br/>
+      </w:r>
+      <w:r>
+        <w:rPr>
+          <w:rFonts w:cstheme="minorHAnsi"/>
+          <w:b/>
+          <w:bCs/>
+          <w:sz w:val="24"/>
+          <w:szCs w:val="24"/>
+        </w:rPr>
+        <w:t>Comment 9:</w:t>
       </w:r>
       <w:r>
         <w:rPr>
@@ -3625,90 +3565,7 @@
           <w:sz w:val="24"/>
           <w:szCs w:val="24"/>
         </w:rPr>
-        <w:t>the</w:t>
-      </w:r>
-      <w:r>
-        <w:rPr>
-          <w:rFonts w:cstheme="minorHAnsi"/>
-          <w:sz w:val="24"/>
-          <w:szCs w:val="24"/>
-        </w:rPr>
-        <w:t xml:space="preserve"> calibration plots</w:t>
-      </w:r>
-      <w:r>
-        <w:rPr>
-          <w:rFonts w:cstheme="minorHAnsi"/>
-          <w:sz w:val="24"/>
-          <w:szCs w:val="24"/>
-        </w:rPr>
-        <w:t xml:space="preserve">. </w:t>
-      </w:r>
-      <w:r>
-        <w:rPr>
-          <w:rFonts w:cstheme="minorHAnsi"/>
-          <w:sz w:val="24"/>
-          <w:szCs w:val="24"/>
-        </w:rPr>
-        <w:t xml:space="preserve">For clarity, we have updated this heading on pg. </w:t>
-      </w:r>
-      <w:r>
-        <w:rPr>
-          <w:rFonts w:cstheme="minorHAnsi"/>
-          <w:sz w:val="24"/>
-          <w:szCs w:val="24"/>
-          <w:highlight w:val="yellow"/>
-        </w:rPr>
-        <w:t>xx</w:t>
-      </w:r>
-      <w:r>
-        <w:rPr>
-          <w:rFonts w:cstheme="minorHAnsi"/>
-          <w:sz w:val="24"/>
-          <w:szCs w:val="24"/>
-        </w:rPr>
-        <w:t xml:space="preserve"> to read “Calibration Plots”</w:t>
-      </w:r>
-      <w:r>
-        <w:rPr>
-          <w:rFonts w:cstheme="minorHAnsi"/>
-          <w:sz w:val="24"/>
-          <w:szCs w:val="24"/>
-        </w:rPr>
-        <w:br/>
-      </w:r>
-      <w:r>
-        <w:rPr>
-          <w:rFonts w:cstheme="minorHAnsi"/>
-          <w:sz w:val="24"/>
-          <w:szCs w:val="24"/>
-        </w:rPr>
-        <w:br/>
-      </w:r>
-      <w:r>
-        <w:rPr>
-          <w:rFonts w:cstheme="minorHAnsi"/>
-          <w:b/>
-          <w:bCs/>
-          <w:sz w:val="24"/>
-          <w:szCs w:val="24"/>
-        </w:rPr>
-        <w:t>Comment 8:</w:t>
-      </w:r>
-      <w:r>
-        <w:rPr>
-          <w:rFonts w:cstheme="minorHAnsi"/>
-          <w:sz w:val="24"/>
-          <w:szCs w:val="24"/>
-        </w:rPr>
-        <w:t xml:space="preserve"> </w:t>
-      </w:r>
-      <w:r>
-        <w:rPr>
-          <w:rFonts w:cstheme="minorHAnsi"/>
-          <w:sz w:val="24"/>
-          <w:szCs w:val="24"/>
-        </w:rPr>
-        <w:t>The reported conclusion that there an illusion of competence is not always justified. For instance, the two-way interaction between measure and pair type (P. 17, Lines 17-19) in the 2 (measure: recall vs. JOL) x 3 (encoding group) x 4 (pair type) ANOVA is interpreted as evidence for an illusion of competence. However, this conclusion requires qualification given that there also was a significant three-way-interaction.</w:t>
+        <w:t>Each reported gamma correlation needs to be tested against zero in order to evaluate whether resolution for the respective pair type and encoding condition is reliable. Also, any conclusion about effects of encoding group or pair type on resolution requires statistical tests. Given that no inferential statistics are reported in the submitted manuscript, there is no justification for conclusions such as "both item specific and relational encoding resulted in reduced resolution compared to silent reading" or "for unrelated pairs, resolution was increased for participants who completed item-specific and relational encoding tasks" (P. 21).</w:t>
       </w:r>
     </w:p>
     <w:p>
@@ -3757,9 +3614,33 @@
           <w:rFonts w:cstheme="minorHAnsi"/>
           <w:sz w:val="24"/>
           <w:szCs w:val="24"/>
+        </w:rPr>
+        <w:t>We have updated our gamma analyses accordingly. We now test each correlation against zero</w:t>
+      </w:r>
+      <w:r>
+        <w:rPr>
+          <w:rFonts w:cstheme="minorHAnsi"/>
+          <w:sz w:val="24"/>
+          <w:szCs w:val="24"/>
+        </w:rPr>
+        <w:t xml:space="preserve"> (see pg. </w:t>
+      </w:r>
+      <w:r>
+        <w:rPr>
+          <w:rFonts w:cstheme="minorHAnsi"/>
+          <w:sz w:val="24"/>
+          <w:szCs w:val="24"/>
           <w:highlight w:val="yellow"/>
         </w:rPr>
-        <w:t>[words here]</w:t>
+        <w:t>xx</w:t>
+      </w:r>
+      <w:r>
+        <w:rPr>
+          <w:rFonts w:cstheme="minorHAnsi"/>
+          <w:sz w:val="24"/>
+          <w:szCs w:val="24"/>
+        </w:rPr>
+        <w:t>).</w:t>
       </w:r>
     </w:p>
     <w:p>
@@ -3787,7 +3668,7 @@
           <w:sz w:val="24"/>
           <w:szCs w:val="24"/>
         </w:rPr>
-        <w:t>Comment 9:</w:t>
+        <w:t>Comment 10:</w:t>
       </w:r>
       <w:r>
         <w:rPr>
@@ -3803,34 +3684,7 @@
           <w:sz w:val="24"/>
           <w:szCs w:val="24"/>
         </w:rPr>
-        <w:t xml:space="preserve">Each reported gamma correlation needs to be tested against zero </w:t>
-      </w:r>
-      <w:proofErr w:type="gramStart"/>
-      <w:r>
-        <w:rPr>
-          <w:rFonts w:cstheme="minorHAnsi"/>
-          <w:sz w:val="24"/>
-          <w:szCs w:val="24"/>
-        </w:rPr>
-        <w:t>in order to</w:t>
-      </w:r>
-      <w:proofErr w:type="gramEnd"/>
-      <w:r>
-        <w:rPr>
-          <w:rFonts w:cstheme="minorHAnsi"/>
-          <w:sz w:val="24"/>
-          <w:szCs w:val="24"/>
-        </w:rPr>
-        <w:t xml:space="preserve"> evaluate whether resolution for the respective pair type and encoding condition is reliable. Also, any conclusion about effects of encoding group or pair type on resolution requires </w:t>
-      </w:r>
-      <w:r>
-        <w:rPr>
-          <w:rFonts w:cstheme="minorHAnsi"/>
-          <w:sz w:val="24"/>
-          <w:szCs w:val="24"/>
-        </w:rPr>
-        <w:lastRenderedPageBreak/>
-        <w:t>statistical tests. Given that no inferential statistics are reported in the submitted manuscript, there is no justification for conclusions such as "both item specific and relational encoding resulted in reduced resolution compared to silent reading" or "for unrelated pairs, resolution was increased for participants who completed item-specific and relational encoding tasks" (P. 21).</w:t>
+        <w:t>In my view, it would be important that the authors provide better justification for their decision to aggregate data across blocks in the paper itself rather than in the Supplemental Materials. This would require mentioning whether there were any significant interactions involving block.</w:t>
       </w:r>
     </w:p>
     <w:p>
@@ -3852,6 +3706,7 @@
         </w:rPr>
         <w:br/>
       </w:r>
+      <w:commentRangeStart w:id="6"/>
       <w:r>
         <w:rPr>
           <w:rFonts w:cstheme="minorHAnsi"/>
@@ -3874,21 +3729,12 @@
         </w:rPr>
         <w:t xml:space="preserve"> </w:t>
       </w:r>
-      <w:r>
-        <w:rPr>
-          <w:rFonts w:cstheme="minorHAnsi"/>
-          <w:sz w:val="24"/>
-          <w:szCs w:val="24"/>
-        </w:rPr>
-        <w:t>We have updated our gamma analyses accordingly. We now test each correlation against zero</w:t>
-      </w:r>
-      <w:r>
-        <w:rPr>
-          <w:rFonts w:cstheme="minorHAnsi"/>
-          <w:sz w:val="24"/>
-          <w:szCs w:val="24"/>
-        </w:rPr>
-        <w:t xml:space="preserve"> (see pg. </w:t>
+      <w:commentRangeEnd w:id="6"/>
+      <w:r>
+        <w:rPr>
+          <w:rStyle w:val="CommentReference"/>
+        </w:rPr>
+        <w:commentReference w:id="6"/>
       </w:r>
       <w:r>
         <w:rPr>
@@ -3897,15 +3743,7 @@
           <w:szCs w:val="24"/>
           <w:highlight w:val="yellow"/>
         </w:rPr>
-        <w:t>xx</w:t>
-      </w:r>
-      <w:r>
-        <w:rPr>
-          <w:rFonts w:cstheme="minorHAnsi"/>
-          <w:sz w:val="24"/>
-          <w:szCs w:val="24"/>
-        </w:rPr>
-        <w:t>).</w:t>
+        <w:t>[words here]</w:t>
       </w:r>
     </w:p>
     <w:p>
@@ -3933,36 +3771,8 @@
           <w:sz w:val="24"/>
           <w:szCs w:val="24"/>
         </w:rPr>
-        <w:t>Comment 10:</w:t>
-      </w:r>
-      <w:r>
-        <w:rPr>
-          <w:rFonts w:cstheme="minorHAnsi"/>
-          <w:sz w:val="24"/>
-          <w:szCs w:val="24"/>
-        </w:rPr>
-        <w:t xml:space="preserve"> </w:t>
-      </w:r>
-      <w:r>
-        <w:rPr>
-          <w:rFonts w:cstheme="minorHAnsi"/>
-          <w:sz w:val="24"/>
-          <w:szCs w:val="24"/>
-        </w:rPr>
-        <w:t>In my view, it would be important that the authors provide better justification for their decision to aggregate data across blocks in the paper itself rather than in the Supplemental Materials. This would require mentioning whether there were any significant interactions involving block.</w:t>
-      </w:r>
-    </w:p>
-    <w:p>
-      <w:pPr>
-        <w:spacing w:after="0"/>
-        <w:rPr>
-          <w:rFonts w:cstheme="minorHAnsi"/>
-          <w:b/>
-          <w:bCs/>
-          <w:sz w:val="24"/>
-          <w:szCs w:val="24"/>
-        </w:rPr>
-      </w:pPr>
+        <w:t>Minor Issues</w:t>
+      </w:r>
       <w:r>
         <w:rPr>
           <w:rFonts w:cstheme="minorHAnsi"/>
@@ -3971,55 +3781,6 @@
         </w:rPr>
         <w:br/>
       </w:r>
-      <w:commentRangeStart w:id="9"/>
-      <w:r>
-        <w:rPr>
-          <w:rFonts w:cstheme="minorHAnsi"/>
-          <w:b/>
-          <w:bCs/>
-          <w:i/>
-          <w:iCs/>
-          <w:sz w:val="24"/>
-          <w:szCs w:val="24"/>
-        </w:rPr>
-        <w:t>Response:</w:t>
-      </w:r>
-      <w:r>
-        <w:rPr>
-          <w:rFonts w:cstheme="minorHAnsi"/>
-          <w:b/>
-          <w:bCs/>
-          <w:sz w:val="24"/>
-          <w:szCs w:val="24"/>
-        </w:rPr>
-        <w:t xml:space="preserve"> </w:t>
-      </w:r>
-      <w:commentRangeEnd w:id="9"/>
-      <w:r>
-        <w:rPr>
-          <w:rStyle w:val="CommentReference"/>
-        </w:rPr>
-        <w:commentReference w:id="9"/>
-      </w:r>
-      <w:r>
-        <w:rPr>
-          <w:rFonts w:cstheme="minorHAnsi"/>
-          <w:sz w:val="24"/>
-          <w:szCs w:val="24"/>
-          <w:highlight w:val="yellow"/>
-        </w:rPr>
-        <w:t>[words here]</w:t>
-      </w:r>
-    </w:p>
-    <w:p>
-      <w:pPr>
-        <w:spacing w:after="0"/>
-        <w:rPr>
-          <w:rFonts w:cstheme="minorHAnsi"/>
-          <w:sz w:val="24"/>
-          <w:szCs w:val="24"/>
-        </w:rPr>
-      </w:pPr>
       <w:r>
         <w:rPr>
           <w:rFonts w:cstheme="minorHAnsi"/>
@@ -4027,16 +3788,7 @@
           <w:szCs w:val="24"/>
         </w:rPr>
         <w:br/>
-      </w:r>
-      <w:r>
-        <w:rPr>
-          <w:rFonts w:cstheme="minorHAnsi"/>
-          <w:b/>
-          <w:bCs/>
-          <w:sz w:val="24"/>
-          <w:szCs w:val="24"/>
-        </w:rPr>
-        <w:t>Minor Issues</w:t>
+        <w:t>- P. 6: Please note that there is evidence against the notion that identical pairs are more fluent than related or unrelated pairs (Mueller, Dunlosky, &amp; Tauber, 2016)</w:t>
       </w:r>
       <w:r>
         <w:rPr>
@@ -4053,114 +3805,7 @@
           <w:szCs w:val="24"/>
         </w:rPr>
         <w:br/>
-        <w:t xml:space="preserve">- P. 6: Please note that there is evidence against the notion that identical pairs are more fluent than related or unrelated pairs (Mueller, </w:t>
-      </w:r>
-      <w:proofErr w:type="spellStart"/>
-      <w:r>
-        <w:rPr>
-          <w:rFonts w:cstheme="minorHAnsi"/>
-          <w:sz w:val="24"/>
-          <w:szCs w:val="24"/>
-        </w:rPr>
-        <w:t>Dunlosky</w:t>
-      </w:r>
-      <w:proofErr w:type="spellEnd"/>
-      <w:r>
-        <w:rPr>
-          <w:rFonts w:cstheme="minorHAnsi"/>
-          <w:sz w:val="24"/>
-          <w:szCs w:val="24"/>
-        </w:rPr>
-        <w:t>, &amp; Tauber, 2016)</w:t>
-      </w:r>
-      <w:r>
-        <w:rPr>
-          <w:rFonts w:cstheme="minorHAnsi"/>
-          <w:sz w:val="24"/>
-          <w:szCs w:val="24"/>
-        </w:rPr>
-        <w:br/>
-      </w:r>
-      <w:r>
-        <w:rPr>
-          <w:rFonts w:cstheme="minorHAnsi"/>
-          <w:sz w:val="24"/>
-          <w:szCs w:val="24"/>
-        </w:rPr>
-        <w:br/>
-        <w:t xml:space="preserve">- P. 10: Given that most later studies (e.g., Mueller, </w:t>
-      </w:r>
-      <w:proofErr w:type="spellStart"/>
-      <w:r>
-        <w:rPr>
-          <w:rFonts w:cstheme="minorHAnsi"/>
-          <w:sz w:val="24"/>
-          <w:szCs w:val="24"/>
-        </w:rPr>
-        <w:t>Dunlosky</w:t>
-      </w:r>
-      <w:proofErr w:type="spellEnd"/>
-      <w:r>
-        <w:rPr>
-          <w:rFonts w:cstheme="minorHAnsi"/>
-          <w:sz w:val="24"/>
-          <w:szCs w:val="24"/>
-        </w:rPr>
-        <w:t xml:space="preserve">, Tauber, &amp; Rhodes 2014; </w:t>
-      </w:r>
-      <w:proofErr w:type="spellStart"/>
-      <w:r>
-        <w:rPr>
-          <w:rFonts w:cstheme="minorHAnsi"/>
-          <w:sz w:val="24"/>
-          <w:szCs w:val="24"/>
-        </w:rPr>
-        <w:t>Undorf</w:t>
-      </w:r>
-      <w:proofErr w:type="spellEnd"/>
-      <w:r>
-        <w:rPr>
-          <w:rFonts w:cstheme="minorHAnsi"/>
-          <w:sz w:val="24"/>
-          <w:szCs w:val="24"/>
-        </w:rPr>
-        <w:t xml:space="preserve"> &amp; </w:t>
-      </w:r>
-      <w:proofErr w:type="spellStart"/>
-      <w:r>
-        <w:rPr>
-          <w:rFonts w:cstheme="minorHAnsi"/>
-          <w:sz w:val="24"/>
-          <w:szCs w:val="24"/>
-        </w:rPr>
-        <w:t>Zimdahl</w:t>
-      </w:r>
-      <w:proofErr w:type="spellEnd"/>
-      <w:r>
-        <w:rPr>
-          <w:rFonts w:cstheme="minorHAnsi"/>
-          <w:sz w:val="24"/>
-          <w:szCs w:val="24"/>
-        </w:rPr>
-        <w:t>, 2019) found that the font size effect on JOLs demonstrated by (Rhodes &amp; Castel, 2008) is NOT based on perceptual fluency, the following sentence requires revision: "Thus, factors that have been shown to directly influence the magnitude of JOLs such as associative direction (</w:t>
-      </w:r>
-      <w:proofErr w:type="spellStart"/>
-      <w:r>
-        <w:rPr>
-          <w:rFonts w:cstheme="minorHAnsi"/>
-          <w:sz w:val="24"/>
-          <w:szCs w:val="24"/>
-        </w:rPr>
-        <w:t>Koriat</w:t>
-      </w:r>
-      <w:proofErr w:type="spellEnd"/>
-      <w:r>
-        <w:rPr>
-          <w:rFonts w:cstheme="minorHAnsi"/>
-          <w:sz w:val="24"/>
-          <w:szCs w:val="24"/>
-        </w:rPr>
-        <w:t xml:space="preserve"> &amp; Bjork, 2005; Maxwell &amp; Huff, 2021) and perceptual fluency (Rhodes &amp; Castel, 2008) would be expected to produce changes in calibration"</w:t>
+        <w:t>- P. 10: Given that most later studies (e.g., Mueller, Dunlosky, Tauber, &amp; Rhodes 2014; Undorf &amp; Zimdahl, 2019) found that the font size effect on JOLs demonstrated by (Rhodes &amp; Castel, 2008) is NOT based on perceptual fluency, the following sentence requires revision: "Thus, factors that have been shown to directly influence the magnitude of JOLs such as associative direction (Koriat &amp; Bjork, 2005; Maxwell &amp; Huff, 2021) and perceptual fluency (Rhodes &amp; Castel, 2008) would be expected to produce changes in calibration"</w:t>
       </w:r>
       <w:r>
         <w:rPr>
@@ -4283,7 +3928,7 @@
       </w:r>
     </w:p>
   </w:comment>
-  <w:comment w:id="2" w:author="Nick Maxwell" w:date="2022-12-14T18:52:00Z" w:initials="NM">
+  <w:comment w:id="2" w:author="Nick Maxwell" w:date="2022-12-14T18:54:00Z" w:initials="NM">
     <w:p>
       <w:pPr>
         <w:pStyle w:val="CommentText"/>
@@ -4295,11 +3940,11 @@
         <w:annotationRef/>
       </w:r>
       <w:r>
-        <w:t>Can probably refer them to our Response to R1's first comment</w:t>
+        <w:t>I'll run the model and see what happens -- we could potentially report this in a supplement</w:t>
       </w:r>
     </w:p>
   </w:comment>
-  <w:comment w:id="3" w:author="Nick Maxwell" w:date="2022-12-14T18:54:00Z" w:initials="NM">
+  <w:comment w:id="3" w:author="Nick Maxwell" w:date="2022-12-14T18:55:00Z" w:initials="NM">
     <w:p>
       <w:pPr>
         <w:pStyle w:val="CommentText"/>
@@ -4311,104 +3956,43 @@
         <w:annotationRef/>
       </w:r>
       <w:r>
-        <w:t>Mention our new ex 2 here</w:t>
-      </w:r>
-    </w:p>
+        <w:t>We'll update the definitions accordingly</w:t>
+      </w:r>
+    </w:p>
+  </w:comment>
+  <w:comment w:id="4" w:author="Nick Maxwell" w:date="2022-12-14T18:55:00Z" w:initials="NM">
     <w:p>
       <w:pPr>
         <w:pStyle w:val="CommentText"/>
       </w:pPr>
-    </w:p>
+      <w:r>
+        <w:rPr>
+          <w:rStyle w:val="CommentReference"/>
+        </w:rPr>
+        <w:annotationRef/>
+      </w:r>
+      <w:r>
+        <w:t>We'll update this as well</w:t>
+      </w:r>
+    </w:p>
+  </w:comment>
+  <w:comment w:id="5" w:author="Nick Maxwell" w:date="2022-12-14T18:56:00Z" w:initials="NM">
     <w:p>
       <w:pPr>
         <w:pStyle w:val="CommentText"/>
       </w:pPr>
       <w:r>
-        <w:t>Could also discuss calibration from my first reactivity paper?</w:t>
+        <w:rPr>
+          <w:rStyle w:val="CommentReference"/>
+        </w:rPr>
+        <w:annotationRef/>
+      </w:r>
+      <w:r>
+        <w:t>The calibration heading was specifically for the plots, so maybe I'll just update this heading to "Calibration Plots" and call it a day?</w:t>
       </w:r>
     </w:p>
   </w:comment>
-  <w:comment w:id="4" w:author="Nick Maxwell" w:date="2022-12-14T18:54:00Z" w:initials="NM">
-    <w:p>
-      <w:pPr>
-        <w:pStyle w:val="CommentText"/>
-      </w:pPr>
-      <w:r>
-        <w:rPr>
-          <w:rStyle w:val="CommentReference"/>
-        </w:rPr>
-        <w:annotationRef/>
-      </w:r>
-      <w:r>
-        <w:t>I'll run the model and see what happens -- we could potentially report this in a supplement</w:t>
-      </w:r>
-    </w:p>
-  </w:comment>
-  <w:comment w:id="5" w:author="Nick Maxwell" w:date="2022-12-14T18:55:00Z" w:initials="NM">
-    <w:p>
-      <w:pPr>
-        <w:pStyle w:val="CommentText"/>
-      </w:pPr>
-      <w:r>
-        <w:rPr>
-          <w:rStyle w:val="CommentReference"/>
-        </w:rPr>
-        <w:annotationRef/>
-      </w:r>
-      <w:r>
-        <w:t>We'll update the definitions accordingly</w:t>
-      </w:r>
-    </w:p>
-  </w:comment>
-  <w:comment w:id="6" w:author="Nick Maxwell" w:date="2022-12-14T18:55:00Z" w:initials="NM">
-    <w:p>
-      <w:pPr>
-        <w:pStyle w:val="CommentText"/>
-      </w:pPr>
-      <w:r>
-        <w:rPr>
-          <w:rStyle w:val="CommentReference"/>
-        </w:rPr>
-        <w:annotationRef/>
-      </w:r>
-      <w:r>
-        <w:t>We'll update this as well</w:t>
-      </w:r>
-    </w:p>
-  </w:comment>
-  <w:comment w:id="7" w:author="Nick Maxwell" w:date="2022-12-14T18:56:00Z" w:initials="NM">
-    <w:p>
-      <w:pPr>
-        <w:pStyle w:val="CommentText"/>
-      </w:pPr>
-      <w:r>
-        <w:rPr>
-          <w:rStyle w:val="CommentReference"/>
-        </w:rPr>
-        <w:annotationRef/>
-      </w:r>
-      <w:r>
-        <w:t>I'll run these and see what happens. This might become a footnote or something</w:t>
-      </w:r>
-    </w:p>
-  </w:comment>
-  <w:comment w:id="8" w:author="Nick Maxwell" w:date="2022-12-14T18:56:00Z" w:initials="NM">
-    <w:p>
-      <w:pPr>
-        <w:pStyle w:val="CommentText"/>
-      </w:pPr>
-      <w:r>
-        <w:rPr>
-          <w:rStyle w:val="CommentReference"/>
-        </w:rPr>
-        <w:annotationRef/>
-      </w:r>
-      <w:r>
-        <w:t>The calibration heading was specifically for the plots, so maybe I'll just update this heading to "Calibration Plots" and call it a day?</w:t>
-      </w:r>
-    </w:p>
-  </w:comment>
-  <w:comment w:id="9" w:author="Nick Maxwell" w:date="2022-12-15T17:46:00Z" w:initials="NM">
+  <w:comment w:id="6" w:author="Nick Maxwell" w:date="2022-12-15T17:46:00Z" w:initials="NM">
     <w:p>
       <w:pPr>
         <w:pStyle w:val="CommentText"/>
@@ -4431,12 +4015,9 @@
 <w15:commentsEx xmlns:wpc="http://schemas.microsoft.com/office/word/2010/wordprocessingCanvas" xmlns:cx="http://schemas.microsoft.com/office/drawing/2014/chartex" xmlns:cx1="http://schemas.microsoft.com/office/drawing/2015/9/8/chartex" xmlns:cx2="http://schemas.microsoft.com/office/drawing/2015/10/21/chartex" xmlns:cx3="http://schemas.microsoft.com/office/drawing/2016/5/9/chartex" xmlns:cx4="http://schemas.microsoft.com/office/drawing/2016/5/10/chartex" xmlns:cx5="http://schemas.microsoft.com/office/drawing/2016/5/11/chartex" xmlns:cx6="http://schemas.microsoft.com/office/drawing/2016/5/12/chartex" xmlns:cx7="http://schemas.microsoft.com/office/drawing/2016/5/13/chartex" xmlns:cx8="http://schemas.microsoft.com/office/drawing/2016/5/14/chartex" xmlns:mc="http://schemas.openxmlformats.org/markup-compatibility/2006" xmlns:aink="http://schemas.microsoft.com/office/drawing/2016/ink" xmlns:am3d="http://schemas.microsoft.com/office/drawing/2017/model3d" xmlns:o="urn:schemas-microsoft-com:office:office" xmlns:oel="http://schemas.microsoft.com/office/2019/extlst" xmlns:r="http://schemas.openxmlformats.org/officeDocument/2006/relationships" xmlns:m="http://schemas.openxmlformats.org/officeDocument/2006/math" xmlns:v="urn:schemas-microsoft-com:vml" xmlns:wp14="http://schemas.microsoft.com/office/word/2010/wordprocessingDrawing" xmlns:wp="http://schemas.openxmlformats.org/drawingml/2006/wordprocessingDrawing" xmlns:w10="urn:schemas-microsoft-com:office:word" xmlns:w="http://schemas.openxmlformats.org/wordprocessingml/2006/main" xmlns:w14="http://schemas.microsoft.com/office/word/2010/wordml" xmlns:w15="http://schemas.microsoft.com/office/word/2012/wordml" xmlns:w16cex="http://schemas.microsoft.com/office/word/2018/wordml/cex" xmlns:w16cid="http://schemas.microsoft.com/office/word/2016/wordml/cid" xmlns:w16="http://schemas.microsoft.com/office/word/2018/wordml" xmlns:w16sdtdh="http://schemas.microsoft.com/office/word/2020/wordml/sdtdatahash" xmlns:w16se="http://schemas.microsoft.com/office/word/2015/wordml/symex" xmlns:wpg="http://schemas.microsoft.com/office/word/2010/wordprocessingGroup" xmlns:wpi="http://schemas.microsoft.com/office/word/2010/wordprocessingInk" xmlns:wne="http://schemas.microsoft.com/office/word/2006/wordml" xmlns:wps="http://schemas.microsoft.com/office/word/2010/wordprocessingShape" mc:Ignorable="w14 w15 w16se w16cid w16 w16cex w16sdtdh wp14">
   <w15:commentEx w15:paraId="3B33740A" w15:done="0"/>
   <w15:commentEx w15:paraId="38B061C7" w15:done="0"/>
-  <w15:commentEx w15:paraId="69F4B1AB" w15:done="0"/>
-  <w15:commentEx w15:paraId="634C9091" w15:done="0"/>
   <w15:commentEx w15:paraId="6EE04F18" w15:done="0"/>
   <w15:commentEx w15:paraId="1C0A8B10" w15:done="0"/>
   <w15:commentEx w15:paraId="55268706" w15:done="0"/>
-  <w15:commentEx w15:paraId="6146A4C3" w15:done="0"/>
   <w15:commentEx w15:paraId="05D8D7CC" w15:done="0"/>
   <w15:commentEx w15:paraId="49080F0B" w15:done="0"/>
 </w15:commentsEx>
@@ -4446,12 +4027,9 @@
 <w16cex:commentsExtensible xmlns:wpc="http://schemas.microsoft.com/office/word/2010/wordprocessingCanvas" xmlns:cx="http://schemas.microsoft.com/office/drawing/2014/chartex" xmlns:cx1="http://schemas.microsoft.com/office/drawing/2015/9/8/chartex" xmlns:cx2="http://schemas.microsoft.com/office/drawing/2015/10/21/chartex" xmlns:cx3="http://schemas.microsoft.com/office/drawing/2016/5/9/chartex" xmlns:cx4="http://schemas.microsoft.com/office/drawing/2016/5/10/chartex" xmlns:cx5="http://schemas.microsoft.com/office/drawing/2016/5/11/chartex" xmlns:cx6="http://schemas.microsoft.com/office/drawing/2016/5/12/chartex" xmlns:cx7="http://schemas.microsoft.com/office/drawing/2016/5/13/chartex" xmlns:cx8="http://schemas.microsoft.com/office/drawing/2016/5/14/chartex" xmlns:mc="http://schemas.openxmlformats.org/markup-compatibility/2006" xmlns:aink="http://schemas.microsoft.com/office/drawing/2016/ink" xmlns:am3d="http://schemas.microsoft.com/office/drawing/2017/model3d" xmlns:o="urn:schemas-microsoft-com:office:office" xmlns:oel="http://schemas.microsoft.com/office/2019/extlst" xmlns:r="http://schemas.openxmlformats.org/officeDocument/2006/relationships" xmlns:m="http://schemas.openxmlformats.org/officeDocument/2006/math" xmlns:v="urn:schemas-microsoft-com:vml" xmlns:wp14="http://schemas.microsoft.com/office/word/2010/wordprocessingDrawing" xmlns:wp="http://schemas.openxmlformats.org/drawingml/2006/wordprocessingDrawing" xmlns:w10="urn:schemas-microsoft-com:office:word" xmlns:w="http://schemas.openxmlformats.org/wordprocessingml/2006/main" xmlns:w14="http://schemas.microsoft.com/office/word/2010/wordml" xmlns:w15="http://schemas.microsoft.com/office/word/2012/wordml" xmlns:w16cex="http://schemas.microsoft.com/office/word/2018/wordml/cex" xmlns:w16cid="http://schemas.microsoft.com/office/word/2016/wordml/cid" xmlns:w16="http://schemas.microsoft.com/office/word/2018/wordml" xmlns:w16sdtdh="http://schemas.microsoft.com/office/word/2020/wordml/sdtdatahash" xmlns:w16se="http://schemas.microsoft.com/office/word/2015/wordml/symex" xmlns:wpg="http://schemas.microsoft.com/office/word/2010/wordprocessingGroup" xmlns:wpi="http://schemas.microsoft.com/office/word/2010/wordprocessingInk" xmlns:wne="http://schemas.microsoft.com/office/word/2006/wordml" xmlns:wps="http://schemas.microsoft.com/office/word/2010/wordprocessingShape" mc:Ignorable="w14 w15 w16se w16cid w16 w16cex w16sdtdh wp14">
   <w16cex:commentExtensible w16cex:durableId="2743689B" w16cex:dateUtc="2022-12-14T03:09:00Z"/>
   <w16cex:commentExtensible w16cex:durableId="2745D5F9" w16cex:dateUtc="2022-12-15T23:20:00Z"/>
-  <w16cex:commentExtensible w16cex:durableId="27449A03" w16cex:dateUtc="2022-12-15T00:52:00Z"/>
-  <w16cex:commentExtensible w16cex:durableId="27449A4A" w16cex:dateUtc="2022-12-15T00:54:00Z"/>
   <w16cex:commentExtensible w16cex:durableId="27449A7F" w16cex:dateUtc="2022-12-15T00:54:00Z"/>
   <w16cex:commentExtensible w16cex:durableId="27449AA5" w16cex:dateUtc="2022-12-15T00:55:00Z"/>
   <w16cex:commentExtensible w16cex:durableId="27449AB9" w16cex:dateUtc="2022-12-15T00:55:00Z"/>
-  <w16cex:commentExtensible w16cex:durableId="27449AD4" w16cex:dateUtc="2022-12-15T00:56:00Z"/>
   <w16cex:commentExtensible w16cex:durableId="27449AFB" w16cex:dateUtc="2022-12-15T00:56:00Z"/>
   <w16cex:commentExtensible w16cex:durableId="2745DBEF" w16cex:dateUtc="2022-12-15T23:46:00Z"/>
 </w16cex:commentsExtensible>
@@ -4461,12 +4039,9 @@
 <w16cid:commentsIds xmlns:wpc="http://schemas.microsoft.com/office/word/2010/wordprocessingCanvas" xmlns:cx="http://schemas.microsoft.com/office/drawing/2014/chartex" xmlns:cx1="http://schemas.microsoft.com/office/drawing/2015/9/8/chartex" xmlns:cx2="http://schemas.microsoft.com/office/drawing/2015/10/21/chartex" xmlns:cx3="http://schemas.microsoft.com/office/drawing/2016/5/9/chartex" xmlns:cx4="http://schemas.microsoft.com/office/drawing/2016/5/10/chartex" xmlns:cx5="http://schemas.microsoft.com/office/drawing/2016/5/11/chartex" xmlns:cx6="http://schemas.microsoft.com/office/drawing/2016/5/12/chartex" xmlns:cx7="http://schemas.microsoft.com/office/drawing/2016/5/13/chartex" xmlns:cx8="http://schemas.microsoft.com/office/drawing/2016/5/14/chartex" xmlns:mc="http://schemas.openxmlformats.org/markup-compatibility/2006" xmlns:aink="http://schemas.microsoft.com/office/drawing/2016/ink" xmlns:am3d="http://schemas.microsoft.com/office/drawing/2017/model3d" xmlns:o="urn:schemas-microsoft-com:office:office" xmlns:oel="http://schemas.microsoft.com/office/2019/extlst" xmlns:r="http://schemas.openxmlformats.org/officeDocument/2006/relationships" xmlns:m="http://schemas.openxmlformats.org/officeDocument/2006/math" xmlns:v="urn:schemas-microsoft-com:vml" xmlns:wp14="http://schemas.microsoft.com/office/word/2010/wordprocessingDrawing" xmlns:wp="http://schemas.openxmlformats.org/drawingml/2006/wordprocessingDrawing" xmlns:w10="urn:schemas-microsoft-com:office:word" xmlns:w="http://schemas.openxmlformats.org/wordprocessingml/2006/main" xmlns:w14="http://schemas.microsoft.com/office/word/2010/wordml" xmlns:w15="http://schemas.microsoft.com/office/word/2012/wordml" xmlns:w16cex="http://schemas.microsoft.com/office/word/2018/wordml/cex" xmlns:w16cid="http://schemas.microsoft.com/office/word/2016/wordml/cid" xmlns:w16="http://schemas.microsoft.com/office/word/2018/wordml" xmlns:w16sdtdh="http://schemas.microsoft.com/office/word/2020/wordml/sdtdatahash" xmlns:w16se="http://schemas.microsoft.com/office/word/2015/wordml/symex" xmlns:wpg="http://schemas.microsoft.com/office/word/2010/wordprocessingGroup" xmlns:wpi="http://schemas.microsoft.com/office/word/2010/wordprocessingInk" xmlns:wne="http://schemas.microsoft.com/office/word/2006/wordml" xmlns:wps="http://schemas.microsoft.com/office/word/2010/wordprocessingShape" mc:Ignorable="w14 w15 w16se w16cid w16 w16cex w16sdtdh wp14">
   <w16cid:commentId w16cid:paraId="3B33740A" w16cid:durableId="2743689B"/>
   <w16cid:commentId w16cid:paraId="38B061C7" w16cid:durableId="2745D5F9"/>
-  <w16cid:commentId w16cid:paraId="69F4B1AB" w16cid:durableId="27449A03"/>
-  <w16cid:commentId w16cid:paraId="634C9091" w16cid:durableId="27449A4A"/>
   <w16cid:commentId w16cid:paraId="6EE04F18" w16cid:durableId="27449A7F"/>
   <w16cid:commentId w16cid:paraId="1C0A8B10" w16cid:durableId="27449AA5"/>
   <w16cid:commentId w16cid:paraId="55268706" w16cid:durableId="27449AB9"/>
-  <w16cid:commentId w16cid:paraId="6146A4C3" w16cid:durableId="27449AD4"/>
   <w16cid:commentId w16cid:paraId="05D8D7CC" w16cid:durableId="27449AFB"/>
   <w16cid:commentId w16cid:paraId="49080F0B" w16cid:durableId="2745DBEF"/>
 </w16cid:commentsIds>

</xml_diff>

<commit_message>
Working on Ex 2 Results
</commit_message>
<xml_diff>
--- a/2 Manuscript/R1/PRPF-D-21-00324  CL R1.docx
+++ b/2 Manuscript/R1/PRPF-D-21-00324  CL R1.docx
@@ -2119,7 +2119,47 @@
           <w:sz w:val="24"/>
           <w:szCs w:val="24"/>
         </w:rPr>
-        <w:t xml:space="preserve">. Based on the item-specific/relational framework (Hunt &amp; Einstein, 1980; Einstein &amp; Hunt, 1981), item-specific and relational encoding strategies are most effective at improving recall when </w:t>
+        <w:t>. Based on the item-specific/relational framework (</w:t>
+      </w:r>
+      <w:r>
+        <w:rPr>
+          <w:rFonts w:cstheme="minorHAnsi"/>
+          <w:sz w:val="24"/>
+          <w:szCs w:val="24"/>
+        </w:rPr>
+        <w:t>Einstein &amp; Hunt, 1980</w:t>
+      </w:r>
+      <w:r>
+        <w:rPr>
+          <w:rFonts w:cstheme="minorHAnsi"/>
+          <w:sz w:val="24"/>
+          <w:szCs w:val="24"/>
+        </w:rPr>
+        <w:t xml:space="preserve">; </w:t>
+      </w:r>
+      <w:r>
+        <w:rPr>
+          <w:rFonts w:cstheme="minorHAnsi"/>
+          <w:sz w:val="24"/>
+          <w:szCs w:val="24"/>
+        </w:rPr>
+        <w:t>Hunt &amp; Einstein, 198</w:t>
+      </w:r>
+      <w:r>
+        <w:rPr>
+          <w:rFonts w:cstheme="minorHAnsi"/>
+          <w:sz w:val="24"/>
+          <w:szCs w:val="24"/>
+        </w:rPr>
+        <w:t>1</w:t>
+      </w:r>
+      <w:r>
+        <w:rPr>
+          <w:rFonts w:cstheme="minorHAnsi"/>
+          <w:sz w:val="24"/>
+          <w:szCs w:val="24"/>
+        </w:rPr>
+        <w:t xml:space="preserve">), item-specific and relational encoding strategies are most effective at improving recall when </w:t>
       </w:r>
       <w:r>
         <w:rPr>
@@ -2245,7 +2285,15 @@
           <w:sz w:val="24"/>
           <w:szCs w:val="24"/>
         </w:rPr>
-        <w:t xml:space="preserve">However, given the concerns with both participants’ encoding strategy use and replication, our revised manuscript now includes a </w:t>
+        <w:t>G</w:t>
+      </w:r>
+      <w:r>
+        <w:rPr>
+          <w:rFonts w:cstheme="minorHAnsi"/>
+          <w:sz w:val="24"/>
+          <w:szCs w:val="24"/>
+        </w:rPr>
+        <w:t xml:space="preserve">iven the concerns with both participants’ encoding strategy use and replication, our revised manuscript now includes a </w:t>
       </w:r>
       <w:r>
         <w:rPr>
@@ -3424,8 +3472,6 @@
         <w:spacing w:after="0"/>
         <w:rPr>
           <w:rFonts w:cstheme="minorHAnsi"/>
-          <w:b/>
-          <w:bCs/>
           <w:sz w:val="24"/>
           <w:szCs w:val="24"/>
         </w:rPr>
@@ -3544,6 +3590,77 @@
           <w:szCs w:val="24"/>
         </w:rPr>
       </w:pPr>
+    </w:p>
+    <w:p>
+      <w:pPr>
+        <w:spacing w:after="0"/>
+        <w:rPr>
+          <w:rFonts w:cstheme="minorHAnsi"/>
+          <w:b/>
+          <w:bCs/>
+          <w:sz w:val="24"/>
+          <w:szCs w:val="24"/>
+        </w:rPr>
+      </w:pPr>
+      <w:r>
+        <w:rPr>
+          <w:rFonts w:cstheme="minorHAnsi"/>
+          <w:sz w:val="24"/>
+          <w:szCs w:val="24"/>
+        </w:rPr>
+        <w:t xml:space="preserve">Additionally, we now cite </w:t>
+      </w:r>
+      <w:r>
+        <w:rPr>
+          <w:rFonts w:cstheme="minorHAnsi"/>
+          <w:sz w:val="24"/>
+          <w:szCs w:val="24"/>
+        </w:rPr>
+        <w:t>additional</w:t>
+      </w:r>
+      <w:r>
+        <w:rPr>
+          <w:rFonts w:cstheme="minorHAnsi"/>
+          <w:sz w:val="24"/>
+          <w:szCs w:val="24"/>
+        </w:rPr>
+        <w:t xml:space="preserve"> work using calibration plots on pg. </w:t>
+      </w:r>
+      <w:r>
+        <w:rPr>
+          <w:rFonts w:cstheme="minorHAnsi"/>
+          <w:sz w:val="24"/>
+          <w:szCs w:val="24"/>
+          <w:highlight w:val="yellow"/>
+        </w:rPr>
+        <w:t>xx</w:t>
+      </w:r>
+      <w:r>
+        <w:rPr>
+          <w:rFonts w:cstheme="minorHAnsi"/>
+          <w:sz w:val="24"/>
+          <w:szCs w:val="24"/>
+        </w:rPr>
+        <w:t>, including the Koriat et al. 2002.</w:t>
+      </w:r>
+      <w:r>
+        <w:rPr>
+          <w:rFonts w:cstheme="minorHAnsi"/>
+          <w:sz w:val="24"/>
+          <w:szCs w:val="24"/>
+        </w:rPr>
+        <w:t xml:space="preserve"> Thank you for bringing this additional literature to our attention.</w:t>
+      </w:r>
+    </w:p>
+    <w:p>
+      <w:pPr>
+        <w:spacing w:after="0"/>
+        <w:rPr>
+          <w:rFonts w:cstheme="minorHAnsi"/>
+          <w:sz w:val="24"/>
+          <w:szCs w:val="24"/>
+        </w:rPr>
+      </w:pPr>
       <w:r>
         <w:rPr>
           <w:rFonts w:cstheme="minorHAnsi"/>
@@ -3703,7 +3820,16 @@
           <w:sz w:val="24"/>
           <w:szCs w:val="24"/>
         </w:rPr>
-        <w:t xml:space="preserve">Separate 3 (encoding group) x 4 (pair type) ANOVAs for (1) JOLs and (2) recall should be reported prior to the 2 (measure: recall vs. JOL) x 3 (encoding group) x 4 (pair type) ANOVA. This would provide a better test whether differences in calibration across groups and pair types were due to changes in JOLs, in recall, or both. </w:t>
+        <w:t xml:space="preserve">Separate 3 (encoding group) x 4 (pair type) ANOVAs for (1) JOLs and (2) recall should be reported prior to the 2 (measure: recall vs. JOL) x 3 (encoding group) x 4 (pair type) ANOVA. This would provide a better test whether differences in calibration across groups and </w:t>
+      </w:r>
+      <w:r>
+        <w:rPr>
+          <w:rFonts w:cstheme="minorHAnsi"/>
+          <w:sz w:val="24"/>
+          <w:szCs w:val="24"/>
+        </w:rPr>
+        <w:lastRenderedPageBreak/>
+        <w:t xml:space="preserve">pair types were due to changes in JOLs, in recall, or both. </w:t>
       </w:r>
       <w:r>
         <w:rPr>
@@ -3768,7 +3894,6 @@
           <w:sz w:val="24"/>
           <w:szCs w:val="24"/>
         </w:rPr>
-        <w:lastRenderedPageBreak/>
         <w:br/>
       </w:r>
       <w:r>
@@ -3925,6 +4050,14 @@
           <w:sz w:val="24"/>
           <w:szCs w:val="24"/>
         </w:rPr>
+        <w:t xml:space="preserve"> and their corresponding analyses</w:t>
+      </w:r>
+      <w:r>
+        <w:rPr>
+          <w:rFonts w:cstheme="minorHAnsi"/>
+          <w:sz w:val="24"/>
+          <w:szCs w:val="24"/>
+        </w:rPr>
         <w:t xml:space="preserve">. </w:t>
       </w:r>
       <w:r>
@@ -3933,7 +4066,23 @@
           <w:sz w:val="24"/>
           <w:szCs w:val="24"/>
         </w:rPr>
-        <w:t xml:space="preserve">For clarity, we have updated this heading on pg. </w:t>
+        <w:t>For clarity, we have updated th</w:t>
+      </w:r>
+      <w:r>
+        <w:rPr>
+          <w:rFonts w:cstheme="minorHAnsi"/>
+          <w:sz w:val="24"/>
+          <w:szCs w:val="24"/>
+        </w:rPr>
+        <w:t xml:space="preserve">e section </w:t>
+      </w:r>
+      <w:r>
+        <w:rPr>
+          <w:rFonts w:cstheme="minorHAnsi"/>
+          <w:sz w:val="24"/>
+          <w:szCs w:val="24"/>
+        </w:rPr>
+        <w:t xml:space="preserve">heading on pg. </w:t>
       </w:r>
       <w:r>
         <w:rPr>
@@ -4351,75 +4500,6 @@
           <w:szCs w:val="24"/>
         </w:rPr>
         <w:t>Minor Issues</w:t>
-      </w:r>
-      <w:r>
-        <w:rPr>
-          <w:rFonts w:cstheme="minorHAnsi"/>
-          <w:sz w:val="24"/>
-          <w:szCs w:val="24"/>
-        </w:rPr>
-        <w:br/>
-      </w:r>
-      <w:r>
-        <w:rPr>
-          <w:rFonts w:cstheme="minorHAnsi"/>
-          <w:sz w:val="24"/>
-          <w:szCs w:val="24"/>
-        </w:rPr>
-        <w:br/>
-        <w:t>- P. 6: Please note that there is evidence against the notion that identical pairs are more fluent than related or unrelated pairs (Mueller, Dunlosky, &amp; Tauber, 2016)</w:t>
-      </w:r>
-      <w:r>
-        <w:rPr>
-          <w:rFonts w:cstheme="minorHAnsi"/>
-          <w:sz w:val="24"/>
-          <w:szCs w:val="24"/>
-        </w:rPr>
-        <w:br/>
-      </w:r>
-      <w:r>
-        <w:rPr>
-          <w:rFonts w:cstheme="minorHAnsi"/>
-          <w:sz w:val="24"/>
-          <w:szCs w:val="24"/>
-        </w:rPr>
-        <w:lastRenderedPageBreak/>
-        <w:br/>
-        <w:t>- P. 10: Given that most later studies (e.g., Mueller, Dunlosky, Tauber, &amp; Rhodes 2014; Undorf &amp; Zimdahl, 2019) found that the font size effect on JOLs demonstrated by (Rhodes &amp; Castel, 2008) is NOT based on perceptual fluency, the following sentence requires revision: "Thus, factors that have been shown to directly influence the magnitude of JOLs such as associative direction (Koriat &amp; Bjork, 2005; Maxwell &amp; Huff, 2021) and perceptual fluency (Rhodes &amp; Castel, 2008) would be expected to produce changes in calibration"</w:t>
-      </w:r>
-      <w:r>
-        <w:rPr>
-          <w:rFonts w:cstheme="minorHAnsi"/>
-          <w:sz w:val="24"/>
-          <w:szCs w:val="24"/>
-        </w:rPr>
-        <w:br/>
-      </w:r>
-      <w:r>
-        <w:rPr>
-          <w:rFonts w:cstheme="minorHAnsi"/>
-          <w:sz w:val="24"/>
-          <w:szCs w:val="24"/>
-        </w:rPr>
-        <w:br/>
-        <w:t>- P. 19: "for items given an initial judgment" - I'd recommend rephrasing this sentence, because readers might wonder whether the initial judgment is different from the JOL or whether several JOLs were obtained.</w:t>
-      </w:r>
-      <w:r>
-        <w:rPr>
-          <w:rFonts w:cstheme="minorHAnsi"/>
-          <w:sz w:val="24"/>
-          <w:szCs w:val="24"/>
-        </w:rPr>
-        <w:br/>
-      </w:r>
-      <w:r>
-        <w:rPr>
-          <w:rFonts w:cstheme="minorHAnsi"/>
-          <w:sz w:val="24"/>
-          <w:szCs w:val="24"/>
-        </w:rPr>
-        <w:br/>
-        <w:t>- P. 40, Table A3: Understanding the heading and the column is difficult.</w:t>
       </w:r>
     </w:p>
     <w:p>

</xml_diff>

<commit_message>
write up cross experimental
</commit_message>
<xml_diff>
--- a/2 Manuscript/R1/PRPF-D-21-00324  CL R1.docx
+++ b/2 Manuscript/R1/PRPF-D-21-00324  CL R1.docx
@@ -12,6 +12,7 @@
           <w:szCs w:val="24"/>
         </w:rPr>
       </w:pPr>
+      <w:proofErr w:type="gramStart"/>
       <w:r>
         <w:rPr>
           <w:rFonts w:cstheme="minorHAnsi"/>
@@ -42,7 +43,16 @@
           <w:sz w:val="24"/>
           <w:szCs w:val="24"/>
         </w:rPr>
-        <w:t>, 202</w:t>
+        <w:t>,</w:t>
+      </w:r>
+      <w:proofErr w:type="gramEnd"/>
+      <w:r>
+        <w:rPr>
+          <w:rFonts w:cstheme="minorHAnsi"/>
+          <w:sz w:val="24"/>
+          <w:szCs w:val="24"/>
+        </w:rPr>
+        <w:t xml:space="preserve"> 202</w:t>
       </w:r>
       <w:r>
         <w:rPr>
@@ -582,6 +592,7 @@
           <w:lang w:val="fr-FR"/>
         </w:rPr>
       </w:pPr>
+      <w:proofErr w:type="gramStart"/>
       <w:r>
         <w:rPr>
           <w:rFonts w:cstheme="minorHAnsi"/>
@@ -589,7 +600,17 @@
           <w:szCs w:val="24"/>
           <w:lang w:val="fr-FR"/>
         </w:rPr>
-        <w:t xml:space="preserve">Email: </w:t>
+        <w:t>Email:</w:t>
+      </w:r>
+      <w:proofErr w:type="gramEnd"/>
+      <w:r>
+        <w:rPr>
+          <w:rFonts w:cstheme="minorHAnsi"/>
+          <w:sz w:val="24"/>
+          <w:szCs w:val="24"/>
+          <w:lang w:val="fr-FR"/>
+        </w:rPr>
+        <w:t xml:space="preserve"> </w:t>
       </w:r>
       <w:r>
         <w:rPr>
@@ -612,6 +633,7 @@
           <w:lang w:val="fr-FR"/>
         </w:rPr>
       </w:pPr>
+      <w:proofErr w:type="gramStart"/>
       <w:r>
         <w:rPr>
           <w:rFonts w:cstheme="minorHAnsi"/>
@@ -619,7 +641,17 @@
           <w:szCs w:val="24"/>
           <w:lang w:val="fr-FR"/>
         </w:rPr>
-        <w:t>Phone: (601) 266-5411</w:t>
+        <w:t>Phone:</w:t>
+      </w:r>
+      <w:proofErr w:type="gramEnd"/>
+      <w:r>
+        <w:rPr>
+          <w:rFonts w:cstheme="minorHAnsi"/>
+          <w:sz w:val="24"/>
+          <w:szCs w:val="24"/>
+          <w:lang w:val="fr-FR"/>
+        </w:rPr>
+        <w:t xml:space="preserve"> (601) 266-5411</w:t>
       </w:r>
     </w:p>
     <w:p>
@@ -633,6 +665,7 @@
           <w:lang w:val="fr-FR"/>
         </w:rPr>
       </w:pPr>
+      <w:proofErr w:type="gramStart"/>
       <w:r>
         <w:rPr>
           <w:rFonts w:cstheme="minorHAnsi"/>
@@ -640,7 +673,17 @@
           <w:szCs w:val="24"/>
           <w:lang w:val="fr-FR"/>
         </w:rPr>
-        <w:t>Fax: (601) 266-5580</w:t>
+        <w:t>Fax:</w:t>
+      </w:r>
+      <w:proofErr w:type="gramEnd"/>
+      <w:r>
+        <w:rPr>
+          <w:rFonts w:cstheme="minorHAnsi"/>
+          <w:sz w:val="24"/>
+          <w:szCs w:val="24"/>
+          <w:lang w:val="fr-FR"/>
+        </w:rPr>
+        <w:t xml:space="preserve"> (601) 266-5580</w:t>
       </w:r>
     </w:p>
     <w:p>
@@ -844,7 +887,25 @@
           <w:szCs w:val="24"/>
         </w:rPr>
         <w:br/>
-        <w:t xml:space="preserve">Thank you very much for submitting your work to Psychological Research. I have obtained two reviews from leading experts in your field of research. Both reviewers note strengths in your work, noting that it is a nice extension from prior work and the reported experiment is well designed. However, there are also sustainable issues with theoretical clarity and the methodology implemented. You can see the theoretical concerns raised by the reviewers, which could be addressed with re-framing your paper. However, as noted by the reviewers, and I agree, many of the methodological issues require follow-up experimentation to ensure the manipulation of the instructions was induced and to address concerns that findings and conclusions might not replicate in future research.  Thus, I can’t accept your paper in its current form but would re-evaluate a revised version </w:t>
+        <w:t xml:space="preserve">Thank you very much for submitting your work to Psychological Research. I have obtained two reviews from leading experts in your field of research. Both reviewers note strengths in your work, noting that it is a nice extension from prior work and the reported experiment is well designed. However, there are also sustainable issues with theoretical clarity and the methodology implemented. You can see the theoretical concerns raised by the reviewers, which could be addressed </w:t>
+      </w:r>
+      <w:proofErr w:type="gramStart"/>
+      <w:r>
+        <w:rPr>
+          <w:rFonts w:cstheme="minorHAnsi"/>
+          <w:sz w:val="24"/>
+          <w:szCs w:val="24"/>
+        </w:rPr>
+        <w:t>with</w:t>
+      </w:r>
+      <w:proofErr w:type="gramEnd"/>
+      <w:r>
+        <w:rPr>
+          <w:rFonts w:cstheme="minorHAnsi"/>
+          <w:sz w:val="24"/>
+          <w:szCs w:val="24"/>
+        </w:rPr>
+        <w:t xml:space="preserve"> re-framing your paper. However, as noted by the reviewers, and I agree, many of the methodological issues require follow-up experimentation to ensure the manipulation of the instructions was induced and to address concerns that findings and conclusions might not replicate in future research.  Thus, I can’t accept your paper in its current form but would re-evaluate a revised version </w:t>
       </w:r>
       <w:r>
         <w:rPr>
@@ -1223,7 +1284,43 @@
           <w:sz w:val="24"/>
           <w:szCs w:val="24"/>
         </w:rPr>
-        <w:t>For the theoretical motivation of the study, I am not sure why the authors decided to use item-specific and relational encoding strategies to "change" JOLs. JOLs are usually considered inferential and based on intrinsic, extrinsic, and mnemonic cues (for a review, please see Koriat, 1997; Rhodes, 2016). These cues are helpful in making memory predictions to the extent that the cues are indicative of actual memory performance. If participants happen to focus on cues that will not help actual memory performance, they may not be able to discriminate between what will be remembered and forgotten, which will decrease resolution. The intrinsic cues are those cues that are inherent to words or word pairs, such as word frequency, concreteness, or the associative strength of the word pairs ( or whether they are backward forward or symmetrical). The study conditions for the list (e.g., how participants are processing the list) constitute the extrinsic cues that may affect JOLs. In the</w:t>
+        <w:t xml:space="preserve">For the theoretical motivation of the study, I am not sure why the authors decided to use item-specific and relational encoding strategies to "change" JOLs. JOLs are usually considered inferential and based on intrinsic, extrinsic, and mnemonic cues (for a review, please see </w:t>
+      </w:r>
+      <w:proofErr w:type="spellStart"/>
+      <w:r>
+        <w:rPr>
+          <w:rFonts w:cstheme="minorHAnsi"/>
+          <w:sz w:val="24"/>
+          <w:szCs w:val="24"/>
+        </w:rPr>
+        <w:t>Koriat</w:t>
+      </w:r>
+      <w:proofErr w:type="spellEnd"/>
+      <w:r>
+        <w:rPr>
+          <w:rFonts w:cstheme="minorHAnsi"/>
+          <w:sz w:val="24"/>
+          <w:szCs w:val="24"/>
+        </w:rPr>
+        <w:t xml:space="preserve">, 1997; Rhodes, 2016). These cues are helpful in making memory predictions to the extent that the cues are indicative of actual memory performance. If participants happen to focus on cues that will not help actual memory performance, they may not be able to discriminate between what will be remembered and forgotten, which will decrease resolution. The intrinsic cues are those cues that are inherent to words or word pairs, such as word frequency, concreteness, or the associative strength of the word pairs </w:t>
+      </w:r>
+      <w:proofErr w:type="gramStart"/>
+      <w:r>
+        <w:rPr>
+          <w:rFonts w:cstheme="minorHAnsi"/>
+          <w:sz w:val="24"/>
+          <w:szCs w:val="24"/>
+        </w:rPr>
+        <w:t>( or</w:t>
+      </w:r>
+      <w:proofErr w:type="gramEnd"/>
+      <w:r>
+        <w:rPr>
+          <w:rFonts w:cstheme="minorHAnsi"/>
+          <w:sz w:val="24"/>
+          <w:szCs w:val="24"/>
+        </w:rPr>
+        <w:t xml:space="preserve"> whether they are backward forward or symmetrical). The study conditions for the list (e.g., how participants are processing the list) constitute the extrinsic cues that may affect JOLs. In the</w:t>
       </w:r>
       <w:r>
         <w:rPr>
@@ -1634,15 +1731,51 @@
           <w:sz w:val="24"/>
           <w:szCs w:val="24"/>
         </w:rPr>
-        <w:t xml:space="preserve"> more closely</w:t>
-      </w:r>
-      <w:r>
-        <w:rPr>
-          <w:rFonts w:cstheme="minorHAnsi"/>
-          <w:sz w:val="24"/>
-          <w:szCs w:val="24"/>
-        </w:rPr>
-        <w:t xml:space="preserve"> match recall (e.g., Koriat &amp; Bjork 2006a, 2006b).</w:t>
+        <w:t xml:space="preserve"> </w:t>
+      </w:r>
+      <w:proofErr w:type="gramStart"/>
+      <w:r>
+        <w:rPr>
+          <w:rFonts w:cstheme="minorHAnsi"/>
+          <w:sz w:val="24"/>
+          <w:szCs w:val="24"/>
+        </w:rPr>
+        <w:t>more closely</w:t>
+      </w:r>
+      <w:r>
+        <w:rPr>
+          <w:rFonts w:cstheme="minorHAnsi"/>
+          <w:sz w:val="24"/>
+          <w:szCs w:val="24"/>
+        </w:rPr>
+        <w:t xml:space="preserve"> match recall</w:t>
+      </w:r>
+      <w:proofErr w:type="gramEnd"/>
+      <w:r>
+        <w:rPr>
+          <w:rFonts w:cstheme="minorHAnsi"/>
+          <w:sz w:val="24"/>
+          <w:szCs w:val="24"/>
+        </w:rPr>
+        <w:t xml:space="preserve"> (e.g., </w:t>
+      </w:r>
+      <w:proofErr w:type="spellStart"/>
+      <w:r>
+        <w:rPr>
+          <w:rFonts w:cstheme="minorHAnsi"/>
+          <w:sz w:val="24"/>
+          <w:szCs w:val="24"/>
+        </w:rPr>
+        <w:t>Koriat</w:t>
+      </w:r>
+      <w:proofErr w:type="spellEnd"/>
+      <w:r>
+        <w:rPr>
+          <w:rFonts w:cstheme="minorHAnsi"/>
+          <w:sz w:val="24"/>
+          <w:szCs w:val="24"/>
+        </w:rPr>
+        <w:t xml:space="preserve"> &amp; Bjork 2006a, 2006b).</w:t>
       </w:r>
       <w:r>
         <w:rPr>
@@ -2127,15 +2260,7 @@
           <w:sz w:val="24"/>
           <w:szCs w:val="24"/>
         </w:rPr>
-        <w:t>Einstein &amp; Hunt, 1980</w:t>
-      </w:r>
-      <w:r>
-        <w:rPr>
-          <w:rFonts w:cstheme="minorHAnsi"/>
-          <w:sz w:val="24"/>
-          <w:szCs w:val="24"/>
-        </w:rPr>
-        <w:t xml:space="preserve">; </w:t>
+        <w:t xml:space="preserve">Einstein &amp; Hunt, 1980; </w:t>
       </w:r>
       <w:r>
         <w:rPr>
@@ -2742,7 +2867,25 @@
           <w:sz w:val="24"/>
           <w:szCs w:val="24"/>
         </w:rPr>
-        <w:t xml:space="preserve">Usually, research on alleviating metamemory illusions focuses on whether people can be guided to make more accurate metamemory judgments. Prominent examples include Yan, Bjork, and Bjork's (2016) study on the interleaving illusion and, more relevant to the present submission, Koriat and Bjork's (2006a, 2006b) studies on mending the illusion of competence. The current study sets out to examine whether the illusion of competence can be reduced by item-specific encoding and/or relational encoding. While the results indeed demonstrate that deep encoding strategies alleviate the illusion of competence, this improvement in calibration is almost entirely due to changes in memory performance. So, I am wondering: What do we learn from this research? Does it tell us that changing people's memory is the most promising way to improve JOL accuracy? </w:t>
+        <w:t xml:space="preserve">Usually, research on alleviating metamemory illusions focuses on whether people can be guided to make more accurate metamemory judgments. Prominent examples include Yan, Bjork, and Bjork's (2016) study on the interleaving illusion and, more relevant to the present submission, </w:t>
+      </w:r>
+      <w:proofErr w:type="spellStart"/>
+      <w:r>
+        <w:rPr>
+          <w:rFonts w:cstheme="minorHAnsi"/>
+          <w:sz w:val="24"/>
+          <w:szCs w:val="24"/>
+        </w:rPr>
+        <w:t>Koriat</w:t>
+      </w:r>
+      <w:proofErr w:type="spellEnd"/>
+      <w:r>
+        <w:rPr>
+          <w:rFonts w:cstheme="minorHAnsi"/>
+          <w:sz w:val="24"/>
+          <w:szCs w:val="24"/>
+        </w:rPr>
+        <w:t xml:space="preserve"> and Bjork's (2006a, 2006b) studies on mending the illusion of competence. The current study sets out to examine whether the illusion of competence can be reduced by item-specific encoding and/or relational encoding. While the results indeed demonstrate that deep encoding strategies alleviate the illusion of competence, this improvement in calibration is almost entirely due to changes in memory performance. So, I am wondering: What do we learn from this research? Does it tell us that changing people's memory is the most promising way to improve JOL accuracy? </w:t>
       </w:r>
       <w:r>
         <w:rPr>
@@ -2814,7 +2957,25 @@
           <w:sz w:val="24"/>
           <w:szCs w:val="24"/>
         </w:rPr>
-        <w:t xml:space="preserve"> match recall (e.g., Koriat &amp; Bjork, 2006a; 2006b). </w:t>
+        <w:t xml:space="preserve"> match recall (e.g., </w:t>
+      </w:r>
+      <w:proofErr w:type="spellStart"/>
+      <w:r>
+        <w:rPr>
+          <w:rFonts w:cstheme="minorHAnsi"/>
+          <w:sz w:val="24"/>
+          <w:szCs w:val="24"/>
+        </w:rPr>
+        <w:t>Koriat</w:t>
+      </w:r>
+      <w:proofErr w:type="spellEnd"/>
+      <w:r>
+        <w:rPr>
+          <w:rFonts w:cstheme="minorHAnsi"/>
+          <w:sz w:val="24"/>
+          <w:szCs w:val="24"/>
+        </w:rPr>
+        <w:t xml:space="preserve"> &amp; Bjork, 2006a; 2006b). </w:t>
       </w:r>
       <w:r>
         <w:rPr>
@@ -3017,7 +3178,25 @@
           <w:sz w:val="24"/>
           <w:szCs w:val="24"/>
         </w:rPr>
-        <w:t xml:space="preserve">As a related point, I am concerned that the current findings and conclusions might not replicate in future research. The calibration of JOLs is often found to differ across experiments, even if they are very similar. For instance, in Koriat and Bjork's (2005) study, JOLs </w:t>
+        <w:t xml:space="preserve">As a related point, I am concerned that the current findings and conclusions might not replicate in future research. The calibration of JOLs is often found to differ across experiments, even if they are very similar. For instance, in </w:t>
+      </w:r>
+      <w:proofErr w:type="spellStart"/>
+      <w:r>
+        <w:rPr>
+          <w:rFonts w:cstheme="minorHAnsi"/>
+          <w:sz w:val="24"/>
+          <w:szCs w:val="24"/>
+        </w:rPr>
+        <w:t>Koriat</w:t>
+      </w:r>
+      <w:proofErr w:type="spellEnd"/>
+      <w:r>
+        <w:rPr>
+          <w:rFonts w:cstheme="minorHAnsi"/>
+          <w:sz w:val="24"/>
+          <w:szCs w:val="24"/>
+        </w:rPr>
+        <w:t xml:space="preserve"> and Bjork's (2005) study, JOLs </w:t>
       </w:r>
       <w:r>
         <w:rPr>
@@ -3172,7 +3351,25 @@
           <w:sz w:val="24"/>
           <w:szCs w:val="24"/>
         </w:rPr>
-        <w:t xml:space="preserve"> focus was on JOL reactivity, Maxwell and Huff (2022) </w:t>
+        <w:t xml:space="preserve"> focus was on JOL reactivity, </w:t>
+      </w:r>
+      <w:proofErr w:type="gramStart"/>
+      <w:r>
+        <w:rPr>
+          <w:rFonts w:cstheme="minorHAnsi"/>
+          <w:sz w:val="24"/>
+          <w:szCs w:val="24"/>
+        </w:rPr>
+        <w:t>Maxwell</w:t>
+      </w:r>
+      <w:proofErr w:type="gramEnd"/>
+      <w:r>
+        <w:rPr>
+          <w:rFonts w:cstheme="minorHAnsi"/>
+          <w:sz w:val="24"/>
+          <w:szCs w:val="24"/>
+        </w:rPr>
+        <w:t xml:space="preserve"> and Huff (2022) </w:t>
       </w:r>
       <w:r>
         <w:rPr>
@@ -3269,6 +3466,7 @@
         <w:br/>
       </w:r>
       <w:commentRangeStart w:id="2"/>
+      <w:commentRangeStart w:id="3"/>
       <w:r>
         <w:rPr>
           <w:rFonts w:cstheme="minorHAnsi"/>
@@ -3285,6 +3483,13 @@
           <w:rStyle w:val="CommentReference"/>
         </w:rPr>
         <w:commentReference w:id="2"/>
+      </w:r>
+      <w:commentRangeEnd w:id="3"/>
+      <w:r>
+        <w:rPr>
+          <w:rStyle w:val="CommentReference"/>
+        </w:rPr>
+        <w:commentReference w:id="3"/>
       </w:r>
       <w:r>
         <w:rPr>
@@ -3389,7 +3594,6 @@
         </w:rPr>
         <w:br/>
       </w:r>
-      <w:commentRangeStart w:id="3"/>
       <w:r>
         <w:rPr>
           <w:rFonts w:cstheme="minorHAnsi"/>
@@ -3398,24 +3602,7 @@
           <w:sz w:val="24"/>
           <w:szCs w:val="24"/>
         </w:rPr>
-        <w:t>Comment 4</w:t>
-      </w:r>
-      <w:commentRangeEnd w:id="3"/>
-      <w:r>
-        <w:rPr>
-          <w:rStyle w:val="CommentReference"/>
-        </w:rPr>
-        <w:commentReference w:id="3"/>
-      </w:r>
-      <w:r>
-        <w:rPr>
-          <w:rFonts w:cstheme="minorHAnsi"/>
-          <w:b/>
-          <w:bCs/>
-          <w:sz w:val="24"/>
-          <w:szCs w:val="24"/>
-        </w:rPr>
-        <w:t>:</w:t>
+        <w:t>Comment 4:</w:t>
       </w:r>
       <w:r>
         <w:rPr>
@@ -3456,7 +3643,43 @@
           <w:sz w:val="24"/>
           <w:szCs w:val="24"/>
         </w:rPr>
-        <w:t>memory performance). What is more, effects seen in calibration plots are often hard to examine with inferential statistics, a problem that also plagues this work (see above). Finally, the current writing sounds a bit as if the current authors were the first to use calibration plots in combination with JOLs (P. 9-10: "These calibration plots allow researchers to assess whether JOLs are over or underconfident [see Maxwell &amp; Huff, 2021]"). It should be mentioned that calibration plots have been previously used in the JOL literature, for instance by Koriat, Sheffer, and Ma'ayan (2002).</w:t>
+        <w:t xml:space="preserve">memory performance). What is more, effects seen in calibration plots are often hard to examine with inferential statistics, a problem that also plagues this work (see above). Finally, the current writing sounds a bit as if the current authors were the first to use calibration plots in combination with JOLs (P. 9-10: "These calibration plots allow researchers to assess whether JOLs are over or underconfident [see Maxwell &amp; Huff, 2021]"). It should be mentioned that calibration plots have been previously used in the JOL literature, for instance by </w:t>
+      </w:r>
+      <w:proofErr w:type="spellStart"/>
+      <w:r>
+        <w:rPr>
+          <w:rFonts w:cstheme="minorHAnsi"/>
+          <w:sz w:val="24"/>
+          <w:szCs w:val="24"/>
+        </w:rPr>
+        <w:t>Koriat</w:t>
+      </w:r>
+      <w:proofErr w:type="spellEnd"/>
+      <w:r>
+        <w:rPr>
+          <w:rFonts w:cstheme="minorHAnsi"/>
+          <w:sz w:val="24"/>
+          <w:szCs w:val="24"/>
+        </w:rPr>
+        <w:t xml:space="preserve">, Sheffer, and </w:t>
+      </w:r>
+      <w:proofErr w:type="spellStart"/>
+      <w:r>
+        <w:rPr>
+          <w:rFonts w:cstheme="minorHAnsi"/>
+          <w:sz w:val="24"/>
+          <w:szCs w:val="24"/>
+        </w:rPr>
+        <w:t>Ma'ayan</w:t>
+      </w:r>
+      <w:proofErr w:type="spellEnd"/>
+      <w:r>
+        <w:rPr>
+          <w:rFonts w:cstheme="minorHAnsi"/>
+          <w:sz w:val="24"/>
+          <w:szCs w:val="24"/>
+        </w:rPr>
+        <w:t xml:space="preserve"> (2002).</w:t>
       </w:r>
       <w:r>
         <w:rPr>
@@ -3641,7 +3864,25 @@
           <w:sz w:val="24"/>
           <w:szCs w:val="24"/>
         </w:rPr>
-        <w:t>, including the Koriat et al. 2002.</w:t>
+        <w:t xml:space="preserve">, including the </w:t>
+      </w:r>
+      <w:proofErr w:type="spellStart"/>
+      <w:r>
+        <w:rPr>
+          <w:rFonts w:cstheme="minorHAnsi"/>
+          <w:sz w:val="24"/>
+          <w:szCs w:val="24"/>
+        </w:rPr>
+        <w:t>Koriat</w:t>
+      </w:r>
+      <w:proofErr w:type="spellEnd"/>
+      <w:r>
+        <w:rPr>
+          <w:rFonts w:cstheme="minorHAnsi"/>
+          <w:sz w:val="24"/>
+          <w:szCs w:val="24"/>
+        </w:rPr>
+        <w:t xml:space="preserve"> et al. 2002.</w:t>
       </w:r>
       <w:r>
         <w:rPr>
@@ -3669,7 +3910,6 @@
         </w:rPr>
         <w:br/>
       </w:r>
-      <w:commentRangeStart w:id="4"/>
       <w:r>
         <w:rPr>
           <w:rFonts w:cstheme="minorHAnsi"/>
@@ -3688,20 +3928,103 @@
         </w:rPr>
         <w:t xml:space="preserve"> </w:t>
       </w:r>
-      <w:commentRangeEnd w:id="4"/>
-      <w:r>
-        <w:rPr>
-          <w:rStyle w:val="CommentReference"/>
-        </w:rPr>
-        <w:commentReference w:id="4"/>
-      </w:r>
-      <w:r>
-        <w:rPr>
-          <w:rFonts w:cstheme="minorHAnsi"/>
-          <w:sz w:val="24"/>
-          <w:szCs w:val="24"/>
-        </w:rPr>
-        <w:t>The definition of a posteriori relatedness as "any perceived relatedness between pairs that becomes more apparent to participants when words are presented together" (P. 5) and, more specifically, categorizing "strong associates in which the pair order has been flipped (i.e., backward pairs such as card-credit, baby-stork, etc.)" (P. 5) as a posteriori pairs differs from the definition of a posteriori relatedness introduced by Koriat and Bjork (2005). Koriat and Bjork reserve the term a posteriori pairs for pairs with very low forward and backward associations. I'd recommend sticking to the established definition by Koriat and Bjork. Also, the current authors seem to make use of Koriat and Bjork's definition rather than their own one when stating "The illusion of competence pattern found with a posteriori and backward pairs has similarly been reported by Castel et al. (2007)" (P. 5).</w:t>
+      <w:r>
+        <w:rPr>
+          <w:rFonts w:cstheme="minorHAnsi"/>
+          <w:sz w:val="24"/>
+          <w:szCs w:val="24"/>
+        </w:rPr>
+        <w:t xml:space="preserve">The definition of a posteriori relatedness as "any perceived relatedness between pairs that becomes more apparent to participants when words are presented together" (P. 5) and, more specifically, categorizing "strong associates in which the pair order has been flipped (i.e., backward pairs such as card-credit, baby-stork, etc.)" (P. 5) as a </w:t>
+      </w:r>
+      <w:proofErr w:type="gramStart"/>
+      <w:r>
+        <w:rPr>
+          <w:rFonts w:cstheme="minorHAnsi"/>
+          <w:sz w:val="24"/>
+          <w:szCs w:val="24"/>
+        </w:rPr>
+        <w:t>posteriori pairs</w:t>
+      </w:r>
+      <w:proofErr w:type="gramEnd"/>
+      <w:r>
+        <w:rPr>
+          <w:rFonts w:cstheme="minorHAnsi"/>
+          <w:sz w:val="24"/>
+          <w:szCs w:val="24"/>
+        </w:rPr>
+        <w:t xml:space="preserve"> differs from the definition of a posteriori relatedness introduced by </w:t>
+      </w:r>
+      <w:proofErr w:type="spellStart"/>
+      <w:r>
+        <w:rPr>
+          <w:rFonts w:cstheme="minorHAnsi"/>
+          <w:sz w:val="24"/>
+          <w:szCs w:val="24"/>
+        </w:rPr>
+        <w:t>Koriat</w:t>
+      </w:r>
+      <w:proofErr w:type="spellEnd"/>
+      <w:r>
+        <w:rPr>
+          <w:rFonts w:cstheme="minorHAnsi"/>
+          <w:sz w:val="24"/>
+          <w:szCs w:val="24"/>
+        </w:rPr>
+        <w:t xml:space="preserve"> and Bjork (2005). </w:t>
+      </w:r>
+      <w:proofErr w:type="spellStart"/>
+      <w:r>
+        <w:rPr>
+          <w:rFonts w:cstheme="minorHAnsi"/>
+          <w:sz w:val="24"/>
+          <w:szCs w:val="24"/>
+        </w:rPr>
+        <w:t>Koriat</w:t>
+      </w:r>
+      <w:proofErr w:type="spellEnd"/>
+      <w:r>
+        <w:rPr>
+          <w:rFonts w:cstheme="minorHAnsi"/>
+          <w:sz w:val="24"/>
+          <w:szCs w:val="24"/>
+        </w:rPr>
+        <w:t xml:space="preserve"> and Bjork reserve the term a posteriori pairs for pairs with very low forward and backward associations. I'd recommend sticking to the established definition by </w:t>
+      </w:r>
+      <w:proofErr w:type="spellStart"/>
+      <w:r>
+        <w:rPr>
+          <w:rFonts w:cstheme="minorHAnsi"/>
+          <w:sz w:val="24"/>
+          <w:szCs w:val="24"/>
+        </w:rPr>
+        <w:t>Koriat</w:t>
+      </w:r>
+      <w:proofErr w:type="spellEnd"/>
+      <w:r>
+        <w:rPr>
+          <w:rFonts w:cstheme="minorHAnsi"/>
+          <w:sz w:val="24"/>
+          <w:szCs w:val="24"/>
+        </w:rPr>
+        <w:t xml:space="preserve"> and Bjork. Also, the current authors seem to make use of </w:t>
+      </w:r>
+      <w:proofErr w:type="spellStart"/>
+      <w:r>
+        <w:rPr>
+          <w:rFonts w:cstheme="minorHAnsi"/>
+          <w:sz w:val="24"/>
+          <w:szCs w:val="24"/>
+        </w:rPr>
+        <w:t>Koriat</w:t>
+      </w:r>
+      <w:proofErr w:type="spellEnd"/>
+      <w:r>
+        <w:rPr>
+          <w:rFonts w:cstheme="minorHAnsi"/>
+          <w:sz w:val="24"/>
+          <w:szCs w:val="24"/>
+        </w:rPr>
+        <w:t xml:space="preserve"> and Bjork's definition rather than their own one when stating "The illusion of competence pattern found with a posteriori and backward pairs has similarly been reported by Castel et al. (2007)" (P. 5).</w:t>
       </w:r>
     </w:p>
     <w:p>
@@ -3768,7 +4091,25 @@
           <w:sz w:val="24"/>
           <w:szCs w:val="24"/>
         </w:rPr>
-        <w:t xml:space="preserve"> to be in-line with the definition put forth by Koriat and Bjork (2005).</w:t>
+        <w:t xml:space="preserve"> to be in-line with the definition put forth by </w:t>
+      </w:r>
+      <w:proofErr w:type="spellStart"/>
+      <w:r>
+        <w:rPr>
+          <w:rFonts w:cstheme="minorHAnsi"/>
+          <w:sz w:val="24"/>
+          <w:szCs w:val="24"/>
+        </w:rPr>
+        <w:t>Koriat</w:t>
+      </w:r>
+      <w:proofErr w:type="spellEnd"/>
+      <w:r>
+        <w:rPr>
+          <w:rFonts w:cstheme="minorHAnsi"/>
+          <w:sz w:val="24"/>
+          <w:szCs w:val="24"/>
+        </w:rPr>
+        <w:t xml:space="preserve"> and Bjork (2005).</w:t>
       </w:r>
     </w:p>
     <w:p>
@@ -3788,7 +4129,7 @@
         </w:rPr>
         <w:br/>
       </w:r>
-      <w:commentRangeStart w:id="5"/>
+      <w:commentRangeStart w:id="4"/>
       <w:r>
         <w:rPr>
           <w:rFonts w:cstheme="minorHAnsi"/>
@@ -3807,12 +4148,12 @@
         </w:rPr>
         <w:t xml:space="preserve"> </w:t>
       </w:r>
-      <w:commentRangeEnd w:id="5"/>
+      <w:commentRangeEnd w:id="4"/>
       <w:r>
         <w:rPr>
           <w:rStyle w:val="CommentReference"/>
         </w:rPr>
-        <w:commentReference w:id="5"/>
+        <w:commentReference w:id="4"/>
       </w:r>
       <w:r>
         <w:rPr>
@@ -3922,7 +4263,7 @@
         </w:rPr>
         <w:t xml:space="preserve">It is important to note that the reported 2 (measure: recall vs. JOL) x 3 (encoding group) x 4 (pair type) ANOVA evaluates calibration, because significant effects of or involving measure point to differences in the level of recall and JOL. It should therefore be reported under the heading </w:t>
       </w:r>
-      <w:commentRangeStart w:id="6"/>
+      <w:commentRangeStart w:id="5"/>
       <w:r>
         <w:rPr>
           <w:rFonts w:cstheme="minorHAnsi"/>
@@ -3931,12 +4272,12 @@
         </w:rPr>
         <w:t xml:space="preserve">"Calibration" </w:t>
       </w:r>
-      <w:commentRangeEnd w:id="6"/>
+      <w:commentRangeEnd w:id="5"/>
       <w:r>
         <w:rPr>
           <w:rStyle w:val="CommentReference"/>
         </w:rPr>
-        <w:commentReference w:id="6"/>
+        <w:commentReference w:id="5"/>
       </w:r>
       <w:r>
         <w:rPr>
@@ -4276,7 +4617,25 @@
           <w:sz w:val="24"/>
           <w:szCs w:val="24"/>
         </w:rPr>
-        <w:t>Each reported gamma correlation needs to be tested against zero in order to evaluate whether resolution for the respective pair type and encoding condition is reliable. Also, any conclusion about effects of encoding group or pair type on resolution requires statistical tests. Given that no inferential statistics are reported in the submitted manuscript, there is no justification for conclusions such as "both item specific and relational encoding resulted in reduced resolution compared to silent reading" or "for unrelated pairs, resolution was increased for participants who completed item-specific and relational encoding tasks" (P. 21).</w:t>
+        <w:t xml:space="preserve">Each reported gamma correlation needs to be tested against zero </w:t>
+      </w:r>
+      <w:proofErr w:type="gramStart"/>
+      <w:r>
+        <w:rPr>
+          <w:rFonts w:cstheme="minorHAnsi"/>
+          <w:sz w:val="24"/>
+          <w:szCs w:val="24"/>
+        </w:rPr>
+        <w:t>in order to</w:t>
+      </w:r>
+      <w:proofErr w:type="gramEnd"/>
+      <w:r>
+        <w:rPr>
+          <w:rFonts w:cstheme="minorHAnsi"/>
+          <w:sz w:val="24"/>
+          <w:szCs w:val="24"/>
+        </w:rPr>
+        <w:t xml:space="preserve"> evaluate whether resolution for the respective pair type and encoding condition is reliable. Also, any conclusion about effects of encoding group or pair type on resolution requires statistical tests. Given that no inferential statistics are reported in the submitted manuscript, there is no justification for conclusions such as "both item specific and relational encoding resulted in reduced resolution compared to silent reading" or "for unrelated pairs, resolution was increased for participants who completed item-specific and relational encoding tasks" (P. 21).</w:t>
       </w:r>
     </w:p>
     <w:p>
@@ -4434,7 +4793,7 @@
         </w:rPr>
         <w:br/>
       </w:r>
-      <w:commentRangeStart w:id="7"/>
+      <w:commentRangeStart w:id="6"/>
       <w:r>
         <w:rPr>
           <w:rFonts w:cstheme="minorHAnsi"/>
@@ -4457,12 +4816,12 @@
         </w:rPr>
         <w:t xml:space="preserve"> </w:t>
       </w:r>
-      <w:commentRangeEnd w:id="7"/>
+      <w:commentRangeEnd w:id="6"/>
       <w:r>
         <w:rPr>
           <w:rStyle w:val="CommentReference"/>
         </w:rPr>
-        <w:commentReference w:id="7"/>
+        <w:commentReference w:id="6"/>
       </w:r>
       <w:r>
         <w:rPr>
@@ -4617,7 +4976,7 @@
       </w:r>
     </w:p>
   </w:comment>
-  <w:comment w:id="3" w:author="Nick Maxwell" w:date="2022-12-14T18:55:00Z" w:initials="NM">
+  <w:comment w:id="3" w:author="Nick Maxwell" w:date="2022-12-19T17:05:00Z" w:initials="NM">
     <w:p>
       <w:pPr>
         <w:pStyle w:val="CommentText"/>
@@ -4629,11 +4988,24 @@
         <w:annotationRef/>
       </w:r>
       <w:r>
-        <w:t>We'll update the definitions accordingly</w:t>
+        <w:t>Okay update on the model: If we're going to go the mixed-effects route, I might need you to try running it in SPSS -- R spun for about 45 minutes before crashing</w:t>
+      </w:r>
+    </w:p>
+    <w:p>
+      <w:pPr>
+        <w:pStyle w:val="CommentText"/>
+      </w:pPr>
+    </w:p>
+    <w:p>
+      <w:pPr>
+        <w:pStyle w:val="CommentText"/>
+      </w:pPr>
+      <w:r>
+        <w:t>I'm thinking it hates all the factor levels for JOL increment. Honestly, I think our ANOVAs are fine and it doesn't seem that different from how we ran those ANOVAs testing vincentile patterns in our CVOE paper (just more bins here)</w:t>
       </w:r>
     </w:p>
   </w:comment>
-  <w:comment w:id="4" w:author="Nick Maxwell" w:date="2022-12-14T18:55:00Z" w:initials="NM">
+  <w:comment w:id="4" w:author="Nick Maxwell" w:date="2022-12-16T16:46:00Z" w:initials="NM">
     <w:p>
       <w:pPr>
         <w:pStyle w:val="CommentText"/>
@@ -4645,11 +5017,11 @@
         <w:annotationRef/>
       </w:r>
       <w:r>
-        <w:t>We'll update this as well</w:t>
+        <w:t>Thoughts here? I assume we could also just report whether there was a measure x encoding group interaction? (we don't currently report this one in the results section)</w:t>
       </w:r>
     </w:p>
   </w:comment>
-  <w:comment w:id="5" w:author="Nick Maxwell" w:date="2022-12-16T16:46:00Z" w:initials="NM">
+  <w:comment w:id="5" w:author="Nick Maxwell" w:date="2022-12-14T18:56:00Z" w:initials="NM">
     <w:p>
       <w:pPr>
         <w:pStyle w:val="CommentText"/>
@@ -4661,27 +5033,11 @@
         <w:annotationRef/>
       </w:r>
       <w:r>
-        <w:t>Thoughts here? I assume we could also just report whether there was a measure x encoding group interaction? (we don't currently report this one in the results section)</w:t>
+        <w:t>The calibration heading was specifically for the plots, so maybe I'll just update this heading to "Calibration Plots" and call it a day?</w:t>
       </w:r>
     </w:p>
   </w:comment>
-  <w:comment w:id="6" w:author="Nick Maxwell" w:date="2022-12-14T18:56:00Z" w:initials="NM">
-    <w:p>
-      <w:pPr>
-        <w:pStyle w:val="CommentText"/>
-      </w:pPr>
-      <w:r>
-        <w:rPr>
-          <w:rStyle w:val="CommentReference"/>
-        </w:rPr>
-        <w:annotationRef/>
-      </w:r>
-      <w:r>
-        <w:t>The calibration heading was specifically for the plots, so maybe I'll just update this heading to "Calibration Plots" and call it a day?</w:t>
-      </w:r>
-    </w:p>
-  </w:comment>
-  <w:comment w:id="7" w:author="Nick Maxwell" w:date="2022-12-15T17:46:00Z" w:initials="NM">
+  <w:comment w:id="6" w:author="Nick Maxwell" w:date="2022-12-15T17:46:00Z" w:initials="NM">
     <w:p>
       <w:pPr>
         <w:pStyle w:val="CommentText"/>
@@ -4705,8 +5061,7 @@
   <w15:commentEx w15:paraId="38B061C7" w15:done="0"/>
   <w15:commentEx w15:paraId="287D7D9A" w15:done="0"/>
   <w15:commentEx w15:paraId="6EE04F18" w15:done="0"/>
-  <w15:commentEx w15:paraId="1C0A8B10" w15:done="0"/>
-  <w15:commentEx w15:paraId="55268706" w15:done="0"/>
+  <w15:commentEx w15:paraId="200D88DC" w15:paraIdParent="6EE04F18" w15:done="0"/>
   <w15:commentEx w15:paraId="72DB9EBC" w15:done="0"/>
   <w15:commentEx w15:paraId="05D8D7CC" w15:done="0"/>
   <w15:commentEx w15:paraId="49080F0B" w15:done="0"/>
@@ -4718,8 +5073,7 @@
   <w16cex:commentExtensible w16cex:durableId="2745D5F9" w16cex:dateUtc="2022-12-15T23:20:00Z"/>
   <w16cex:commentExtensible w16cex:durableId="27471C2D" w16cex:dateUtc="2022-12-16T22:32:00Z"/>
   <w16cex:commentExtensible w16cex:durableId="27449A7F" w16cex:dateUtc="2022-12-15T00:54:00Z"/>
-  <w16cex:commentExtensible w16cex:durableId="27449AA5" w16cex:dateUtc="2022-12-15T00:55:00Z"/>
-  <w16cex:commentExtensible w16cex:durableId="27449AB9" w16cex:dateUtc="2022-12-15T00:55:00Z"/>
+  <w16cex:commentExtensible w16cex:durableId="274B1860" w16cex:dateUtc="2022-12-19T23:05:00Z"/>
   <w16cex:commentExtensible w16cex:durableId="27471F82" w16cex:dateUtc="2022-12-16T22:46:00Z"/>
   <w16cex:commentExtensible w16cex:durableId="27449AFB" w16cex:dateUtc="2022-12-15T00:56:00Z"/>
   <w16cex:commentExtensible w16cex:durableId="2745DBEF" w16cex:dateUtc="2022-12-15T23:46:00Z"/>
@@ -4731,8 +5085,7 @@
   <w16cid:commentId w16cid:paraId="38B061C7" w16cid:durableId="2745D5F9"/>
   <w16cid:commentId w16cid:paraId="287D7D9A" w16cid:durableId="27471C2D"/>
   <w16cid:commentId w16cid:paraId="6EE04F18" w16cid:durableId="27449A7F"/>
-  <w16cid:commentId w16cid:paraId="1C0A8B10" w16cid:durableId="27449AA5"/>
-  <w16cid:commentId w16cid:paraId="55268706" w16cid:durableId="27449AB9"/>
+  <w16cid:commentId w16cid:paraId="200D88DC" w16cid:durableId="274B1860"/>
   <w16cid:commentId w16cid:paraId="72DB9EBC" w16cid:durableId="27471F82"/>
   <w16cid:commentId w16cid:paraId="05D8D7CC" w16cid:durableId="27449AFB"/>
   <w16cid:commentId w16cid:paraId="49080F0B" w16cid:durableId="2745DBEF"/>

</xml_diff>

<commit_message>
Final batch of revisions (for now)
</commit_message>
<xml_diff>
--- a/2 Manuscript/R1/PRPF-D-21-00324  CL R1.docx
+++ b/2 Manuscript/R1/PRPF-D-21-00324  CL R1.docx
@@ -12,7 +12,6 @@
           <w:szCs w:val="24"/>
         </w:rPr>
       </w:pPr>
-      <w:proofErr w:type="gramStart"/>
       <w:r>
         <w:rPr>
           <w:rFonts w:cstheme="minorHAnsi"/>
@@ -43,16 +42,7 @@
           <w:sz w:val="24"/>
           <w:szCs w:val="24"/>
         </w:rPr>
-        <w:t>,</w:t>
-      </w:r>
-      <w:proofErr w:type="gramEnd"/>
-      <w:r>
-        <w:rPr>
-          <w:rFonts w:cstheme="minorHAnsi"/>
-          <w:sz w:val="24"/>
-          <w:szCs w:val="24"/>
-        </w:rPr>
-        <w:t xml:space="preserve"> 202</w:t>
+        <w:t>, 202</w:t>
       </w:r>
       <w:r>
         <w:rPr>
@@ -592,7 +582,6 @@
           <w:lang w:val="fr-FR"/>
         </w:rPr>
       </w:pPr>
-      <w:proofErr w:type="gramStart"/>
       <w:r>
         <w:rPr>
           <w:rFonts w:cstheme="minorHAnsi"/>
@@ -600,17 +589,7 @@
           <w:szCs w:val="24"/>
           <w:lang w:val="fr-FR"/>
         </w:rPr>
-        <w:t>Email:</w:t>
-      </w:r>
-      <w:proofErr w:type="gramEnd"/>
-      <w:r>
-        <w:rPr>
-          <w:rFonts w:cstheme="minorHAnsi"/>
-          <w:sz w:val="24"/>
-          <w:szCs w:val="24"/>
-          <w:lang w:val="fr-FR"/>
-        </w:rPr>
-        <w:t xml:space="preserve"> </w:t>
+        <w:t xml:space="preserve">Email: </w:t>
       </w:r>
       <w:r>
         <w:rPr>
@@ -633,7 +612,6 @@
           <w:lang w:val="fr-FR"/>
         </w:rPr>
       </w:pPr>
-      <w:proofErr w:type="gramStart"/>
       <w:r>
         <w:rPr>
           <w:rFonts w:cstheme="minorHAnsi"/>
@@ -641,17 +619,7 @@
           <w:szCs w:val="24"/>
           <w:lang w:val="fr-FR"/>
         </w:rPr>
-        <w:t>Phone:</w:t>
-      </w:r>
-      <w:proofErr w:type="gramEnd"/>
-      <w:r>
-        <w:rPr>
-          <w:rFonts w:cstheme="minorHAnsi"/>
-          <w:sz w:val="24"/>
-          <w:szCs w:val="24"/>
-          <w:lang w:val="fr-FR"/>
-        </w:rPr>
-        <w:t xml:space="preserve"> (601) 266-5411</w:t>
+        <w:t>Phone: (601) 266-5411</w:t>
       </w:r>
     </w:p>
     <w:p>
@@ -665,7 +633,6 @@
           <w:lang w:val="fr-FR"/>
         </w:rPr>
       </w:pPr>
-      <w:proofErr w:type="gramStart"/>
       <w:r>
         <w:rPr>
           <w:rFonts w:cstheme="minorHAnsi"/>
@@ -673,17 +640,7 @@
           <w:szCs w:val="24"/>
           <w:lang w:val="fr-FR"/>
         </w:rPr>
-        <w:t>Fax:</w:t>
-      </w:r>
-      <w:proofErr w:type="gramEnd"/>
-      <w:r>
-        <w:rPr>
-          <w:rFonts w:cstheme="minorHAnsi"/>
-          <w:sz w:val="24"/>
-          <w:szCs w:val="24"/>
-          <w:lang w:val="fr-FR"/>
-        </w:rPr>
-        <w:t xml:space="preserve"> (601) 266-5580</w:t>
+        <w:t>Fax: (601) 266-5580</w:t>
       </w:r>
     </w:p>
     <w:p>
@@ -887,25 +844,7 @@
           <w:szCs w:val="24"/>
         </w:rPr>
         <w:br/>
-        <w:t xml:space="preserve">Thank you very much for submitting your work to Psychological Research. I have obtained two reviews from leading experts in your field of research. Both reviewers note strengths in your work, noting that it is a nice extension from prior work and the reported experiment is well designed. However, there are also sustainable issues with theoretical clarity and the methodology implemented. You can see the theoretical concerns raised by the reviewers, which could be addressed </w:t>
-      </w:r>
-      <w:proofErr w:type="gramStart"/>
-      <w:r>
-        <w:rPr>
-          <w:rFonts w:cstheme="minorHAnsi"/>
-          <w:sz w:val="24"/>
-          <w:szCs w:val="24"/>
-        </w:rPr>
-        <w:t>with</w:t>
-      </w:r>
-      <w:proofErr w:type="gramEnd"/>
-      <w:r>
-        <w:rPr>
-          <w:rFonts w:cstheme="minorHAnsi"/>
-          <w:sz w:val="24"/>
-          <w:szCs w:val="24"/>
-        </w:rPr>
-        <w:t xml:space="preserve"> re-framing your paper. However, as noted by the reviewers, and I agree, many of the methodological issues require follow-up experimentation to ensure the manipulation of the instructions was induced and to address concerns that findings and conclusions might not replicate in future research.  Thus, I can’t accept your paper in its current form but would re-evaluate a revised version </w:t>
+        <w:t xml:space="preserve">Thank you very much for submitting your work to Psychological Research. I have obtained two reviews from leading experts in your field of research. Both reviewers note strengths in your work, noting that it is a nice extension from prior work and the reported experiment is well designed. However, there are also sustainable issues with theoretical clarity and the methodology implemented. You can see the theoretical concerns raised by the reviewers, which could be addressed with re-framing your paper. However, as noted by the reviewers, and I agree, many of the methodological issues require follow-up experimentation to ensure the manipulation of the instructions was induced and to address concerns that findings and conclusions might not replicate in future research.  Thus, I can’t accept your paper in its current form but would re-evaluate a revised version </w:t>
       </w:r>
       <w:r>
         <w:rPr>
@@ -1222,7 +1161,63 @@
           <w:sz w:val="24"/>
           <w:szCs w:val="24"/>
         </w:rPr>
-        <w:t xml:space="preserve"> addressing each reviewer’s primary concerns</w:t>
+        <w:t xml:space="preserve"> </w:t>
+      </w:r>
+      <w:r>
+        <w:rPr>
+          <w:rFonts w:cstheme="minorHAnsi"/>
+          <w:sz w:val="24"/>
+          <w:szCs w:val="24"/>
+        </w:rPr>
+        <w:t xml:space="preserve">designed to </w:t>
+      </w:r>
+      <w:r>
+        <w:rPr>
+          <w:rFonts w:cstheme="minorHAnsi"/>
+          <w:sz w:val="24"/>
+          <w:szCs w:val="24"/>
+        </w:rPr>
+        <w:t>addres</w:t>
+      </w:r>
+      <w:r>
+        <w:rPr>
+          <w:rFonts w:cstheme="minorHAnsi"/>
+          <w:sz w:val="24"/>
+          <w:szCs w:val="24"/>
+        </w:rPr>
+        <w:t>s</w:t>
+      </w:r>
+      <w:r>
+        <w:rPr>
+          <w:rFonts w:cstheme="minorHAnsi"/>
+          <w:sz w:val="24"/>
+          <w:szCs w:val="24"/>
+        </w:rPr>
+        <w:t xml:space="preserve"> each reviewer’s primary concerns</w:t>
+      </w:r>
+      <w:r>
+        <w:rPr>
+          <w:rFonts w:cstheme="minorHAnsi"/>
+          <w:sz w:val="24"/>
+          <w:szCs w:val="24"/>
+        </w:rPr>
+        <w:t xml:space="preserve"> </w:t>
+      </w:r>
+      <w:r>
+        <w:rPr>
+          <w:rFonts w:cstheme="minorHAnsi"/>
+          <w:sz w:val="24"/>
+          <w:szCs w:val="24"/>
+        </w:rPr>
+        <w:t>surrounding</w:t>
+      </w:r>
+      <w:r>
+        <w:rPr>
+          <w:rFonts w:cstheme="minorHAnsi"/>
+          <w:sz w:val="24"/>
+          <w:szCs w:val="24"/>
+        </w:rPr>
+        <w:t xml:space="preserve"> the item-specific/relational encoding manipulations and replications</w:t>
       </w:r>
       <w:r>
         <w:rPr>
@@ -1363,25 +1358,16 @@
           <w:sz w:val="24"/>
           <w:szCs w:val="24"/>
         </w:rPr>
-        <w:t xml:space="preserve">For the theoretical motivation of the study, I am not sure why the authors decided to use item-specific and relational encoding strategies to "change" JOLs. JOLs are usually considered inferential and based on intrinsic, extrinsic, and mnemonic cues (for a review, please see Koriat, 1997; Rhodes, 2016). These cues are helpful in making memory predictions to the extent that the cues are indicative of actual memory performance. If participants happen to focus on cues that will not help actual memory performance, they may not be able to discriminate between what will be remembered and forgotten, which will decrease resolution. The intrinsic cues are those cues that are inherent to words or word pairs, such as word frequency, concreteness, or the associative strength of the word pairs </w:t>
-      </w:r>
-      <w:proofErr w:type="gramStart"/>
-      <w:r>
-        <w:rPr>
-          <w:rFonts w:cstheme="minorHAnsi"/>
-          <w:sz w:val="24"/>
-          <w:szCs w:val="24"/>
-        </w:rPr>
-        <w:t>( or</w:t>
-      </w:r>
-      <w:proofErr w:type="gramEnd"/>
-      <w:r>
-        <w:rPr>
-          <w:rFonts w:cstheme="minorHAnsi"/>
-          <w:sz w:val="24"/>
-          <w:szCs w:val="24"/>
-        </w:rPr>
-        <w:t xml:space="preserve"> whether they are backward forward or symmetrical). The study conditions for the list (e.g., how participants are processing the list) constitute the extrinsic cues that may affect JOLs. In the</w:t>
+        <w:t xml:space="preserve">For the theoretical motivation of the study, I am not sure why the authors decided to use item-specific and relational encoding strategies to "change" JOLs. JOLs are usually considered inferential and based on intrinsic, extrinsic, and mnemonic cues (for a review, please see Koriat, 1997; Rhodes, 2016). These cues are helpful in making memory predictions to the extent that the cues are indicative of actual memory performance. If participants happen to focus on cues that will not help actual memory performance, they may not be able to discriminate between what will be remembered and forgotten, which will decrease resolution. The intrinsic cues are those cues that are inherent to words or word pairs, such as word frequency, concreteness, or the associative strength of the word pairs ( or whether they are backward forward or symmetrical). The study conditions for the list (e.g., how participants are </w:t>
+      </w:r>
+      <w:r>
+        <w:rPr>
+          <w:rFonts w:cstheme="minorHAnsi"/>
+          <w:sz w:val="24"/>
+          <w:szCs w:val="24"/>
+        </w:rPr>
+        <w:lastRenderedPageBreak/>
+        <w:t>processing the list) constitute the extrinsic cues that may affect JOLs. In the</w:t>
       </w:r>
       <w:r>
         <w:rPr>
@@ -1397,16 +1383,7 @@
           <w:sz w:val="24"/>
           <w:szCs w:val="24"/>
         </w:rPr>
-        <w:t xml:space="preserve">current study, the </w:t>
-      </w:r>
-      <w:r>
-        <w:rPr>
-          <w:rFonts w:cstheme="minorHAnsi"/>
-          <w:sz w:val="24"/>
-          <w:szCs w:val="24"/>
-        </w:rPr>
-        <w:lastRenderedPageBreak/>
-        <w:t>authors contend that using these extrinsic cues may potentially change the use of intrinsic cues in terms of both (1) calibrating one's memory performance (2) discriminating between what will be remembered and forgotten. The authors do not really make a real case as to why this should be the case, and the authors' predictions concerning encoding strategies are not precise. Their previous paper showed that different types of associations might allow for better calibration and resolution for JOLs, but the current paper falls short of making specific predictions as to why this might be the case.  This is one of my primary concerns for this paper because this specific concern does not allow me to understand how the results should be interpreted, why the calibration gets better, or the resolution gets worse. When I read the paper, I do not walk away with a principled understanding of why encoding strategies modify resolution and calibration for different types</w:t>
+        <w:t>current study, the authors contend that using these extrinsic cues may potentially change the use of intrinsic cues in terms of both (1) calibrating one's memory performance (2) discriminating between what will be remembered and forgotten. The authors do not really make a real case as to why this should be the case, and the authors' predictions concerning encoding strategies are not precise. Their previous paper showed that different types of associations might allow for better calibration and resolution for JOLs, but the current paper falls short of making specific predictions as to why this might be the case.  This is one of my primary concerns for this paper because this specific concern does not allow me to understand how the results should be interpreted, why the calibration gets better, or the resolution gets worse. When I read the paper, I do not walk away with a principled understanding of why encoding strategies modify resolution and calibration for different types</w:t>
       </w:r>
       <w:r>
         <w:rPr>
@@ -1792,33 +1769,15 @@
           <w:sz w:val="24"/>
           <w:szCs w:val="24"/>
         </w:rPr>
-        <w:t xml:space="preserve"> </w:t>
-      </w:r>
-      <w:proofErr w:type="gramStart"/>
-      <w:r>
-        <w:rPr>
-          <w:rFonts w:cstheme="minorHAnsi"/>
-          <w:sz w:val="24"/>
-          <w:szCs w:val="24"/>
-        </w:rPr>
-        <w:t>more closely</w:t>
-      </w:r>
-      <w:r>
-        <w:rPr>
-          <w:rFonts w:cstheme="minorHAnsi"/>
-          <w:sz w:val="24"/>
-          <w:szCs w:val="24"/>
-        </w:rPr>
-        <w:t xml:space="preserve"> match recall</w:t>
-      </w:r>
-      <w:proofErr w:type="gramEnd"/>
-      <w:r>
-        <w:rPr>
-          <w:rFonts w:cstheme="minorHAnsi"/>
-          <w:sz w:val="24"/>
-          <w:szCs w:val="24"/>
-        </w:rPr>
-        <w:t xml:space="preserve"> (e.g., Koriat &amp; Bjork 2006a, 2006b).</w:t>
+        <w:t xml:space="preserve"> more closely</w:t>
+      </w:r>
+      <w:r>
+        <w:rPr>
+          <w:rFonts w:cstheme="minorHAnsi"/>
+          <w:sz w:val="24"/>
+          <w:szCs w:val="24"/>
+        </w:rPr>
+        <w:t xml:space="preserve"> match recall (e.g., Koriat &amp; Bjork 2006a, 2006b).</w:t>
       </w:r>
       <w:r>
         <w:rPr>
@@ -2057,7 +2016,16 @@
           <w:sz w:val="24"/>
           <w:szCs w:val="24"/>
         </w:rPr>
-        <w:t>inform the experimenter which strategy they were using. Additionally, following completion of each block, participants were again required to</w:t>
+        <w:t xml:space="preserve">inform the experimenter which strategy they were using. Additionally, following completion of each block, participants were again required </w:t>
+      </w:r>
+      <w:r>
+        <w:rPr>
+          <w:rFonts w:cstheme="minorHAnsi"/>
+          <w:sz w:val="24"/>
+          <w:szCs w:val="24"/>
+        </w:rPr>
+        <w:lastRenderedPageBreak/>
+        <w:t>to</w:t>
       </w:r>
       <w:r>
         <w:rPr>
@@ -2182,39 +2150,63 @@
           <w:sz w:val="24"/>
           <w:szCs w:val="24"/>
         </w:rPr>
-        <w:t>participants consistently appl</w:t>
-      </w:r>
-      <w:r>
-        <w:rPr>
-          <w:rFonts w:cstheme="minorHAnsi"/>
-          <w:sz w:val="24"/>
-          <w:szCs w:val="24"/>
-        </w:rPr>
-        <w:t>ied</w:t>
-      </w:r>
-      <w:r>
-        <w:rPr>
-          <w:rFonts w:cstheme="minorHAnsi"/>
-          <w:sz w:val="24"/>
-          <w:szCs w:val="24"/>
-        </w:rPr>
-        <w:t xml:space="preserve"> these strategies, p</w:t>
-      </w:r>
-      <w:r>
-        <w:rPr>
-          <w:rFonts w:cstheme="minorHAnsi"/>
-          <w:sz w:val="24"/>
-          <w:szCs w:val="24"/>
-        </w:rPr>
-        <w:t xml:space="preserve">revious research by </w:t>
-      </w:r>
-      <w:r>
-        <w:rPr>
-          <w:rFonts w:cstheme="minorHAnsi"/>
-          <w:sz w:val="24"/>
-          <w:szCs w:val="24"/>
-        </w:rPr>
-        <w:t xml:space="preserve">Huff and Bodner </w:t>
+        <w:t xml:space="preserve">participants </w:t>
+      </w:r>
+      <w:r>
+        <w:rPr>
+          <w:rFonts w:cstheme="minorHAnsi"/>
+          <w:sz w:val="24"/>
+          <w:szCs w:val="24"/>
+        </w:rPr>
+        <w:t xml:space="preserve">were </w:t>
+      </w:r>
+      <w:r>
+        <w:rPr>
+          <w:rFonts w:cstheme="minorHAnsi"/>
+          <w:sz w:val="24"/>
+          <w:szCs w:val="24"/>
+        </w:rPr>
+        <w:t>consistently appl</w:t>
+      </w:r>
+      <w:r>
+        <w:rPr>
+          <w:rFonts w:cstheme="minorHAnsi"/>
+          <w:sz w:val="24"/>
+          <w:szCs w:val="24"/>
+        </w:rPr>
+        <w:t>ying</w:t>
+      </w:r>
+      <w:r>
+        <w:rPr>
+          <w:rFonts w:cstheme="minorHAnsi"/>
+          <w:sz w:val="24"/>
+          <w:szCs w:val="24"/>
+        </w:rPr>
+        <w:t xml:space="preserve"> these strategies</w:t>
+      </w:r>
+      <w:r>
+        <w:rPr>
+          <w:rFonts w:cstheme="minorHAnsi"/>
+          <w:sz w:val="24"/>
+          <w:szCs w:val="24"/>
+        </w:rPr>
+        <w:t xml:space="preserve"> at encoding</w:t>
+      </w:r>
+      <w:r>
+        <w:rPr>
+          <w:rFonts w:cstheme="minorHAnsi"/>
+          <w:sz w:val="24"/>
+          <w:szCs w:val="24"/>
+        </w:rPr>
+        <w:t>, p</w:t>
+      </w:r>
+      <w:r>
+        <w:rPr>
+          <w:rFonts w:cstheme="minorHAnsi"/>
+          <w:sz w:val="24"/>
+          <w:szCs w:val="24"/>
+        </w:rPr>
+        <w:t xml:space="preserve">revious research </w:t>
       </w:r>
       <w:commentRangeStart w:id="0"/>
       <w:r>
@@ -2223,7 +2215,23 @@
           <w:sz w:val="24"/>
           <w:szCs w:val="24"/>
         </w:rPr>
-        <w:t xml:space="preserve">(2013; 2019) </w:t>
+        <w:t>(</w:t>
+      </w:r>
+      <w:r>
+        <w:rPr>
+          <w:rFonts w:cstheme="minorHAnsi"/>
+          <w:sz w:val="24"/>
+          <w:szCs w:val="24"/>
+        </w:rPr>
+        <w:t xml:space="preserve">e.g., Huff &amp; Bodner, </w:t>
+      </w:r>
+      <w:r>
+        <w:rPr>
+          <w:rFonts w:cstheme="minorHAnsi"/>
+          <w:sz w:val="24"/>
+          <w:szCs w:val="24"/>
+        </w:rPr>
+        <w:t xml:space="preserve">2013; 2019) </w:t>
       </w:r>
       <w:commentRangeEnd w:id="0"/>
       <w:r>
@@ -2697,6 +2705,7 @@
           <w:sz w:val="24"/>
           <w:szCs w:val="24"/>
         </w:rPr>
+        <w:lastRenderedPageBreak/>
         <w:t>Response:</w:t>
       </w:r>
       <w:r>
@@ -2783,25 +2792,47 @@
           <w:sz w:val="24"/>
           <w:szCs w:val="24"/>
         </w:rPr>
-        <w:t xml:space="preserve">was selected as the example given to </w:t>
-      </w:r>
-      <w:proofErr w:type="gramStart"/>
-      <w:r>
-        <w:rPr>
-          <w:rFonts w:cstheme="minorHAnsi"/>
-          <w:sz w:val="24"/>
-          <w:szCs w:val="24"/>
-        </w:rPr>
-        <w:t>participants</w:t>
-      </w:r>
-      <w:proofErr w:type="gramEnd"/>
-      <w:r>
-        <w:rPr>
-          <w:rFonts w:cstheme="minorHAnsi"/>
-          <w:sz w:val="24"/>
-          <w:szCs w:val="24"/>
-        </w:rPr>
-        <w:t xml:space="preserve"> the </w:t>
+        <w:t xml:space="preserve">was selected as the example </w:t>
+      </w:r>
+      <w:r>
+        <w:rPr>
+          <w:rFonts w:cstheme="minorHAnsi"/>
+          <w:sz w:val="24"/>
+          <w:szCs w:val="24"/>
+        </w:rPr>
+        <w:t xml:space="preserve">provided </w:t>
+      </w:r>
+      <w:r>
+        <w:rPr>
+          <w:rFonts w:cstheme="minorHAnsi"/>
+          <w:sz w:val="24"/>
+          <w:szCs w:val="24"/>
+        </w:rPr>
+        <w:t>to participants</w:t>
+      </w:r>
+      <w:r>
+        <w:rPr>
+          <w:rFonts w:cstheme="minorHAnsi"/>
+          <w:sz w:val="24"/>
+          <w:szCs w:val="24"/>
+        </w:rPr>
+        <w:t xml:space="preserve"> </w:t>
+      </w:r>
+      <w:r>
+        <w:rPr>
+          <w:rFonts w:cstheme="minorHAnsi"/>
+          <w:sz w:val="24"/>
+          <w:szCs w:val="24"/>
+        </w:rPr>
+        <w:t xml:space="preserve">for </w:t>
+      </w:r>
+      <w:r>
+        <w:rPr>
+          <w:rFonts w:cstheme="minorHAnsi"/>
+          <w:sz w:val="24"/>
+          <w:szCs w:val="24"/>
+        </w:rPr>
+        <w:t xml:space="preserve">the </w:t>
       </w:r>
       <w:r>
         <w:rPr>
@@ -2841,7 +2872,23 @@
           <w:sz w:val="24"/>
           <w:szCs w:val="24"/>
         </w:rPr>
-        <w:t xml:space="preserve"> (namely that it makes for an easy demonstration when explaining each encoding strategy to participants). </w:t>
+        <w:t xml:space="preserve"> (namely that it makes for an easy demonstration when explaining </w:t>
+      </w:r>
+      <w:r>
+        <w:rPr>
+          <w:rFonts w:cstheme="minorHAnsi"/>
+          <w:sz w:val="24"/>
+          <w:szCs w:val="24"/>
+        </w:rPr>
+        <w:t xml:space="preserve">how to apply </w:t>
+      </w:r>
+      <w:r>
+        <w:rPr>
+          <w:rFonts w:cstheme="minorHAnsi"/>
+          <w:sz w:val="24"/>
+          <w:szCs w:val="24"/>
+        </w:rPr>
+        <w:t xml:space="preserve">each encoding strategy). </w:t>
       </w:r>
       <w:r>
         <w:rPr>
@@ -2857,7 +2904,39 @@
           <w:sz w:val="24"/>
           <w:szCs w:val="24"/>
         </w:rPr>
-        <w:t>iven the number of stimuli pairs used in our initial submission, it is inevitable that some pairs w</w:t>
+        <w:t xml:space="preserve">iven the </w:t>
+      </w:r>
+      <w:r>
+        <w:rPr>
+          <w:rFonts w:cstheme="minorHAnsi"/>
+          <w:sz w:val="24"/>
+          <w:szCs w:val="24"/>
+        </w:rPr>
+        <w:t xml:space="preserve">sheer </w:t>
+      </w:r>
+      <w:r>
+        <w:rPr>
+          <w:rFonts w:cstheme="minorHAnsi"/>
+          <w:sz w:val="24"/>
+          <w:szCs w:val="24"/>
+        </w:rPr>
+        <w:t>number of stimuli pairs</w:t>
+      </w:r>
+      <w:r>
+        <w:rPr>
+          <w:rFonts w:cstheme="minorHAnsi"/>
+          <w:sz w:val="24"/>
+          <w:szCs w:val="24"/>
+        </w:rPr>
+        <w:t xml:space="preserve"> as well as the different types</w:t>
+      </w:r>
+      <w:r>
+        <w:rPr>
+          <w:rFonts w:cstheme="minorHAnsi"/>
+          <w:sz w:val="24"/>
+          <w:szCs w:val="24"/>
+        </w:rPr>
+        <w:t>, it is inevitable that some pairs w</w:t>
       </w:r>
       <w:r>
         <w:rPr>
@@ -2905,7 +2984,103 @@
           <w:sz w:val="24"/>
           <w:szCs w:val="24"/>
         </w:rPr>
-        <w:t xml:space="preserve">the think-aloud procedure in Experiment 2 ensured that participants consistently applied their encoding strategy across all pairs, regardless of the ease with which the strategy could be implemented. Given Experiment 2 produced similar patterns as Experiment 1 (see the Experiment 2 results section on pg. </w:t>
+        <w:t>the think-aloud procedure in</w:t>
+      </w:r>
+      <w:r>
+        <w:rPr>
+          <w:rFonts w:cstheme="minorHAnsi"/>
+          <w:sz w:val="24"/>
+          <w:szCs w:val="24"/>
+        </w:rPr>
+        <w:t>troduced in</w:t>
+      </w:r>
+      <w:r>
+        <w:rPr>
+          <w:rFonts w:cstheme="minorHAnsi"/>
+          <w:sz w:val="24"/>
+          <w:szCs w:val="24"/>
+        </w:rPr>
+        <w:t xml:space="preserve"> Experiment 2 ensured that participants </w:t>
+      </w:r>
+      <w:r>
+        <w:rPr>
+          <w:rFonts w:cstheme="minorHAnsi"/>
+          <w:sz w:val="24"/>
+          <w:szCs w:val="24"/>
+        </w:rPr>
+        <w:t xml:space="preserve">were </w:t>
+      </w:r>
+      <w:r>
+        <w:rPr>
+          <w:rFonts w:cstheme="minorHAnsi"/>
+          <w:sz w:val="24"/>
+          <w:szCs w:val="24"/>
+        </w:rPr>
+        <w:t>consistently</w:t>
+      </w:r>
+      <w:r>
+        <w:rPr>
+          <w:rFonts w:cstheme="minorHAnsi"/>
+          <w:sz w:val="24"/>
+          <w:szCs w:val="24"/>
+        </w:rPr>
+        <w:t xml:space="preserve"> and correctly</w:t>
+      </w:r>
+      <w:r>
+        <w:rPr>
+          <w:rFonts w:cstheme="minorHAnsi"/>
+          <w:sz w:val="24"/>
+          <w:szCs w:val="24"/>
+        </w:rPr>
+        <w:t xml:space="preserve"> appl</w:t>
+      </w:r>
+      <w:r>
+        <w:rPr>
+          <w:rFonts w:cstheme="minorHAnsi"/>
+          <w:sz w:val="24"/>
+          <w:szCs w:val="24"/>
+        </w:rPr>
+        <w:t>ying</w:t>
+      </w:r>
+      <w:r>
+        <w:rPr>
+          <w:rFonts w:cstheme="minorHAnsi"/>
+          <w:sz w:val="24"/>
+          <w:szCs w:val="24"/>
+        </w:rPr>
+        <w:t xml:space="preserve"> their </w:t>
+      </w:r>
+      <w:r>
+        <w:rPr>
+          <w:rFonts w:cstheme="minorHAnsi"/>
+          <w:sz w:val="24"/>
+          <w:szCs w:val="24"/>
+        </w:rPr>
+        <w:t xml:space="preserve">assigned </w:t>
+      </w:r>
+      <w:r>
+        <w:rPr>
+          <w:rFonts w:cstheme="minorHAnsi"/>
+          <w:sz w:val="24"/>
+          <w:szCs w:val="24"/>
+        </w:rPr>
+        <w:t>encoding strategy across all pair</w:t>
+      </w:r>
+      <w:r>
+        <w:rPr>
+          <w:rFonts w:cstheme="minorHAnsi"/>
+          <w:sz w:val="24"/>
+          <w:szCs w:val="24"/>
+        </w:rPr>
+        <w:t xml:space="preserve"> types</w:t>
+      </w:r>
+      <w:r>
+        <w:rPr>
+          <w:rFonts w:cstheme="minorHAnsi"/>
+          <w:sz w:val="24"/>
+          <w:szCs w:val="24"/>
+        </w:rPr>
+        <w:t xml:space="preserve">, regardless of the ease with which the strategy could be implemented. Given Experiment 2 produced similar patterns as Experiment 1 (see the Experiment 2 results section on pg. </w:t>
       </w:r>
       <w:r>
         <w:rPr>
@@ -3234,7 +3409,23 @@
           <w:sz w:val="24"/>
           <w:szCs w:val="24"/>
         </w:rPr>
-        <w:t xml:space="preserve">modify both participants’ memory </w:t>
+        <w:t>u</w:t>
+      </w:r>
+      <w:r>
+        <w:rPr>
+          <w:rFonts w:cstheme="minorHAnsi"/>
+          <w:sz w:val="24"/>
+          <w:szCs w:val="24"/>
+        </w:rPr>
+        <w:t>se a strategy which modifies</w:t>
+      </w:r>
+      <w:r>
+        <w:rPr>
+          <w:rFonts w:cstheme="minorHAnsi"/>
+          <w:sz w:val="24"/>
+          <w:szCs w:val="24"/>
+        </w:rPr>
+        <w:t xml:space="preserve"> participants’ memory </w:t>
       </w:r>
       <w:r>
         <w:rPr>
@@ -3244,7 +3435,35 @@
           <w:sz w:val="24"/>
           <w:szCs w:val="24"/>
         </w:rPr>
-        <w:t xml:space="preserve">and </w:t>
+        <w:t>and</w:t>
+      </w:r>
+      <w:r>
+        <w:rPr>
+          <w:rFonts w:cstheme="minorHAnsi"/>
+          <w:i/>
+          <w:iCs/>
+          <w:sz w:val="24"/>
+          <w:szCs w:val="24"/>
+        </w:rPr>
+        <w:t xml:space="preserve"> </w:t>
+      </w:r>
+      <w:r>
+        <w:rPr>
+          <w:rFonts w:cstheme="minorHAnsi"/>
+          <w:sz w:val="24"/>
+          <w:szCs w:val="24"/>
+        </w:rPr>
+        <w:t>their</w:t>
+      </w:r>
+      <w:r>
+        <w:rPr>
+          <w:rFonts w:cstheme="minorHAnsi"/>
+          <w:i/>
+          <w:iCs/>
+          <w:sz w:val="24"/>
+          <w:szCs w:val="24"/>
+        </w:rPr>
+        <w:t xml:space="preserve"> </w:t>
       </w:r>
       <w:r>
         <w:rPr>
@@ -3260,7 +3479,23 @@
           <w:sz w:val="24"/>
           <w:szCs w:val="24"/>
         </w:rPr>
-        <w:t xml:space="preserve">Given that encoding manipulations are known to improve recall, we reasoned that </w:t>
+        <w:t xml:space="preserve">Given that encoding manipulations are </w:t>
+      </w:r>
+      <w:r>
+        <w:rPr>
+          <w:rFonts w:cstheme="minorHAnsi"/>
+          <w:sz w:val="24"/>
+          <w:szCs w:val="24"/>
+        </w:rPr>
+        <w:t>commonly used to</w:t>
+      </w:r>
+      <w:r>
+        <w:rPr>
+          <w:rFonts w:cstheme="minorHAnsi"/>
+          <w:sz w:val="24"/>
+          <w:szCs w:val="24"/>
+        </w:rPr>
+        <w:t xml:space="preserve"> improve recall, we reasoned that </w:t>
       </w:r>
       <w:r>
         <w:rPr>
@@ -3276,7 +3511,40 @@
           <w:sz w:val="24"/>
           <w:szCs w:val="24"/>
         </w:rPr>
-        <w:t>inclusion of both related and unrelated pair types. Finally, while we expected that these manipulations would improve recall, it was unclear whether the correspondence between JOLs and recall would similarly improve</w:t>
+        <w:t>inclusion of</w:t>
+      </w:r>
+      <w:r>
+        <w:rPr>
+          <w:rFonts w:cstheme="minorHAnsi"/>
+          <w:sz w:val="24"/>
+          <w:szCs w:val="24"/>
+        </w:rPr>
+        <w:t xml:space="preserve"> </w:t>
+      </w:r>
+      <w:r>
+        <w:rPr>
+          <w:rFonts w:cstheme="minorHAnsi"/>
+          <w:sz w:val="24"/>
+          <w:szCs w:val="24"/>
+        </w:rPr>
+        <w:lastRenderedPageBreak/>
+        <w:t xml:space="preserve">both related and unrelated pair types. </w:t>
+      </w:r>
+      <w:r>
+        <w:rPr>
+          <w:rFonts w:cstheme="minorHAnsi"/>
+          <w:sz w:val="24"/>
+          <w:szCs w:val="24"/>
+        </w:rPr>
+        <w:t>W</w:t>
+      </w:r>
+      <w:r>
+        <w:rPr>
+          <w:rFonts w:cstheme="minorHAnsi"/>
+          <w:sz w:val="24"/>
+          <w:szCs w:val="24"/>
+        </w:rPr>
+        <w:t>hile we expected that these manipulations would improve recall, it was unclear whether the correspondence between JOLs and recall would similarly improve</w:t>
       </w:r>
       <w:r>
         <w:rPr>
@@ -3308,32 +3576,71 @@
           <w:sz w:val="24"/>
           <w:szCs w:val="24"/>
         </w:rPr>
-        <w:t xml:space="preserve">our finding that these </w:t>
-      </w:r>
-      <w:r>
-        <w:rPr>
-          <w:rFonts w:cstheme="minorHAnsi"/>
-          <w:sz w:val="24"/>
-          <w:szCs w:val="24"/>
-        </w:rPr>
-        <w:lastRenderedPageBreak/>
-        <w:t>manipulations</w:t>
-      </w:r>
-      <w:r>
-        <w:rPr>
-          <w:rFonts w:cstheme="minorHAnsi"/>
-          <w:sz w:val="24"/>
-          <w:szCs w:val="24"/>
-        </w:rPr>
-        <w:t xml:space="preserve"> improve the JOL accuracy by improving calibration (through improved recall) provides a novel contribution </w:t>
-      </w:r>
-      <w:r>
-        <w:rPr>
-          <w:rFonts w:cstheme="minorHAnsi"/>
-          <w:sz w:val="24"/>
-          <w:szCs w:val="24"/>
-        </w:rPr>
-        <w:t>while also showing that these manipulations alone are not sufficient to influence participants’ JOLs.</w:t>
+        <w:t>our finding that these manipulations</w:t>
+      </w:r>
+      <w:r>
+        <w:rPr>
+          <w:rFonts w:cstheme="minorHAnsi"/>
+          <w:sz w:val="24"/>
+          <w:szCs w:val="24"/>
+        </w:rPr>
+        <w:t xml:space="preserve"> improve the JOL accuracy by improving calibration (through improved recall) provides a novel contribution</w:t>
+      </w:r>
+      <w:r>
+        <w:rPr>
+          <w:rFonts w:cstheme="minorHAnsi"/>
+          <w:sz w:val="24"/>
+          <w:szCs w:val="24"/>
+        </w:rPr>
+        <w:t xml:space="preserve">, </w:t>
+      </w:r>
+      <w:r>
+        <w:rPr>
+          <w:rFonts w:cstheme="minorHAnsi"/>
+          <w:sz w:val="24"/>
+          <w:szCs w:val="24"/>
+        </w:rPr>
+        <w:t xml:space="preserve">while also showing that </w:t>
+      </w:r>
+      <w:r>
+        <w:rPr>
+          <w:rFonts w:cstheme="minorHAnsi"/>
+          <w:sz w:val="24"/>
+          <w:szCs w:val="24"/>
+        </w:rPr>
+        <w:t xml:space="preserve">the use of </w:t>
+      </w:r>
+      <w:r>
+        <w:rPr>
+          <w:rFonts w:cstheme="minorHAnsi"/>
+          <w:sz w:val="24"/>
+          <w:szCs w:val="24"/>
+        </w:rPr>
+        <w:t xml:space="preserve">these manipulations </w:t>
+      </w:r>
+      <w:r>
+        <w:rPr>
+          <w:rFonts w:cstheme="minorHAnsi"/>
+          <w:sz w:val="24"/>
+          <w:szCs w:val="24"/>
+        </w:rPr>
+        <w:t xml:space="preserve">primarily influence recall rather than </w:t>
+      </w:r>
+      <w:r>
+        <w:rPr>
+          <w:rFonts w:cstheme="minorHAnsi"/>
+          <w:sz w:val="24"/>
+          <w:szCs w:val="24"/>
+        </w:rPr>
+        <w:t>the magnitude of</w:t>
+      </w:r>
+      <w:r>
+        <w:rPr>
+          <w:rFonts w:cstheme="minorHAnsi"/>
+          <w:sz w:val="24"/>
+          <w:szCs w:val="24"/>
+        </w:rPr>
+        <w:t xml:space="preserve"> participants’ JOLs.</w:t>
       </w:r>
     </w:p>
     <w:p>
@@ -3555,25 +3862,7 @@
           <w:sz w:val="24"/>
           <w:szCs w:val="24"/>
         </w:rPr>
-        <w:t xml:space="preserve">, </w:t>
-      </w:r>
-      <w:proofErr w:type="gramStart"/>
-      <w:r>
-        <w:rPr>
-          <w:rFonts w:cstheme="minorHAnsi"/>
-          <w:sz w:val="24"/>
-          <w:szCs w:val="24"/>
-        </w:rPr>
-        <w:t>Maxwell</w:t>
-      </w:r>
-      <w:proofErr w:type="gramEnd"/>
-      <w:r>
-        <w:rPr>
-          <w:rFonts w:cstheme="minorHAnsi"/>
-          <w:sz w:val="24"/>
-          <w:szCs w:val="24"/>
-        </w:rPr>
-        <w:t xml:space="preserve"> and Huff (2022) </w:t>
+        <w:t xml:space="preserve">, Maxwell and Huff (2022) </w:t>
       </w:r>
       <w:r>
         <w:rPr>
@@ -3822,7 +4111,7 @@
           <w:sz w:val="24"/>
           <w:szCs w:val="24"/>
         </w:rPr>
-        <w:t xml:space="preserve">The authors emphasize purported effects of word pair type and encoding condition on calibration plots. To me, all calibration plots seem to reveal very similar hard-easy-effects (= JOLs overestimate memory performance for hard items and underestimate memory performance for easy items) and differences between word types and conditions appear to be limited to the overall level of recall. Consistent with my interpretation, the reported a 3 (encoding group) x 4 (pair type) x 11 (JOL bin: 0, 1, …, 9, 10) ANOVA does not reveal significant interactions between encoding group and JOL bin. While my interpretation might be wrong, the critical point is that the reported analysis evaluating potential differences between calibration plots fails to provide conclusive evidence for the authors' interpretation (and against mine). I'd </w:t>
+        <w:t xml:space="preserve">The authors emphasize purported effects of word pair type and encoding condition on calibration plots. To me, all calibration plots seem to reveal very similar hard-easy-effects (= JOLs overestimate memory performance for hard items and underestimate memory performance for easy items) and differences between word types and conditions appear to be limited to the overall level of recall. Consistent with my interpretation, the reported a 3 </w:t>
       </w:r>
       <w:r>
         <w:rPr>
@@ -3831,7 +4120,7 @@
           <w:szCs w:val="24"/>
         </w:rPr>
         <w:lastRenderedPageBreak/>
-        <w:t>recommend that the authors replace the ANOVA including JOL bin with a multilevel regression analysis. In a regression model, they could easily test whether</w:t>
+        <w:t>(encoding group) x 4 (pair type) x 11 (JOL bin: 0, 1, …, 9, 10) ANOVA does not reveal significant interactions between encoding group and JOL bin. While my interpretation might be wrong, the critical point is that the reported analysis evaluating potential differences between calibration plots fails to provide conclusive evidence for the authors' interpretation (and against mine). I'd recommend that the authors replace the ANOVA including JOL bin with a multilevel regression analysis. In a regression model, they could easily test whether</w:t>
       </w:r>
       <w:r>
         <w:rPr>
@@ -3960,25 +4249,7 @@
           <w:sz w:val="24"/>
           <w:szCs w:val="24"/>
         </w:rPr>
-        <w:t xml:space="preserve">memory performance). What is more, effects seen in calibration plots are often hard to examine with inferential statistics, a problem that also plagues this work (see above). Finally, the current writing sounds a bit as if the current authors were the first to use calibration plots in combination with JOLs (P. 9-10: "These calibration plots allow researchers to assess whether JOLs are over or underconfident [see Maxwell &amp; Huff, 2021]"). It should be mentioned that calibration plots have been previously used in the JOL literature, for instance by Koriat, Sheffer, and </w:t>
-      </w:r>
-      <w:proofErr w:type="spellStart"/>
-      <w:r>
-        <w:rPr>
-          <w:rFonts w:cstheme="minorHAnsi"/>
-          <w:sz w:val="24"/>
-          <w:szCs w:val="24"/>
-        </w:rPr>
-        <w:t>Ma'ayan</w:t>
-      </w:r>
-      <w:proofErr w:type="spellEnd"/>
-      <w:r>
-        <w:rPr>
-          <w:rFonts w:cstheme="minorHAnsi"/>
-          <w:sz w:val="24"/>
-          <w:szCs w:val="24"/>
-        </w:rPr>
-        <w:t xml:space="preserve"> (2002).</w:t>
+        <w:t>memory performance). What is more, effects seen in calibration plots are often hard to examine with inferential statistics, a problem that also plagues this work (see above). Finally, the current writing sounds a bit as if the current authors were the first to use calibration plots in combination with JOLs (P. 9-10: "These calibration plots allow researchers to assess whether JOLs are over or underconfident [see Maxwell &amp; Huff, 2021]"). It should be mentioned that calibration plots have been previously used in the JOL literature, for instance by Koriat, Sheffer, and Ma'ayan (2002).</w:t>
       </w:r>
       <w:r>
         <w:rPr>
@@ -4263,16 +4534,7 @@
           <w:sz w:val="24"/>
           <w:szCs w:val="24"/>
         </w:rPr>
-        <w:t xml:space="preserve">, we have </w:t>
-      </w:r>
-      <w:r>
-        <w:rPr>
-          <w:rFonts w:cstheme="minorHAnsi"/>
-          <w:sz w:val="24"/>
-          <w:szCs w:val="24"/>
-        </w:rPr>
-        <w:lastRenderedPageBreak/>
-        <w:t xml:space="preserve">elected to primarily focus on </w:t>
+        <w:t xml:space="preserve">, we have elected to primarily focus on </w:t>
       </w:r>
       <w:r>
         <w:rPr>
@@ -4607,25 +4869,7 @@
           <w:sz w:val="24"/>
           <w:szCs w:val="24"/>
         </w:rPr>
-        <w:t xml:space="preserve">The definition of a posteriori relatedness as "any perceived relatedness between pairs that becomes more apparent to participants when words are presented together" (P. 5) and, more specifically, categorizing "strong associates in which the pair order has been flipped (i.e., backward pairs such as card-credit, baby-stork, etc.)" (P. 5) as a </w:t>
-      </w:r>
-      <w:proofErr w:type="gramStart"/>
-      <w:r>
-        <w:rPr>
-          <w:rFonts w:cstheme="minorHAnsi"/>
-          <w:sz w:val="24"/>
-          <w:szCs w:val="24"/>
-        </w:rPr>
-        <w:t>posteriori pairs</w:t>
-      </w:r>
-      <w:proofErr w:type="gramEnd"/>
-      <w:r>
-        <w:rPr>
-          <w:rFonts w:cstheme="minorHAnsi"/>
-          <w:sz w:val="24"/>
-          <w:szCs w:val="24"/>
-        </w:rPr>
-        <w:t xml:space="preserve"> differs from the definition of a posteriori relatedness introduced by Koriat and Bjork (2005). Koriat and Bjork reserve the term a posteriori pairs for pairs with very low forward and backward associations. I'd recommend sticking to the established definition by Koriat and Bjork. Also, the current authors seem to make use of Koriat and Bjork's definition rather than their own one when stating "The illusion of competence pattern found with a posteriori and backward pairs has similarly been reported by Castel et al. (2007)" (P. 5).</w:t>
+        <w:t>The definition of a posteriori relatedness as "any perceived relatedness between pairs that becomes more apparent to participants when words are presented together" (P. 5) and, more specifically, categorizing "strong associates in which the pair order has been flipped (i.e., backward pairs such as card-credit, baby-stork, etc.)" (P. 5) as a posteriori pairs differs from the definition of a posteriori relatedness introduced by Koriat and Bjork (2005). Koriat and Bjork reserve the term a posteriori pairs for pairs with very low forward and backward associations. I'd recommend sticking to the established definition by Koriat and Bjork. Also, the current authors seem to make use of Koriat and Bjork's definition rather than their own one when stating "The illusion of competence pattern found with a posteriori and backward pairs has similarly been reported by Castel et al. (2007)" (P. 5).</w:t>
       </w:r>
     </w:p>
     <w:p>
@@ -4897,25 +5141,7 @@
           <w:sz w:val="24"/>
           <w:szCs w:val="24"/>
         </w:rPr>
-        <w:t xml:space="preserve">they lack strong </w:t>
-      </w:r>
-      <w:proofErr w:type="gramStart"/>
-      <w:r>
-        <w:rPr>
-          <w:rFonts w:cstheme="minorHAnsi"/>
-          <w:sz w:val="24"/>
-          <w:szCs w:val="24"/>
-        </w:rPr>
-        <w:t>a priori</w:t>
-      </w:r>
-      <w:proofErr w:type="gramEnd"/>
-      <w:r>
-        <w:rPr>
-          <w:rFonts w:cstheme="minorHAnsi"/>
-          <w:sz w:val="24"/>
-          <w:szCs w:val="24"/>
-        </w:rPr>
-        <w:t xml:space="preserve"> relatedness</w:t>
+        <w:t>they lack strong a priori relatedness</w:t>
       </w:r>
       <w:r>
         <w:rPr>
@@ -5115,7 +5341,16 @@
           <w:sz w:val="24"/>
           <w:szCs w:val="24"/>
         </w:rPr>
-        <w:t xml:space="preserve">It is important to note that the reported 2 (measure: recall vs. JOL) x 3 (encoding group) x 4 (pair type) ANOVA evaluates calibration, because significant effects of or involving measure point to differences in the level of recall and JOL. It should therefore be reported under the heading </w:t>
+        <w:t xml:space="preserve">It is important to note that the reported 2 (measure: recall vs. JOL) x 3 (encoding group) x 4 (pair type) ANOVA evaluates calibration, because significant effects of or involving </w:t>
+      </w:r>
+      <w:r>
+        <w:rPr>
+          <w:rFonts w:cstheme="minorHAnsi"/>
+          <w:sz w:val="24"/>
+          <w:szCs w:val="24"/>
+        </w:rPr>
+        <w:lastRenderedPageBreak/>
+        <w:t xml:space="preserve">measure point to differences in the level of recall and JOL. It should therefore be reported under the heading </w:t>
       </w:r>
       <w:commentRangeStart w:id="4"/>
       <w:r>
@@ -5171,7 +5406,6 @@
           <w:sz w:val="24"/>
           <w:szCs w:val="24"/>
         </w:rPr>
-        <w:lastRenderedPageBreak/>
         <w:t>Response:</w:t>
       </w:r>
       <w:r>
@@ -5502,6 +5736,55 @@
         </w:rPr>
         <w:t>the appropriate means and post-hoc tests.</w:t>
       </w:r>
+      <w:r>
+        <w:rPr>
+          <w:rFonts w:cstheme="minorHAnsi"/>
+          <w:sz w:val="24"/>
+          <w:szCs w:val="24"/>
+        </w:rPr>
+        <w:t xml:space="preserve"> Similarly, we followed this format when reporting</w:t>
+      </w:r>
+      <w:r>
+        <w:rPr>
+          <w:rFonts w:cstheme="minorHAnsi"/>
+          <w:sz w:val="24"/>
+          <w:szCs w:val="24"/>
+        </w:rPr>
+        <w:t xml:space="preserve"> our </w:t>
+      </w:r>
+      <w:r>
+        <w:rPr>
+          <w:rFonts w:cstheme="minorHAnsi"/>
+          <w:sz w:val="24"/>
+          <w:szCs w:val="24"/>
+        </w:rPr>
+        <w:t>ANOVA results in</w:t>
+      </w:r>
+      <w:r>
+        <w:rPr>
+          <w:rFonts w:cstheme="minorHAnsi"/>
+          <w:sz w:val="24"/>
+          <w:szCs w:val="24"/>
+        </w:rPr>
+        <w:t xml:space="preserve"> Experiment 2 (pg. </w:t>
+      </w:r>
+      <w:r>
+        <w:rPr>
+          <w:rFonts w:cstheme="minorHAnsi"/>
+          <w:sz w:val="24"/>
+          <w:szCs w:val="24"/>
+          <w:highlight w:val="yellow"/>
+        </w:rPr>
+        <w:t>xx</w:t>
+      </w:r>
+      <w:r>
+        <w:rPr>
+          <w:rFonts w:cstheme="minorHAnsi"/>
+          <w:sz w:val="24"/>
+          <w:szCs w:val="24"/>
+        </w:rPr>
+        <w:t>).</w:t>
+      </w:r>
     </w:p>
     <w:p>
       <w:pPr>
@@ -5544,25 +5827,7 @@
           <w:sz w:val="24"/>
           <w:szCs w:val="24"/>
         </w:rPr>
-        <w:t xml:space="preserve">Each reported gamma correlation needs to be tested against zero </w:t>
-      </w:r>
-      <w:proofErr w:type="gramStart"/>
-      <w:r>
-        <w:rPr>
-          <w:rFonts w:cstheme="minorHAnsi"/>
-          <w:sz w:val="24"/>
-          <w:szCs w:val="24"/>
-        </w:rPr>
-        <w:t>in order to</w:t>
-      </w:r>
-      <w:proofErr w:type="gramEnd"/>
-      <w:r>
-        <w:rPr>
-          <w:rFonts w:cstheme="minorHAnsi"/>
-          <w:sz w:val="24"/>
-          <w:szCs w:val="24"/>
-        </w:rPr>
-        <w:t xml:space="preserve"> evaluate whether resolution for the respective pair type and encoding condition is reliable. Also, any conclusion about effects of encoding group or pair type on resolution requires statistical tests. Given that no inferential statistics are reported in the submitted manuscript, there is no justification for conclusions such as "both item specific and relational encoding resulted in reduced resolution compared to silent reading" or "for unrelated pairs, resolution was increased for participants who completed item-specific and relational encoding tasks" (P. 21).</w:t>
+        <w:t>Each reported gamma correlation needs to be tested against zero in order to evaluate whether resolution for the respective pair type and encoding condition is reliable. Also, any conclusion about effects of encoding group or pair type on resolution requires statistical tests. Given that no inferential statistics are reported in the submitted manuscript, there is no justification for conclusions such as "both item specific and relational encoding resulted in reduced resolution compared to silent reading" or "for unrelated pairs, resolution was increased for participants who completed item-specific and relational encoding tasks" (P. 21).</w:t>
       </w:r>
     </w:p>
     <w:p>
@@ -5892,6 +6157,7 @@
           <w:sz w:val="24"/>
           <w:szCs w:val="24"/>
         </w:rPr>
+        <w:lastRenderedPageBreak/>
         <w:t xml:space="preserve">However, </w:t>
       </w:r>
       <w:r>
@@ -6028,16 +6294,7 @@
           <w:sz w:val="24"/>
           <w:szCs w:val="24"/>
         </w:rPr>
-        <w:t xml:space="preserve"> </w:t>
-      </w:r>
-      <w:r>
-        <w:rPr>
-          <w:rFonts w:cstheme="minorHAnsi"/>
-          <w:sz w:val="24"/>
-          <w:szCs w:val="24"/>
-        </w:rPr>
-        <w:lastRenderedPageBreak/>
-        <w:t>Measure interaction, we elected to report these analyses in the supplement for concision within the manuscript.</w:t>
+        <w:t xml:space="preserve"> Measure interaction, we elected to report these analyses in the supplement for concision within the manuscript.</w:t>
       </w:r>
     </w:p>
     <w:p>
@@ -6065,7 +6322,23 @@
           <w:sz w:val="24"/>
           <w:szCs w:val="24"/>
         </w:rPr>
-        <w:t>Additionally, given concerns with potential block effects in Experiment 1, Experiment 2 used a one-block design.</w:t>
+        <w:t>Additionally, given concerns with potential block effects in Experiment 1</w:t>
+      </w:r>
+      <w:r>
+        <w:rPr>
+          <w:rFonts w:cstheme="minorHAnsi"/>
+          <w:sz w:val="24"/>
+          <w:szCs w:val="24"/>
+        </w:rPr>
+        <w:t xml:space="preserve"> and experiment duration due to the think-aloud procedure</w:t>
+      </w:r>
+      <w:r>
+        <w:rPr>
+          <w:rFonts w:cstheme="minorHAnsi"/>
+          <w:sz w:val="24"/>
+          <w:szCs w:val="24"/>
+        </w:rPr>
+        <w:t>, Experiment 2 used a one-block design.</w:t>
       </w:r>
     </w:p>
     <w:p>

</xml_diff>